<commit_message>
removed questions, they are in separete files
</commit_message>
<xml_diff>
--- a/rezervito-hw-02/rezervito-62121-62151-62167-hw-02-Q-A.docx
+++ b/rezervito-hw-02/rezervito-62121-62151-62167-hw-02-Q-A.docx
@@ -1949,3681 +1949,8 @@
         </w:rPr>
         <w:t>.</w:t>
       </w:r>
-    </w:p>
-    <w:p>
-      <w:pPr>
-        <w:jc w:val="both"/>
-        <w:rPr>
-          <w:rFonts w:ascii="Arial" w:hAnsi="Arial" w:cs="Arial"/>
-          <w:b/>
-          <w:bCs/>
-          <w:lang w:val="bg-BG"/>
-        </w:rPr>
-      </w:pPr>
-      <w:r>
-        <w:rPr>
-          <w:rFonts w:ascii="Arial" w:hAnsi="Arial" w:cs="Arial"/>
-          <w:b/>
-          <w:bCs/>
-          <w:lang w:val="bg-BG"/>
-        </w:rPr>
-        <w:t>Въпроси към клиенти на ресторанти :</w:t>
-      </w:r>
-    </w:p>
-    <w:p>
-      <w:pPr>
-        <w:pStyle w:val="a3"/>
-        <w:numPr>
-          <w:ilvl w:val="0"/>
-          <w:numId w:val="16"/>
-        </w:numPr>
-        <w:jc w:val="both"/>
-        <w:rPr>
-          <w:rFonts w:ascii="Arial" w:hAnsi="Arial" w:cs="Arial"/>
-          <w:lang w:val="bg-BG"/>
-        </w:rPr>
-      </w:pPr>
-      <w:r>
-        <w:rPr>
-          <w:rFonts w:ascii="Arial" w:hAnsi="Arial" w:cs="Arial"/>
-          <w:lang w:val="bg-BG"/>
-        </w:rPr>
-        <w:t>На колко години сте?</w:t>
-      </w:r>
-    </w:p>
-    <w:p>
-      <w:pPr>
-        <w:pStyle w:val="a3"/>
-        <w:numPr>
-          <w:ilvl w:val="1"/>
-          <w:numId w:val="16"/>
-        </w:numPr>
-        <w:jc w:val="both"/>
-        <w:rPr>
-          <w:rFonts w:ascii="Arial" w:hAnsi="Arial" w:cs="Arial"/>
-          <w:lang w:val="bg-BG"/>
-        </w:rPr>
-      </w:pPr>
-      <w:r>
-        <w:rPr>
-          <w:rFonts w:ascii="Arial" w:hAnsi="Arial" w:cs="Arial"/>
-          <w:lang w:val="bg-BG"/>
-        </w:rPr>
-        <w:t>…</w:t>
-      </w:r>
-    </w:p>
-    <w:p>
-      <w:pPr>
-        <w:pStyle w:val="a3"/>
-        <w:numPr>
-          <w:ilvl w:val="0"/>
-          <w:numId w:val="16"/>
-        </w:numPr>
-        <w:jc w:val="both"/>
-        <w:rPr>
-          <w:rFonts w:ascii="Arial" w:hAnsi="Arial" w:cs="Arial"/>
-          <w:lang w:val="bg-BG"/>
-        </w:rPr>
-      </w:pPr>
-      <w:r>
-        <w:rPr>
-          <w:rFonts w:ascii="Arial" w:hAnsi="Arial" w:cs="Arial"/>
-          <w:lang w:val="bg-BG"/>
-        </w:rPr>
-        <w:t>Пол</w:t>
-      </w:r>
-    </w:p>
-    <w:p>
-      <w:pPr>
-        <w:pStyle w:val="a3"/>
-        <w:numPr>
-          <w:ilvl w:val="1"/>
-          <w:numId w:val="16"/>
-        </w:numPr>
-        <w:jc w:val="both"/>
-        <w:rPr>
-          <w:rFonts w:ascii="Arial" w:hAnsi="Arial" w:cs="Arial"/>
-          <w:lang w:val="bg-BG"/>
-        </w:rPr>
-      </w:pPr>
-      <w:r>
-        <w:rPr>
-          <w:rFonts w:ascii="Arial" w:hAnsi="Arial" w:cs="Arial"/>
-          <w:lang w:val="bg-BG"/>
-        </w:rPr>
-        <w:t>мъж</w:t>
-      </w:r>
-    </w:p>
-    <w:p>
-      <w:pPr>
-        <w:pStyle w:val="a3"/>
-        <w:numPr>
-          <w:ilvl w:val="1"/>
-          <w:numId w:val="16"/>
-        </w:numPr>
-        <w:jc w:val="both"/>
-        <w:rPr>
-          <w:rFonts w:ascii="Arial" w:hAnsi="Arial" w:cs="Arial"/>
-          <w:lang w:val="bg-BG"/>
-        </w:rPr>
-      </w:pPr>
-      <w:r>
-        <w:rPr>
-          <w:rFonts w:ascii="Arial" w:hAnsi="Arial" w:cs="Arial"/>
-          <w:lang w:val="bg-BG"/>
-        </w:rPr>
-        <w:t>жена</w:t>
-      </w:r>
-    </w:p>
-    <w:p>
-      <w:pPr>
-        <w:pStyle w:val="a3"/>
-        <w:numPr>
-          <w:ilvl w:val="0"/>
-          <w:numId w:val="16"/>
-        </w:numPr>
-        <w:jc w:val="both"/>
-        <w:rPr>
-          <w:rFonts w:ascii="Arial" w:hAnsi="Arial" w:cs="Arial"/>
-          <w:lang w:val="bg-BG"/>
-        </w:rPr>
-      </w:pPr>
-      <w:r>
-        <w:rPr>
-          <w:rFonts w:ascii="Arial" w:hAnsi="Arial" w:cs="Arial"/>
-          <w:lang w:val="bg-BG"/>
-        </w:rPr>
-        <w:t xml:space="preserve">Какъв е вашият </w:t>
-      </w:r>
-      <w:r>
-        <w:rPr>
-          <w:rFonts w:ascii="Arial" w:hAnsi="Arial" w:cs="Arial"/>
-          <w:lang w:val="bg-BG"/>
-        </w:rPr>
-        <w:t>семеен статус</w:t>
-      </w:r>
-      <w:r>
-        <w:rPr>
-          <w:rFonts w:ascii="Arial" w:hAnsi="Arial" w:cs="Arial"/>
-          <w:lang w:val="bg-BG"/>
-        </w:rPr>
-        <w:t>?</w:t>
-      </w:r>
-    </w:p>
-    <w:p>
-      <w:pPr>
-        <w:pStyle w:val="a3"/>
-        <w:numPr>
-          <w:ilvl w:val="1"/>
-          <w:numId w:val="16"/>
-        </w:numPr>
-        <w:jc w:val="both"/>
-        <w:rPr>
-          <w:rFonts w:ascii="Arial" w:hAnsi="Arial" w:cs="Arial"/>
-          <w:lang w:val="bg-BG"/>
-        </w:rPr>
-      </w:pPr>
-      <w:r>
-        <w:rPr>
-          <w:rFonts w:ascii="Arial" w:hAnsi="Arial" w:cs="Arial"/>
-          <w:lang w:val="bg-BG"/>
-        </w:rPr>
-        <w:t>обвързан</w:t>
-      </w:r>
-    </w:p>
-    <w:p>
-      <w:pPr>
-        <w:pStyle w:val="a3"/>
-        <w:numPr>
-          <w:ilvl w:val="1"/>
-          <w:numId w:val="16"/>
-        </w:numPr>
-        <w:jc w:val="both"/>
-        <w:rPr>
-          <w:rFonts w:ascii="Arial" w:hAnsi="Arial" w:cs="Arial"/>
-          <w:lang w:val="bg-BG"/>
-        </w:rPr>
-      </w:pPr>
-      <w:r>
-        <w:rPr>
-          <w:rFonts w:ascii="Arial" w:hAnsi="Arial" w:cs="Arial"/>
-          <w:lang w:val="bg-BG"/>
-        </w:rPr>
-        <w:t>необвързан</w:t>
-      </w:r>
-    </w:p>
-    <w:p>
-      <w:pPr>
-        <w:pStyle w:val="a3"/>
-        <w:numPr>
-          <w:ilvl w:val="0"/>
-          <w:numId w:val="16"/>
-        </w:numPr>
-        <w:jc w:val="both"/>
-        <w:rPr>
-          <w:rFonts w:ascii="Arial" w:hAnsi="Arial" w:cs="Arial"/>
-          <w:lang w:val="bg-BG"/>
-        </w:rPr>
-      </w:pPr>
-      <w:r>
-        <w:rPr>
-          <w:rFonts w:ascii="Arial" w:hAnsi="Arial" w:cs="Arial"/>
-        </w:rPr>
-        <w:t>Колко често ходите на ресторант</w:t>
-      </w:r>
-      <w:r>
-        <w:rPr>
-          <w:rFonts w:ascii="Arial" w:hAnsi="Arial" w:cs="Arial"/>
-          <w:lang w:val="bg-BG"/>
-        </w:rPr>
-        <w:t>?</w:t>
-      </w:r>
-    </w:p>
-    <w:p>
-      <w:pPr>
-        <w:pStyle w:val="a3"/>
-        <w:numPr>
-          <w:ilvl w:val="1"/>
-          <w:numId w:val="16"/>
-        </w:numPr>
-        <w:jc w:val="both"/>
-        <w:rPr>
-          <w:rFonts w:ascii="Arial" w:hAnsi="Arial" w:cs="Arial"/>
-          <w:lang w:val="bg-BG"/>
-        </w:rPr>
-      </w:pPr>
-      <w:r>
-        <w:rPr>
-          <w:rFonts w:ascii="Arial" w:hAnsi="Arial" w:cs="Arial"/>
-          <w:lang w:val="bg-BG"/>
-        </w:rPr>
-        <w:t>всеки ден</w:t>
-      </w:r>
-    </w:p>
-    <w:p>
-      <w:pPr>
-        <w:pStyle w:val="a3"/>
-        <w:numPr>
-          <w:ilvl w:val="1"/>
-          <w:numId w:val="16"/>
-        </w:numPr>
-        <w:jc w:val="both"/>
-        <w:rPr>
-          <w:rFonts w:ascii="Arial" w:hAnsi="Arial" w:cs="Arial"/>
-          <w:lang w:val="bg-BG"/>
-        </w:rPr>
-      </w:pPr>
-      <w:r>
-        <w:rPr>
-          <w:rFonts w:ascii="Arial" w:hAnsi="Arial" w:cs="Arial"/>
-          <w:lang w:val="bg-BG"/>
-        </w:rPr>
-        <w:t>всяка седмица</w:t>
-      </w:r>
-    </w:p>
-    <w:p>
-      <w:pPr>
-        <w:pStyle w:val="a3"/>
-        <w:numPr>
-          <w:ilvl w:val="1"/>
-          <w:numId w:val="16"/>
-        </w:numPr>
-        <w:jc w:val="both"/>
-        <w:rPr>
-          <w:rFonts w:ascii="Arial" w:hAnsi="Arial" w:cs="Arial"/>
-          <w:lang w:val="bg-BG"/>
-        </w:rPr>
-      </w:pPr>
-      <w:r>
-        <w:rPr>
-          <w:rFonts w:ascii="Arial" w:hAnsi="Arial" w:cs="Arial"/>
-          <w:lang w:val="bg-BG"/>
-        </w:rPr>
-        <w:t>веднъж на две седмици</w:t>
-      </w:r>
-    </w:p>
-    <w:p>
-      <w:pPr>
-        <w:pStyle w:val="a3"/>
-        <w:numPr>
-          <w:ilvl w:val="1"/>
-          <w:numId w:val="16"/>
-        </w:numPr>
-        <w:jc w:val="both"/>
-        <w:rPr>
-          <w:rFonts w:ascii="Arial" w:hAnsi="Arial" w:cs="Arial"/>
-          <w:lang w:val="bg-BG"/>
-        </w:rPr>
-      </w:pPr>
-      <w:r>
-        <w:rPr>
-          <w:rFonts w:ascii="Arial" w:hAnsi="Arial" w:cs="Arial"/>
-          <w:lang w:val="bg-BG"/>
-        </w:rPr>
-        <w:t>веднъж в месеца</w:t>
-      </w:r>
-    </w:p>
-    <w:p>
-      <w:pPr>
-        <w:pStyle w:val="a3"/>
-        <w:numPr>
-          <w:ilvl w:val="1"/>
-          <w:numId w:val="16"/>
-        </w:numPr>
-        <w:jc w:val="both"/>
-        <w:rPr>
-          <w:rFonts w:ascii="Arial" w:hAnsi="Arial" w:cs="Arial"/>
-          <w:lang w:val="bg-BG"/>
-        </w:rPr>
-      </w:pPr>
-      <w:r>
-        <w:rPr>
-          <w:rFonts w:ascii="Arial" w:hAnsi="Arial" w:cs="Arial"/>
-          <w:lang w:val="bg-BG"/>
-        </w:rPr>
-        <w:t>друго : …</w:t>
-      </w:r>
-    </w:p>
-    <w:p>
-      <w:pPr>
-        <w:pStyle w:val="a3"/>
-        <w:numPr>
-          <w:ilvl w:val="0"/>
-          <w:numId w:val="16"/>
-        </w:numPr>
-        <w:jc w:val="both"/>
-        <w:rPr>
-          <w:rFonts w:ascii="Arial" w:hAnsi="Arial" w:cs="Arial"/>
-          <w:lang w:val="bg-BG"/>
-        </w:rPr>
-      </w:pPr>
-      <w:r>
-        <w:rPr>
-          <w:rFonts w:ascii="Arial" w:hAnsi="Arial" w:cs="Arial"/>
-          <w:lang w:val="bg-BG"/>
-        </w:rPr>
-        <w:t>Колко често правите резерв</w:t>
-      </w:r>
-      <w:r>
-        <w:rPr>
-          <w:rFonts w:ascii="Arial" w:hAnsi="Arial" w:cs="Arial"/>
-          <w:lang w:val="bg-BG"/>
-        </w:rPr>
-        <w:t>ация при посещение на ресторант</w:t>
-      </w:r>
-      <w:r>
-        <w:rPr>
-          <w:rFonts w:ascii="Arial" w:hAnsi="Arial" w:cs="Arial"/>
-          <w:lang w:val="bg-BG"/>
-        </w:rPr>
-        <w:t>?</w:t>
-      </w:r>
-    </w:p>
-    <w:p>
-      <w:pPr>
-        <w:pStyle w:val="a3"/>
-        <w:numPr>
-          <w:ilvl w:val="1"/>
-          <w:numId w:val="16"/>
-        </w:numPr>
-        <w:jc w:val="both"/>
-        <w:rPr>
-          <w:rFonts w:ascii="Arial" w:hAnsi="Arial" w:cs="Arial"/>
-          <w:lang w:val="bg-BG"/>
-        </w:rPr>
-      </w:pPr>
-      <w:r>
-        <w:rPr>
-          <w:rFonts w:ascii="Arial" w:hAnsi="Arial" w:cs="Arial"/>
-          <w:lang w:val="bg-BG"/>
-        </w:rPr>
-        <w:t>Винаги</w:t>
-      </w:r>
-    </w:p>
-    <w:p>
-      <w:pPr>
-        <w:pStyle w:val="a3"/>
-        <w:numPr>
-          <w:ilvl w:val="1"/>
-          <w:numId w:val="16"/>
-        </w:numPr>
-        <w:jc w:val="both"/>
-        <w:rPr>
-          <w:rFonts w:ascii="Arial" w:hAnsi="Arial" w:cs="Arial"/>
-          <w:lang w:val="bg-BG"/>
-        </w:rPr>
-      </w:pPr>
-      <w:r>
-        <w:rPr>
-          <w:rFonts w:ascii="Arial" w:hAnsi="Arial" w:cs="Arial"/>
-          <w:lang w:val="bg-BG"/>
-        </w:rPr>
-        <w:t>Често</w:t>
-      </w:r>
-    </w:p>
-    <w:p>
-      <w:pPr>
-        <w:pStyle w:val="a3"/>
-        <w:numPr>
-          <w:ilvl w:val="1"/>
-          <w:numId w:val="16"/>
-        </w:numPr>
-        <w:jc w:val="both"/>
-        <w:rPr>
-          <w:rFonts w:ascii="Arial" w:hAnsi="Arial" w:cs="Arial"/>
-          <w:lang w:val="bg-BG"/>
-        </w:rPr>
-      </w:pPr>
-      <w:r>
-        <w:rPr>
-          <w:rFonts w:ascii="Arial" w:hAnsi="Arial" w:cs="Arial"/>
-          <w:lang w:val="bg-BG"/>
-        </w:rPr>
-        <w:t>Понякога</w:t>
-      </w:r>
-    </w:p>
-    <w:p>
-      <w:pPr>
-        <w:pStyle w:val="a3"/>
-        <w:numPr>
-          <w:ilvl w:val="1"/>
-          <w:numId w:val="16"/>
-        </w:numPr>
-        <w:jc w:val="both"/>
-        <w:rPr>
-          <w:rFonts w:ascii="Arial" w:hAnsi="Arial" w:cs="Arial"/>
-          <w:lang w:val="bg-BG"/>
-        </w:rPr>
-      </w:pPr>
-      <w:r>
-        <w:rPr>
-          <w:rFonts w:ascii="Arial" w:hAnsi="Arial" w:cs="Arial"/>
-          <w:lang w:val="bg-BG"/>
-        </w:rPr>
-        <w:t>Рядко</w:t>
-      </w:r>
-    </w:p>
-    <w:p>
-      <w:pPr>
-        <w:pStyle w:val="a3"/>
-        <w:numPr>
-          <w:ilvl w:val="1"/>
-          <w:numId w:val="16"/>
-        </w:numPr>
-        <w:jc w:val="both"/>
-        <w:rPr>
-          <w:rFonts w:ascii="Arial" w:hAnsi="Arial" w:cs="Arial"/>
-          <w:lang w:val="bg-BG"/>
-        </w:rPr>
-      </w:pPr>
-      <w:r>
-        <w:rPr>
-          <w:rFonts w:ascii="Arial" w:hAnsi="Arial" w:cs="Arial"/>
-          <w:lang w:val="bg-BG"/>
-        </w:rPr>
-        <w:t>Никога</w:t>
-      </w:r>
-    </w:p>
-    <w:p>
-      <w:pPr>
-        <w:pStyle w:val="a3"/>
-        <w:numPr>
-          <w:ilvl w:val="0"/>
-          <w:numId w:val="16"/>
-        </w:numPr>
-        <w:jc w:val="both"/>
-        <w:rPr>
-          <w:rFonts w:ascii="Arial" w:hAnsi="Arial" w:cs="Arial"/>
-          <w:lang w:val="bg-BG"/>
-        </w:rPr>
-      </w:pPr>
-      <w:r>
-        <w:rPr>
-          <w:rFonts w:ascii="Arial" w:hAnsi="Arial" w:cs="Arial"/>
-          <w:lang w:val="bg-BG"/>
-        </w:rPr>
-        <w:t>По</w:t>
-      </w:r>
-      <w:r>
-        <w:rPr>
-          <w:rFonts w:ascii="Arial" w:hAnsi="Arial" w:cs="Arial"/>
-          <w:lang w:val="bg-BG"/>
-        </w:rPr>
-        <w:t xml:space="preserve"> какъв начин правите резервация</w:t>
-      </w:r>
-      <w:r>
-        <w:rPr>
-          <w:rFonts w:ascii="Arial" w:hAnsi="Arial" w:cs="Arial"/>
-          <w:lang w:val="bg-BG"/>
-        </w:rPr>
-        <w:t>?</w:t>
-      </w:r>
-    </w:p>
-    <w:p>
-      <w:pPr>
-        <w:pStyle w:val="a3"/>
-        <w:numPr>
-          <w:ilvl w:val="1"/>
-          <w:numId w:val="16"/>
-        </w:numPr>
-        <w:jc w:val="both"/>
-        <w:rPr>
-          <w:rFonts w:ascii="Arial" w:hAnsi="Arial" w:cs="Arial"/>
-          <w:lang w:val="bg-BG"/>
-        </w:rPr>
-      </w:pPr>
-      <w:r>
-        <w:rPr>
-          <w:rFonts w:ascii="Arial" w:hAnsi="Arial" w:cs="Arial"/>
-          <w:lang w:val="bg-BG"/>
-        </w:rPr>
-        <w:t>Чрез телефонно обаждане</w:t>
-      </w:r>
-    </w:p>
-    <w:p>
-      <w:pPr>
-        <w:pStyle w:val="a3"/>
-        <w:numPr>
-          <w:ilvl w:val="1"/>
-          <w:numId w:val="16"/>
-        </w:numPr>
-        <w:jc w:val="both"/>
-        <w:rPr>
-          <w:rFonts w:ascii="Arial" w:hAnsi="Arial" w:cs="Arial"/>
-          <w:lang w:val="bg-BG"/>
-        </w:rPr>
-      </w:pPr>
-      <w:r>
-        <w:rPr>
-          <w:rFonts w:ascii="Arial" w:hAnsi="Arial" w:cs="Arial"/>
-          <w:lang w:val="bg-BG"/>
-        </w:rPr>
-        <w:t>Онлайн</w:t>
-      </w:r>
-    </w:p>
-    <w:p>
-      <w:pPr>
-        <w:pStyle w:val="a3"/>
-        <w:numPr>
-          <w:ilvl w:val="1"/>
-          <w:numId w:val="16"/>
-        </w:numPr>
-        <w:jc w:val="both"/>
-        <w:rPr>
-          <w:rFonts w:ascii="Arial" w:hAnsi="Arial" w:cs="Arial"/>
-          <w:lang w:val="bg-BG"/>
-        </w:rPr>
-      </w:pPr>
-      <w:r>
-        <w:rPr>
-          <w:rFonts w:ascii="Arial" w:hAnsi="Arial" w:cs="Arial"/>
-          <w:lang w:val="bg-BG"/>
-        </w:rPr>
-        <w:t>През мобилно приложение</w:t>
-      </w:r>
-    </w:p>
-    <w:p>
-      <w:pPr>
-        <w:pStyle w:val="a3"/>
-        <w:numPr>
-          <w:ilvl w:val="1"/>
-          <w:numId w:val="16"/>
-        </w:numPr>
-        <w:jc w:val="both"/>
-        <w:rPr>
-          <w:rFonts w:ascii="Arial" w:hAnsi="Arial" w:cs="Arial"/>
-          <w:lang w:val="bg-BG"/>
-        </w:rPr>
-      </w:pPr>
-      <w:r>
-        <w:rPr>
-          <w:rFonts w:ascii="Arial" w:hAnsi="Arial" w:cs="Arial"/>
-          <w:lang w:val="bg-BG"/>
-        </w:rPr>
-        <w:t>На място</w:t>
-      </w:r>
-    </w:p>
-    <w:p>
-      <w:pPr>
-        <w:pStyle w:val="a3"/>
-        <w:numPr>
-          <w:ilvl w:val="0"/>
-          <w:numId w:val="16"/>
-        </w:numPr>
-        <w:jc w:val="both"/>
-        <w:rPr>
-          <w:rFonts w:ascii="Arial" w:hAnsi="Arial" w:cs="Arial"/>
-          <w:lang w:val="bg-BG"/>
-        </w:rPr>
-      </w:pPr>
-      <w:r>
-        <w:rPr>
-          <w:rFonts w:ascii="Arial" w:hAnsi="Arial" w:cs="Arial"/>
-          <w:lang w:val="bg-BG"/>
-        </w:rPr>
-        <w:t xml:space="preserve">Някога правили ли сте онлайн </w:t>
-      </w:r>
-      <w:r>
-        <w:rPr>
-          <w:rFonts w:ascii="Arial" w:hAnsi="Arial" w:cs="Arial"/>
-          <w:lang w:val="bg-BG"/>
-        </w:rPr>
-        <w:t>резервация за ресторант</w:t>
-      </w:r>
-      <w:r>
-        <w:rPr>
-          <w:rFonts w:ascii="Arial" w:hAnsi="Arial" w:cs="Arial"/>
-          <w:lang w:val="bg-BG"/>
-        </w:rPr>
-        <w:t>?</w:t>
-      </w:r>
-    </w:p>
-    <w:p>
-      <w:pPr>
-        <w:pStyle w:val="a3"/>
-        <w:numPr>
-          <w:ilvl w:val="1"/>
-          <w:numId w:val="16"/>
-        </w:numPr>
-        <w:jc w:val="both"/>
-        <w:rPr>
-          <w:rFonts w:ascii="Arial" w:hAnsi="Arial" w:cs="Arial"/>
-          <w:lang w:val="bg-BG"/>
-        </w:rPr>
-      </w:pPr>
-      <w:r>
-        <w:rPr>
-          <w:rFonts w:ascii="Arial" w:hAnsi="Arial" w:cs="Arial"/>
-          <w:lang w:val="bg-BG"/>
-        </w:rPr>
-        <w:t>Да, много пъти</w:t>
-      </w:r>
-    </w:p>
-    <w:p>
-      <w:pPr>
-        <w:pStyle w:val="a3"/>
-        <w:numPr>
-          <w:ilvl w:val="1"/>
-          <w:numId w:val="16"/>
-        </w:numPr>
-        <w:jc w:val="both"/>
-        <w:rPr>
-          <w:rFonts w:ascii="Arial" w:hAnsi="Arial" w:cs="Arial"/>
-          <w:lang w:val="bg-BG"/>
-        </w:rPr>
-      </w:pPr>
-      <w:r>
-        <w:rPr>
-          <w:rFonts w:ascii="Arial" w:hAnsi="Arial" w:cs="Arial"/>
-          <w:lang w:val="bg-BG"/>
-        </w:rPr>
-        <w:t>Да, един или два пъти</w:t>
-      </w:r>
-    </w:p>
-    <w:p>
-      <w:pPr>
-        <w:pStyle w:val="a3"/>
-        <w:numPr>
-          <w:ilvl w:val="1"/>
-          <w:numId w:val="16"/>
-        </w:numPr>
-        <w:jc w:val="both"/>
-        <w:rPr>
-          <w:rFonts w:ascii="Arial" w:hAnsi="Arial" w:cs="Arial"/>
-          <w:lang w:val="bg-BG"/>
-        </w:rPr>
-      </w:pPr>
-      <w:r>
-        <w:rPr>
-          <w:rFonts w:ascii="Arial" w:hAnsi="Arial" w:cs="Arial"/>
-          <w:lang w:val="bg-BG"/>
-        </w:rPr>
-        <w:t>Н</w:t>
-      </w:r>
-      <w:r>
-        <w:rPr>
-          <w:rFonts w:ascii="Arial" w:hAnsi="Arial" w:cs="Arial"/>
-          <w:lang w:val="bg-BG"/>
-        </w:rPr>
-        <w:t>икога</w:t>
-      </w:r>
-    </w:p>
-    <w:p>
-      <w:pPr>
-        <w:pStyle w:val="a3"/>
-        <w:numPr>
-          <w:ilvl w:val="0"/>
-          <w:numId w:val="16"/>
-        </w:numPr>
-        <w:jc w:val="both"/>
-        <w:rPr>
-          <w:rFonts w:ascii="Arial" w:hAnsi="Arial" w:cs="Arial"/>
-          <w:lang w:val="bg-BG"/>
-        </w:rPr>
-      </w:pPr>
-      <w:r>
-        <w:rPr>
-          <w:rFonts w:ascii="Arial" w:hAnsi="Arial" w:cs="Arial"/>
-          <w:lang w:val="bg-BG"/>
-        </w:rPr>
-        <w:t>До каква степен сте доволни от правенето на онлайн резервация?</w:t>
-      </w:r>
-    </w:p>
-    <w:p>
-      <w:pPr>
-        <w:pStyle w:val="a3"/>
-        <w:numPr>
-          <w:ilvl w:val="1"/>
-          <w:numId w:val="16"/>
-        </w:numPr>
-        <w:jc w:val="both"/>
-        <w:rPr>
-          <w:rFonts w:ascii="Arial" w:hAnsi="Arial" w:cs="Arial"/>
-          <w:lang w:val="bg-BG"/>
-        </w:rPr>
-      </w:pPr>
-      <w:r>
-        <w:rPr>
-          <w:rFonts w:ascii="Arial" w:hAnsi="Arial" w:cs="Arial"/>
-          <w:lang w:val="bg-BG"/>
-        </w:rPr>
-        <w:t>Н</w:t>
-      </w:r>
-      <w:r>
-        <w:rPr>
-          <w:rFonts w:ascii="Arial" w:hAnsi="Arial" w:cs="Arial"/>
-          <w:lang w:val="bg-BG"/>
-        </w:rPr>
-        <w:t xml:space="preserve">едоволен </w:t>
-      </w:r>
-    </w:p>
-    <w:p>
-      <w:pPr>
-        <w:pStyle w:val="a3"/>
-        <w:numPr>
-          <w:ilvl w:val="1"/>
-          <w:numId w:val="16"/>
-        </w:numPr>
-        <w:jc w:val="both"/>
-        <w:rPr>
-          <w:rFonts w:ascii="Arial" w:hAnsi="Arial" w:cs="Arial"/>
-          <w:lang w:val="bg-BG"/>
-        </w:rPr>
-      </w:pPr>
-      <w:r>
-        <w:rPr>
-          <w:rFonts w:ascii="Arial" w:hAnsi="Arial" w:cs="Arial"/>
-          <w:lang w:val="bg-BG"/>
-        </w:rPr>
-        <w:t>Неутрален</w:t>
-      </w:r>
-    </w:p>
-    <w:p>
-      <w:pPr>
-        <w:pStyle w:val="a3"/>
-        <w:numPr>
-          <w:ilvl w:val="1"/>
-          <w:numId w:val="16"/>
-        </w:numPr>
-        <w:jc w:val="both"/>
-        <w:rPr>
-          <w:rFonts w:ascii="Arial" w:hAnsi="Arial" w:cs="Arial"/>
-          <w:lang w:val="bg-BG"/>
-        </w:rPr>
-      </w:pPr>
-      <w:r>
-        <w:rPr>
-          <w:rFonts w:ascii="Arial" w:hAnsi="Arial" w:cs="Arial"/>
-          <w:lang w:val="bg-BG"/>
-        </w:rPr>
-        <w:t>Доволен</w:t>
-      </w:r>
-    </w:p>
-    <w:p>
-      <w:pPr>
-        <w:pStyle w:val="a3"/>
-        <w:numPr>
-          <w:ilvl w:val="0"/>
-          <w:numId w:val="16"/>
-        </w:numPr>
-        <w:jc w:val="both"/>
-        <w:rPr>
-          <w:rFonts w:ascii="Arial" w:hAnsi="Arial" w:cs="Arial"/>
-          <w:lang w:val="bg-BG"/>
-        </w:rPr>
-      </w:pPr>
-      <w:r>
-        <w:rPr>
-          <w:rFonts w:ascii="Arial" w:hAnsi="Arial" w:cs="Arial"/>
-          <w:lang w:val="bg-BG"/>
-        </w:rPr>
-        <w:t>Според вас п</w:t>
-      </w:r>
-      <w:r>
-        <w:rPr>
-          <w:rFonts w:ascii="Arial" w:hAnsi="Arial" w:cs="Arial"/>
-          <w:lang w:val="bg-BG"/>
-        </w:rPr>
-        <w:t>равенето на резервация онлайн</w:t>
-      </w:r>
-      <w:r>
-        <w:rPr>
-          <w:rFonts w:ascii="Arial" w:hAnsi="Arial" w:cs="Arial"/>
-          <w:lang w:val="bg-BG"/>
-        </w:rPr>
-        <w:t xml:space="preserve"> по-лесно ли е</w:t>
-      </w:r>
-      <w:r>
-        <w:rPr>
-          <w:rFonts w:ascii="Arial" w:hAnsi="Arial" w:cs="Arial"/>
-          <w:lang w:val="bg-BG"/>
-        </w:rPr>
-        <w:t xml:space="preserve"> от другите начини?</w:t>
-      </w:r>
-    </w:p>
-    <w:p>
-      <w:pPr>
-        <w:pStyle w:val="a3"/>
-        <w:numPr>
-          <w:ilvl w:val="1"/>
-          <w:numId w:val="16"/>
-        </w:numPr>
-        <w:jc w:val="both"/>
-        <w:rPr>
-          <w:rFonts w:ascii="Arial" w:hAnsi="Arial" w:cs="Arial"/>
-          <w:lang w:val="bg-BG"/>
-        </w:rPr>
-      </w:pPr>
-      <w:r>
-        <w:rPr>
-          <w:rFonts w:ascii="Arial" w:hAnsi="Arial" w:cs="Arial"/>
-          <w:lang w:val="bg-BG"/>
-        </w:rPr>
-        <w:t>Да</w:t>
-      </w:r>
-    </w:p>
-    <w:p>
-      <w:pPr>
-        <w:pStyle w:val="a3"/>
-        <w:numPr>
-          <w:ilvl w:val="1"/>
-          <w:numId w:val="16"/>
-        </w:numPr>
-        <w:jc w:val="both"/>
-        <w:rPr>
-          <w:rFonts w:ascii="Arial" w:hAnsi="Arial" w:cs="Arial"/>
-          <w:lang w:val="bg-BG"/>
-        </w:rPr>
-      </w:pPr>
-      <w:r>
-        <w:rPr>
-          <w:rFonts w:ascii="Arial" w:hAnsi="Arial" w:cs="Arial"/>
-          <w:lang w:val="bg-BG"/>
-        </w:rPr>
-        <w:t>Не</w:t>
-      </w:r>
-    </w:p>
-    <w:p>
-      <w:pPr>
-        <w:pStyle w:val="a3"/>
-        <w:numPr>
-          <w:ilvl w:val="0"/>
-          <w:numId w:val="16"/>
-        </w:numPr>
-        <w:jc w:val="both"/>
-        <w:rPr>
-          <w:rFonts w:ascii="Arial" w:hAnsi="Arial" w:cs="Arial"/>
-          <w:lang w:val="bg-BG"/>
-        </w:rPr>
-      </w:pPr>
-      <w:r>
-        <w:rPr>
-          <w:rFonts w:ascii="Arial" w:hAnsi="Arial" w:cs="Arial"/>
-          <w:lang w:val="bg-BG"/>
-        </w:rPr>
-        <w:t>Чрез каква платформа предпочит</w:t>
-      </w:r>
-      <w:r>
-        <w:rPr>
-          <w:rFonts w:ascii="Arial" w:hAnsi="Arial" w:cs="Arial"/>
-          <w:lang w:val="bg-BG"/>
-        </w:rPr>
-        <w:t>ате да правите онлайн резервация?</w:t>
-      </w:r>
-    </w:p>
-    <w:p>
-      <w:pPr>
-        <w:pStyle w:val="a3"/>
-        <w:numPr>
-          <w:ilvl w:val="1"/>
-          <w:numId w:val="16"/>
-        </w:numPr>
-        <w:jc w:val="both"/>
-        <w:rPr>
-          <w:rFonts w:ascii="Arial" w:hAnsi="Arial" w:cs="Arial"/>
-          <w:lang w:val="bg-BG"/>
-        </w:rPr>
-      </w:pPr>
-      <w:r>
-        <w:rPr>
-          <w:rFonts w:ascii="Arial" w:hAnsi="Arial" w:cs="Arial"/>
-          <w:lang w:val="bg-BG"/>
-        </w:rPr>
-        <w:t>Уеб сайт</w:t>
-      </w:r>
-    </w:p>
-    <w:p>
-      <w:pPr>
-        <w:pStyle w:val="a3"/>
-        <w:numPr>
-          <w:ilvl w:val="1"/>
-          <w:numId w:val="16"/>
-        </w:numPr>
-        <w:jc w:val="both"/>
-        <w:rPr>
-          <w:rFonts w:ascii="Arial" w:hAnsi="Arial" w:cs="Arial"/>
-          <w:lang w:val="bg-BG"/>
-        </w:rPr>
-      </w:pPr>
-      <w:r>
-        <w:rPr>
-          <w:rFonts w:ascii="Arial" w:hAnsi="Arial" w:cs="Arial"/>
-          <w:lang w:val="bg-BG"/>
-        </w:rPr>
-        <w:t>Мобилно приложение</w:t>
-      </w:r>
-    </w:p>
-    <w:p>
-      <w:pPr>
-        <w:pStyle w:val="a3"/>
-        <w:numPr>
-          <w:ilvl w:val="1"/>
-          <w:numId w:val="16"/>
-        </w:numPr>
-        <w:jc w:val="both"/>
-        <w:rPr>
-          <w:rFonts w:ascii="Arial" w:hAnsi="Arial" w:cs="Arial"/>
-          <w:lang w:val="bg-BG"/>
-        </w:rPr>
-      </w:pPr>
-      <w:r>
-        <w:rPr>
-          <w:rFonts w:ascii="Arial" w:hAnsi="Arial" w:cs="Arial"/>
-          <w:lang w:val="bg-BG"/>
-        </w:rPr>
-        <w:t>Други : …</w:t>
-      </w:r>
-    </w:p>
-    <w:p>
-      <w:pPr>
-        <w:pStyle w:val="a3"/>
-        <w:numPr>
-          <w:ilvl w:val="0"/>
-          <w:numId w:val="16"/>
-        </w:numPr>
-        <w:jc w:val="both"/>
-        <w:rPr>
-          <w:rFonts w:ascii="Arial" w:hAnsi="Arial" w:cs="Arial"/>
-          <w:lang w:val="bg-BG"/>
-        </w:rPr>
-      </w:pPr>
-      <w:r>
-        <w:rPr>
-          <w:rFonts w:ascii="Arial" w:hAnsi="Arial" w:cs="Arial"/>
-          <w:lang w:val="bg-BG"/>
-        </w:rPr>
-        <w:t>По-вероятно ли е да направите резервация ако имате възм</w:t>
-      </w:r>
-      <w:r>
-        <w:rPr>
-          <w:rFonts w:ascii="Arial" w:hAnsi="Arial" w:cs="Arial"/>
-          <w:lang w:val="bg-BG"/>
-        </w:rPr>
-        <w:t>ожността да го направите онлайн</w:t>
-      </w:r>
-      <w:r>
-        <w:rPr>
-          <w:rFonts w:ascii="Arial" w:hAnsi="Arial" w:cs="Arial"/>
-          <w:lang w:val="bg-BG"/>
-        </w:rPr>
-        <w:t xml:space="preserve">? </w:t>
-      </w:r>
-      <w:r>
-        <w:rPr>
-          <w:rFonts w:ascii="Arial" w:hAnsi="Arial" w:cs="Arial"/>
-          <w:lang w:val="bg-BG"/>
-        </w:rPr>
-        <w:t xml:space="preserve"> </w:t>
-      </w:r>
-    </w:p>
-    <w:p>
-      <w:pPr>
-        <w:pStyle w:val="a3"/>
-        <w:numPr>
-          <w:ilvl w:val="1"/>
-          <w:numId w:val="16"/>
-        </w:numPr>
-        <w:jc w:val="both"/>
-        <w:rPr>
-          <w:rFonts w:ascii="Arial" w:hAnsi="Arial" w:cs="Arial"/>
-          <w:lang w:val="bg-BG"/>
-        </w:rPr>
-      </w:pPr>
-      <w:r>
-        <w:rPr>
-          <w:rFonts w:ascii="Arial" w:hAnsi="Arial" w:cs="Arial"/>
-          <w:lang w:val="bg-BG"/>
-        </w:rPr>
-        <w:t>Да</w:t>
-      </w:r>
-    </w:p>
-    <w:p>
-      <w:pPr>
-        <w:pStyle w:val="a3"/>
-        <w:numPr>
-          <w:ilvl w:val="1"/>
-          <w:numId w:val="16"/>
-        </w:numPr>
-        <w:jc w:val="both"/>
-        <w:rPr>
-          <w:rFonts w:ascii="Arial" w:hAnsi="Arial" w:cs="Arial"/>
-          <w:lang w:val="bg-BG"/>
-        </w:rPr>
-      </w:pPr>
-      <w:r>
-        <w:rPr>
-          <w:rFonts w:ascii="Arial" w:hAnsi="Arial" w:cs="Arial"/>
-          <w:lang w:val="bg-BG"/>
-        </w:rPr>
-        <w:t>Не</w:t>
-      </w:r>
-    </w:p>
-    <w:p>
-      <w:pPr>
-        <w:pStyle w:val="a3"/>
-        <w:numPr>
-          <w:ilvl w:val="0"/>
-          <w:numId w:val="16"/>
-        </w:numPr>
-        <w:jc w:val="both"/>
-        <w:rPr>
-          <w:rFonts w:ascii="Arial" w:hAnsi="Arial" w:cs="Arial"/>
-          <w:lang w:val="bg-BG"/>
-        </w:rPr>
-      </w:pPr>
-      <w:r>
-        <w:rPr>
-          <w:rFonts w:ascii="Arial" w:hAnsi="Arial" w:cs="Arial"/>
-          <w:lang w:val="bg-BG"/>
-        </w:rPr>
-        <w:t>По-вероятно ли е да</w:t>
-      </w:r>
-      <w:r>
-        <w:rPr>
-          <w:rFonts w:ascii="Arial" w:hAnsi="Arial" w:cs="Arial"/>
-          <w:lang w:val="bg-BG"/>
-        </w:rPr>
-        <w:t xml:space="preserve"> резервирате в </w:t>
-      </w:r>
-      <w:r>
-        <w:rPr>
-          <w:rFonts w:ascii="Arial" w:hAnsi="Arial" w:cs="Arial"/>
-          <w:lang w:val="bg-BG"/>
-        </w:rPr>
-        <w:t>ресторант, ко</w:t>
-      </w:r>
-      <w:r>
-        <w:rPr>
-          <w:rFonts w:ascii="Arial" w:hAnsi="Arial" w:cs="Arial"/>
-          <w:lang w:val="bg-BG"/>
-        </w:rPr>
-        <w:t>йто</w:t>
-      </w:r>
-      <w:r>
-        <w:rPr>
-          <w:rFonts w:ascii="Arial" w:hAnsi="Arial" w:cs="Arial"/>
-          <w:lang w:val="bg-BG"/>
-        </w:rPr>
-        <w:t xml:space="preserve"> поддържа</w:t>
-      </w:r>
-      <w:r>
-        <w:rPr>
-          <w:rFonts w:ascii="Arial" w:hAnsi="Arial" w:cs="Arial"/>
-          <w:lang w:val="bg-BG"/>
-        </w:rPr>
-        <w:t xml:space="preserve"> онлайн резервиране?</w:t>
-      </w:r>
-    </w:p>
-    <w:p>
-      <w:pPr>
-        <w:pStyle w:val="a3"/>
-        <w:numPr>
-          <w:ilvl w:val="1"/>
-          <w:numId w:val="16"/>
-        </w:numPr>
-        <w:jc w:val="both"/>
-        <w:rPr>
-          <w:rFonts w:ascii="Arial" w:hAnsi="Arial" w:cs="Arial"/>
-          <w:lang w:val="bg-BG"/>
-        </w:rPr>
-      </w:pPr>
-      <w:r>
-        <w:rPr>
-          <w:rFonts w:ascii="Arial" w:hAnsi="Arial" w:cs="Arial"/>
-          <w:lang w:val="bg-BG"/>
-        </w:rPr>
-        <w:t>Да</w:t>
-      </w:r>
-    </w:p>
-    <w:p>
-      <w:pPr>
-        <w:pStyle w:val="a3"/>
-        <w:numPr>
-          <w:ilvl w:val="1"/>
-          <w:numId w:val="16"/>
-        </w:numPr>
-        <w:jc w:val="both"/>
-        <w:rPr>
-          <w:rFonts w:ascii="Arial" w:hAnsi="Arial" w:cs="Arial"/>
-          <w:lang w:val="bg-BG"/>
-        </w:rPr>
-      </w:pPr>
-      <w:r>
-        <w:rPr>
-          <w:rFonts w:ascii="Arial" w:hAnsi="Arial" w:cs="Arial"/>
-          <w:lang w:val="bg-BG"/>
-        </w:rPr>
-        <w:t>Не</w:t>
-      </w:r>
-    </w:p>
-    <w:p>
-      <w:pPr>
-        <w:pStyle w:val="a3"/>
-        <w:numPr>
-          <w:ilvl w:val="0"/>
-          <w:numId w:val="16"/>
-        </w:numPr>
-        <w:jc w:val="both"/>
-        <w:rPr>
-          <w:rFonts w:ascii="Arial" w:hAnsi="Arial" w:cs="Arial"/>
-          <w:lang w:val="bg-BG"/>
-        </w:rPr>
-      </w:pPr>
-      <w:r>
-        <w:rPr>
-          <w:rFonts w:ascii="Arial" w:hAnsi="Arial" w:cs="Arial"/>
-          <w:lang w:val="bg-BG"/>
-        </w:rPr>
-        <w:lastRenderedPageBreak/>
-        <w:t xml:space="preserve">По-вероятно ли е да изберете ресторант, който предлага предварително поръчване на храни и напитки като </w:t>
-      </w:r>
-      <w:r>
-        <w:rPr>
-          <w:rFonts w:ascii="Arial" w:hAnsi="Arial" w:cs="Arial"/>
-          <w:lang w:val="bg-BG"/>
-        </w:rPr>
-        <w:t>може да заплатите за тях онлайн</w:t>
-      </w:r>
-      <w:r>
-        <w:rPr>
-          <w:rFonts w:ascii="Arial" w:hAnsi="Arial" w:cs="Arial"/>
-          <w:lang w:val="bg-BG"/>
-        </w:rPr>
-        <w:t>?</w:t>
-      </w:r>
-    </w:p>
-    <w:p>
-      <w:pPr>
-        <w:pStyle w:val="a3"/>
-        <w:numPr>
-          <w:ilvl w:val="1"/>
-          <w:numId w:val="16"/>
-        </w:numPr>
-        <w:jc w:val="both"/>
-        <w:rPr>
-          <w:rFonts w:ascii="Arial" w:hAnsi="Arial" w:cs="Arial"/>
-          <w:lang w:val="bg-BG"/>
-        </w:rPr>
-      </w:pPr>
-      <w:r>
-        <w:rPr>
-          <w:rFonts w:ascii="Arial" w:hAnsi="Arial" w:cs="Arial"/>
-          <w:lang w:val="bg-BG"/>
-        </w:rPr>
-        <w:t>Да</w:t>
-      </w:r>
-    </w:p>
-    <w:p>
-      <w:pPr>
-        <w:pStyle w:val="a3"/>
-        <w:numPr>
-          <w:ilvl w:val="1"/>
-          <w:numId w:val="16"/>
-        </w:numPr>
-        <w:jc w:val="both"/>
-        <w:rPr>
-          <w:rFonts w:ascii="Arial" w:hAnsi="Arial" w:cs="Arial"/>
-          <w:lang w:val="bg-BG"/>
-        </w:rPr>
-      </w:pPr>
-      <w:r>
-        <w:rPr>
-          <w:rFonts w:ascii="Arial" w:hAnsi="Arial" w:cs="Arial"/>
-          <w:lang w:val="bg-BG"/>
-        </w:rPr>
-        <w:t>Не</w:t>
-      </w:r>
-    </w:p>
-    <w:p>
-      <w:pPr>
-        <w:pStyle w:val="a3"/>
-        <w:numPr>
-          <w:ilvl w:val="0"/>
-          <w:numId w:val="16"/>
-        </w:numPr>
-        <w:jc w:val="both"/>
-        <w:rPr>
-          <w:rFonts w:ascii="Arial" w:hAnsi="Arial" w:cs="Arial"/>
-          <w:lang w:val="bg-BG"/>
-        </w:rPr>
-      </w:pPr>
-      <w:r>
-        <w:rPr>
-          <w:rFonts w:ascii="Arial" w:hAnsi="Arial" w:cs="Arial"/>
-          <w:lang w:val="bg-BG"/>
-        </w:rPr>
-        <w:t>Бихте ли се або</w:t>
-      </w:r>
-      <w:r>
-        <w:rPr>
-          <w:rFonts w:ascii="Arial" w:hAnsi="Arial" w:cs="Arial"/>
-          <w:lang w:val="bg-BG"/>
-        </w:rPr>
-        <w:t xml:space="preserve">нирали към бюлетина, чрез която </w:t>
-      </w:r>
-      <w:r>
-        <w:rPr>
-          <w:rFonts w:ascii="Arial" w:hAnsi="Arial" w:cs="Arial"/>
-          <w:lang w:val="bg-BG"/>
-        </w:rPr>
-        <w:t>да получавате известия за оферти и промоции от</w:t>
-      </w:r>
-      <w:r>
-        <w:rPr>
-          <w:rFonts w:ascii="Arial" w:hAnsi="Arial" w:cs="Arial"/>
-          <w:lang w:val="bg-BG"/>
-        </w:rPr>
-        <w:t xml:space="preserve"> опреден ресторант</w:t>
-      </w:r>
-      <w:r>
-        <w:rPr>
-          <w:rFonts w:ascii="Arial" w:hAnsi="Arial" w:cs="Arial"/>
-          <w:lang w:val="bg-BG"/>
-        </w:rPr>
-        <w:t>?</w:t>
-      </w:r>
-    </w:p>
-    <w:p>
-      <w:pPr>
-        <w:pStyle w:val="a3"/>
-        <w:numPr>
-          <w:ilvl w:val="1"/>
-          <w:numId w:val="16"/>
-        </w:numPr>
-        <w:jc w:val="both"/>
-        <w:rPr>
-          <w:rFonts w:ascii="Arial" w:hAnsi="Arial" w:cs="Arial"/>
-          <w:lang w:val="bg-BG"/>
-        </w:rPr>
-      </w:pPr>
-      <w:r>
-        <w:rPr>
-          <w:rFonts w:ascii="Arial" w:hAnsi="Arial" w:cs="Arial"/>
-          <w:lang w:val="bg-BG"/>
-        </w:rPr>
-        <w:t>Да</w:t>
-      </w:r>
-    </w:p>
-    <w:p>
-      <w:pPr>
-        <w:pStyle w:val="a3"/>
-        <w:numPr>
-          <w:ilvl w:val="1"/>
-          <w:numId w:val="16"/>
-        </w:numPr>
-        <w:jc w:val="both"/>
-        <w:rPr>
-          <w:rFonts w:ascii="Arial" w:hAnsi="Arial" w:cs="Arial"/>
-          <w:lang w:val="bg-BG"/>
-        </w:rPr>
-      </w:pPr>
-      <w:r>
-        <w:rPr>
-          <w:rFonts w:ascii="Arial" w:hAnsi="Arial" w:cs="Arial"/>
-          <w:lang w:val="bg-BG"/>
-        </w:rPr>
-        <w:t>Не</w:t>
-      </w:r>
-    </w:p>
-    <w:p>
-      <w:pPr>
-        <w:pStyle w:val="a3"/>
-        <w:numPr>
-          <w:ilvl w:val="0"/>
-          <w:numId w:val="16"/>
-        </w:numPr>
-        <w:jc w:val="both"/>
-        <w:rPr>
-          <w:rFonts w:ascii="Arial" w:hAnsi="Arial" w:cs="Arial"/>
-          <w:lang w:val="bg-BG"/>
-        </w:rPr>
-      </w:pPr>
-      <w:r>
-        <w:rPr>
-          <w:rFonts w:ascii="Arial" w:hAnsi="Arial" w:cs="Arial"/>
-          <w:lang w:val="bg-BG"/>
-        </w:rPr>
-        <w:t>Какви акаунти от социални мрежи бихте желали да използвате</w:t>
-      </w:r>
-      <w:r>
-        <w:rPr>
-          <w:rFonts w:ascii="Arial" w:hAnsi="Arial" w:cs="Arial"/>
-          <w:lang w:val="bg-BG"/>
-        </w:rPr>
-        <w:t>, за да се впишете в системата?</w:t>
-      </w:r>
-    </w:p>
-    <w:p>
-      <w:pPr>
-        <w:pStyle w:val="a3"/>
-        <w:numPr>
-          <w:ilvl w:val="1"/>
-          <w:numId w:val="16"/>
-        </w:numPr>
-        <w:jc w:val="both"/>
-        <w:rPr>
-          <w:rFonts w:ascii="Arial" w:hAnsi="Arial" w:cs="Arial"/>
-          <w:lang w:val="bg-BG"/>
-        </w:rPr>
-      </w:pPr>
-      <w:r>
-        <w:rPr>
-          <w:rFonts w:ascii="Arial" w:hAnsi="Arial" w:cs="Arial"/>
-        </w:rPr>
-        <w:t>Google</w:t>
-      </w:r>
-    </w:p>
-    <w:p>
-      <w:pPr>
-        <w:pStyle w:val="a3"/>
-        <w:numPr>
-          <w:ilvl w:val="1"/>
-          <w:numId w:val="16"/>
-        </w:numPr>
-        <w:jc w:val="both"/>
-        <w:rPr>
-          <w:rFonts w:ascii="Arial" w:hAnsi="Arial" w:cs="Arial"/>
-          <w:lang w:val="bg-BG"/>
-        </w:rPr>
-      </w:pPr>
-      <w:r>
-        <w:rPr>
-          <w:rFonts w:ascii="Arial" w:hAnsi="Arial" w:cs="Arial"/>
-        </w:rPr>
-        <w:t>Facebook</w:t>
-      </w:r>
-    </w:p>
-    <w:p>
-      <w:pPr>
-        <w:pStyle w:val="a3"/>
-        <w:numPr>
-          <w:ilvl w:val="1"/>
-          <w:numId w:val="16"/>
-        </w:numPr>
-        <w:jc w:val="both"/>
-        <w:rPr>
-          <w:rFonts w:ascii="Arial" w:hAnsi="Arial" w:cs="Arial"/>
-          <w:lang w:val="bg-BG"/>
-        </w:rPr>
-      </w:pPr>
-      <w:r>
-        <w:rPr>
-          <w:rFonts w:ascii="Arial" w:hAnsi="Arial" w:cs="Arial"/>
-        </w:rPr>
-        <w:t>Twitter</w:t>
-      </w:r>
-    </w:p>
-    <w:p>
-      <w:pPr>
-        <w:pStyle w:val="a3"/>
-        <w:numPr>
-          <w:ilvl w:val="1"/>
-          <w:numId w:val="16"/>
-        </w:numPr>
-        <w:jc w:val="both"/>
-        <w:rPr>
-          <w:rFonts w:ascii="Arial" w:hAnsi="Arial" w:cs="Arial"/>
-          <w:lang w:val="bg-BG"/>
-        </w:rPr>
-      </w:pPr>
-      <w:r>
-        <w:rPr>
-          <w:rFonts w:ascii="Arial" w:hAnsi="Arial" w:cs="Arial"/>
-          <w:lang w:val="bg-BG"/>
-        </w:rPr>
-        <w:t xml:space="preserve">Други : … </w:t>
-      </w:r>
-    </w:p>
-    <w:p>
-      <w:pPr>
-        <w:pStyle w:val="a3"/>
-        <w:numPr>
-          <w:ilvl w:val="0"/>
-          <w:numId w:val="16"/>
-        </w:numPr>
-        <w:jc w:val="both"/>
-        <w:rPr>
-          <w:rFonts w:ascii="Arial" w:hAnsi="Arial" w:cs="Arial"/>
-          <w:lang w:val="bg-BG"/>
-        </w:rPr>
-      </w:pPr>
-      <w:r>
-        <w:rPr>
-          <w:rFonts w:ascii="Arial" w:hAnsi="Arial" w:cs="Arial"/>
-          <w:lang w:val="bg-BG"/>
-        </w:rPr>
-        <w:t>Какви детайли по резервацията бихте желали да специфицирате?</w:t>
-      </w:r>
-    </w:p>
-    <w:p>
-      <w:pPr>
-        <w:pStyle w:val="a3"/>
-        <w:numPr>
-          <w:ilvl w:val="1"/>
-          <w:numId w:val="16"/>
-        </w:numPr>
-        <w:jc w:val="both"/>
-        <w:rPr>
-          <w:rFonts w:ascii="Arial" w:hAnsi="Arial" w:cs="Arial"/>
-          <w:lang w:val="bg-BG"/>
-        </w:rPr>
-      </w:pPr>
-      <w:r>
-        <w:rPr>
-          <w:rFonts w:ascii="Arial" w:hAnsi="Arial" w:cs="Arial"/>
-          <w:lang w:val="bg-BG"/>
-        </w:rPr>
-        <w:t>Да изберете големина на маса</w:t>
-      </w:r>
-    </w:p>
-    <w:p>
-      <w:pPr>
-        <w:pStyle w:val="a3"/>
-        <w:numPr>
-          <w:ilvl w:val="1"/>
-          <w:numId w:val="16"/>
-        </w:numPr>
-        <w:jc w:val="both"/>
-        <w:rPr>
-          <w:rFonts w:ascii="Arial" w:hAnsi="Arial" w:cs="Arial"/>
-          <w:lang w:val="bg-BG"/>
-        </w:rPr>
-      </w:pPr>
-      <w:r>
-        <w:rPr>
-          <w:rFonts w:ascii="Arial" w:hAnsi="Arial" w:cs="Arial"/>
-          <w:lang w:val="bg-BG"/>
-        </w:rPr>
-        <w:t>Да изберете местоположение в ресторанта</w:t>
-      </w:r>
-    </w:p>
-    <w:p>
-      <w:pPr>
-        <w:pStyle w:val="a3"/>
-        <w:numPr>
-          <w:ilvl w:val="1"/>
-          <w:numId w:val="16"/>
-        </w:numPr>
-        <w:jc w:val="both"/>
-        <w:rPr>
-          <w:rFonts w:ascii="Arial" w:hAnsi="Arial" w:cs="Arial"/>
-          <w:lang w:val="bg-BG"/>
-        </w:rPr>
-      </w:pPr>
-      <w:r>
-        <w:rPr>
-          <w:rFonts w:ascii="Arial" w:hAnsi="Arial" w:cs="Arial"/>
-          <w:lang w:val="bg-BG"/>
-        </w:rPr>
-        <w:t xml:space="preserve">Други : </w:t>
-      </w:r>
-      <w:r>
-        <w:rPr>
-          <w:rFonts w:ascii="Arial" w:hAnsi="Arial" w:cs="Arial"/>
-          <w:lang w:val="bg-BG"/>
-        </w:rPr>
-        <w:t>…</w:t>
-      </w:r>
-    </w:p>
-    <w:p>
-      <w:pPr>
-        <w:pStyle w:val="a3"/>
-        <w:numPr>
-          <w:ilvl w:val="0"/>
-          <w:numId w:val="16"/>
-        </w:numPr>
-        <w:jc w:val="both"/>
-        <w:rPr>
-          <w:rFonts w:ascii="Arial" w:hAnsi="Arial" w:cs="Arial"/>
-          <w:lang w:val="bg-BG"/>
-        </w:rPr>
-      </w:pPr>
-      <w:r>
-        <w:rPr>
-          <w:rFonts w:ascii="Arial" w:hAnsi="Arial" w:cs="Arial"/>
-          <w:lang w:val="bg-BG"/>
-        </w:rPr>
-        <w:t>Как бихте ли желали да изберете местоположението на масата в ресторанта?</w:t>
-      </w:r>
-    </w:p>
-    <w:p>
-      <w:pPr>
-        <w:pStyle w:val="a3"/>
-        <w:numPr>
-          <w:ilvl w:val="1"/>
-          <w:numId w:val="16"/>
-        </w:numPr>
-        <w:jc w:val="both"/>
-        <w:rPr>
-          <w:rFonts w:ascii="Arial" w:hAnsi="Arial" w:cs="Arial"/>
-          <w:lang w:val="bg-BG"/>
-        </w:rPr>
-      </w:pPr>
-      <w:r>
-        <w:rPr>
-          <w:rFonts w:ascii="Arial" w:hAnsi="Arial" w:cs="Arial"/>
-          <w:lang w:val="bg-BG"/>
-        </w:rPr>
-        <w:t xml:space="preserve">Чрез интерактивна </w:t>
-      </w:r>
-      <w:r>
-        <w:rPr>
-          <w:rFonts w:ascii="Arial" w:hAnsi="Arial" w:cs="Arial"/>
-          <w:lang w:val="bg-BG"/>
-        </w:rPr>
-        <w:t>к</w:t>
-      </w:r>
-      <w:r>
-        <w:rPr>
-          <w:rFonts w:ascii="Arial" w:hAnsi="Arial" w:cs="Arial"/>
-          <w:lang w:val="bg-BG"/>
-        </w:rPr>
-        <w:t>арта на ресторанта</w:t>
-      </w:r>
-    </w:p>
-    <w:p>
-      <w:pPr>
-        <w:pStyle w:val="a3"/>
-        <w:numPr>
-          <w:ilvl w:val="1"/>
-          <w:numId w:val="16"/>
-        </w:numPr>
-        <w:jc w:val="both"/>
-        <w:rPr>
-          <w:rFonts w:ascii="Arial" w:hAnsi="Arial" w:cs="Arial"/>
-          <w:lang w:val="bg-BG"/>
-        </w:rPr>
-      </w:pPr>
-      <w:r>
-        <w:rPr>
-          <w:rFonts w:ascii="Arial" w:hAnsi="Arial" w:cs="Arial"/>
-          <w:lang w:val="bg-BG"/>
-        </w:rPr>
-        <w:t>От списък с маси</w:t>
-      </w:r>
-    </w:p>
-    <w:p>
-      <w:pPr>
-        <w:pStyle w:val="a3"/>
-        <w:numPr>
-          <w:ilvl w:val="1"/>
-          <w:numId w:val="16"/>
-        </w:numPr>
-        <w:jc w:val="both"/>
-        <w:rPr>
-          <w:rFonts w:ascii="Arial" w:hAnsi="Arial" w:cs="Arial"/>
-          <w:lang w:val="bg-BG"/>
-        </w:rPr>
-      </w:pPr>
-      <w:r>
-        <w:rPr>
-          <w:rFonts w:ascii="Arial" w:hAnsi="Arial" w:cs="Arial"/>
-          <w:lang w:val="bg-BG"/>
-        </w:rPr>
-        <w:t>Други</w:t>
-      </w:r>
-      <w:r>
-        <w:rPr>
-          <w:rFonts w:ascii="Arial" w:hAnsi="Arial" w:cs="Arial"/>
-          <w:lang w:val="bg-BG"/>
-        </w:rPr>
-        <w:t xml:space="preserve"> </w:t>
-      </w:r>
-      <w:r>
-        <w:rPr>
-          <w:rFonts w:ascii="Arial" w:hAnsi="Arial" w:cs="Arial"/>
-          <w:lang w:val="bg-BG"/>
-        </w:rPr>
-        <w:t xml:space="preserve">: </w:t>
-      </w:r>
-      <w:r>
-        <w:rPr>
-          <w:rFonts w:ascii="Arial" w:hAnsi="Arial" w:cs="Arial"/>
-          <w:lang w:val="bg-BG"/>
-        </w:rPr>
-        <w:t>…</w:t>
-      </w:r>
-    </w:p>
-    <w:p>
-      <w:pPr>
-        <w:jc w:val="both"/>
-        <w:rPr>
-          <w:rFonts w:ascii="Arial" w:hAnsi="Arial" w:cs="Arial"/>
-          <w:lang w:val="bg-BG"/>
-        </w:rPr>
-      </w:pPr>
-    </w:p>
-    <w:p>
-      <w:pPr>
-        <w:jc w:val="both"/>
-        <w:rPr>
-          <w:rFonts w:ascii="Arial" w:hAnsi="Arial" w:cs="Arial"/>
-          <w:b/>
-          <w:bCs/>
-          <w:lang w:val="bg-BG"/>
-        </w:rPr>
-      </w:pPr>
-      <w:r>
-        <w:rPr>
-          <w:rFonts w:ascii="Arial" w:hAnsi="Arial" w:cs="Arial"/>
-          <w:b/>
-          <w:bCs/>
-          <w:lang w:val="bg-BG"/>
-        </w:rPr>
-        <w:t xml:space="preserve">Въпроси към </w:t>
-      </w:r>
-      <w:r>
-        <w:rPr>
-          <w:rFonts w:ascii="Arial" w:hAnsi="Arial" w:cs="Arial"/>
-          <w:b/>
-          <w:bCs/>
-          <w:lang w:val="bg-BG"/>
-        </w:rPr>
-        <w:t>управители</w:t>
-      </w:r>
-      <w:r>
-        <w:rPr>
-          <w:rFonts w:ascii="Arial" w:hAnsi="Arial" w:cs="Arial"/>
-          <w:b/>
-          <w:bCs/>
-          <w:lang w:val="bg-BG"/>
-        </w:rPr>
-        <w:t xml:space="preserve"> на ресторанти :</w:t>
-      </w:r>
-    </w:p>
-    <w:p>
-      <w:pPr>
-        <w:pStyle w:val="a3"/>
-        <w:numPr>
-          <w:ilvl w:val="0"/>
-          <w:numId w:val="19"/>
-        </w:numPr>
-        <w:jc w:val="both"/>
-        <w:rPr>
-          <w:rFonts w:ascii="Arial" w:hAnsi="Arial" w:cs="Arial"/>
-          <w:lang w:val="bg-BG"/>
-        </w:rPr>
-      </w:pPr>
-      <w:r>
-        <w:rPr>
-          <w:rFonts w:ascii="Arial" w:hAnsi="Arial" w:cs="Arial"/>
-          <w:lang w:val="bg-BG"/>
-        </w:rPr>
-        <w:t>Какъв е типът на ресторанта?</w:t>
-      </w:r>
-    </w:p>
-    <w:p>
-      <w:pPr>
-        <w:pStyle w:val="a3"/>
-        <w:numPr>
-          <w:ilvl w:val="1"/>
-          <w:numId w:val="19"/>
-        </w:numPr>
-        <w:jc w:val="both"/>
-        <w:rPr>
-          <w:rFonts w:ascii="Arial" w:hAnsi="Arial" w:cs="Arial"/>
-          <w:lang w:val="bg-BG"/>
-        </w:rPr>
-      </w:pPr>
-      <w:r>
-        <w:rPr>
-          <w:rFonts w:ascii="Arial" w:hAnsi="Arial" w:cs="Arial"/>
-          <w:lang w:val="bg-BG"/>
-        </w:rPr>
-        <w:t>квартален ресторант</w:t>
-      </w:r>
-    </w:p>
-    <w:p>
-      <w:pPr>
-        <w:pStyle w:val="a3"/>
-        <w:numPr>
-          <w:ilvl w:val="1"/>
-          <w:numId w:val="19"/>
-        </w:numPr>
-        <w:jc w:val="both"/>
-        <w:rPr>
-          <w:rFonts w:ascii="Arial" w:hAnsi="Arial" w:cs="Arial"/>
-          <w:lang w:val="bg-BG"/>
-        </w:rPr>
-      </w:pPr>
-      <w:r>
-        <w:rPr>
-          <w:rFonts w:ascii="Arial" w:hAnsi="Arial" w:cs="Arial"/>
-          <w:lang w:val="bg-BG"/>
-        </w:rPr>
-        <w:t>семеен</w:t>
-      </w:r>
-    </w:p>
-    <w:p>
-      <w:pPr>
-        <w:pStyle w:val="a3"/>
-        <w:numPr>
-          <w:ilvl w:val="1"/>
-          <w:numId w:val="19"/>
-        </w:numPr>
-        <w:jc w:val="both"/>
-        <w:rPr>
-          <w:rFonts w:ascii="Arial" w:hAnsi="Arial" w:cs="Arial"/>
-          <w:lang w:val="bg-BG"/>
-        </w:rPr>
-      </w:pPr>
-      <w:r>
-        <w:rPr>
-          <w:rFonts w:ascii="Arial" w:hAnsi="Arial" w:cs="Arial"/>
-          <w:lang w:val="bg-BG"/>
-        </w:rPr>
-        <w:t>част от верига ресторанти</w:t>
-      </w:r>
-    </w:p>
-    <w:p>
-      <w:pPr>
-        <w:pStyle w:val="a3"/>
-        <w:numPr>
-          <w:ilvl w:val="1"/>
-          <w:numId w:val="19"/>
-        </w:numPr>
-        <w:jc w:val="both"/>
-        <w:rPr>
-          <w:rFonts w:ascii="Arial" w:hAnsi="Arial" w:cs="Arial"/>
-          <w:lang w:val="bg-BG"/>
-        </w:rPr>
-      </w:pPr>
-      <w:r>
-        <w:rPr>
-          <w:rFonts w:ascii="Arial" w:hAnsi="Arial" w:cs="Arial"/>
-          <w:lang w:val="bg-BG"/>
-        </w:rPr>
-        <w:t>Други : …</w:t>
-      </w:r>
-    </w:p>
-    <w:p>
-      <w:pPr>
-        <w:pStyle w:val="a3"/>
-        <w:numPr>
-          <w:ilvl w:val="0"/>
-          <w:numId w:val="19"/>
-        </w:numPr>
-        <w:jc w:val="both"/>
-        <w:rPr>
-          <w:rFonts w:ascii="Arial" w:hAnsi="Arial" w:cs="Arial"/>
-          <w:lang w:val="bg-BG"/>
-        </w:rPr>
-      </w:pPr>
-      <w:r>
-        <w:rPr>
-          <w:rFonts w:ascii="Arial" w:hAnsi="Arial" w:cs="Arial"/>
-          <w:lang w:val="bg-BG"/>
-        </w:rPr>
-        <w:t>Колко места има ресторанта, на който сте управител?</w:t>
-      </w:r>
-    </w:p>
-    <w:p>
-      <w:pPr>
-        <w:pStyle w:val="a3"/>
-        <w:numPr>
-          <w:ilvl w:val="1"/>
-          <w:numId w:val="19"/>
-        </w:numPr>
-        <w:jc w:val="both"/>
-        <w:rPr>
-          <w:rFonts w:ascii="Arial" w:hAnsi="Arial" w:cs="Arial"/>
-          <w:lang w:val="bg-BG"/>
-        </w:rPr>
-      </w:pPr>
-      <w:r>
-        <w:rPr>
-          <w:rFonts w:ascii="Arial" w:hAnsi="Arial" w:cs="Arial"/>
-          <w:lang w:val="bg-BG"/>
-        </w:rPr>
-        <w:t>…</w:t>
-      </w:r>
-    </w:p>
-    <w:p>
-      <w:pPr>
-        <w:pStyle w:val="a3"/>
-        <w:numPr>
-          <w:ilvl w:val="0"/>
-          <w:numId w:val="19"/>
-        </w:numPr>
-        <w:jc w:val="both"/>
-        <w:rPr>
-          <w:rFonts w:ascii="Arial" w:hAnsi="Arial" w:cs="Arial"/>
-          <w:lang w:val="bg-BG"/>
-        </w:rPr>
-      </w:pPr>
-      <w:r>
-        <w:rPr>
-          <w:rFonts w:ascii="Arial" w:hAnsi="Arial" w:cs="Arial"/>
-          <w:lang w:val="bg-BG"/>
-        </w:rPr>
-        <w:t xml:space="preserve">По какъв начин </w:t>
-      </w:r>
-      <w:r>
-        <w:rPr>
-          <w:rFonts w:ascii="Arial" w:hAnsi="Arial" w:cs="Arial"/>
-          <w:lang w:val="bg-BG"/>
-        </w:rPr>
-        <w:t xml:space="preserve">приемате </w:t>
-      </w:r>
-      <w:r>
-        <w:rPr>
-          <w:rFonts w:ascii="Arial" w:hAnsi="Arial" w:cs="Arial"/>
-          <w:lang w:val="bg-BG"/>
-        </w:rPr>
-        <w:t>резерваци</w:t>
-      </w:r>
-      <w:r>
-        <w:rPr>
-          <w:rFonts w:ascii="Arial" w:hAnsi="Arial" w:cs="Arial"/>
-          <w:lang w:val="bg-BG"/>
-        </w:rPr>
-        <w:t>и във вашият ресторант</w:t>
-      </w:r>
-      <w:r>
-        <w:rPr>
-          <w:rFonts w:ascii="Arial" w:hAnsi="Arial" w:cs="Arial"/>
-          <w:lang w:val="bg-BG"/>
-        </w:rPr>
-        <w:t>?</w:t>
-      </w:r>
-    </w:p>
-    <w:p>
-      <w:pPr>
-        <w:pStyle w:val="a3"/>
-        <w:numPr>
-          <w:ilvl w:val="1"/>
-          <w:numId w:val="19"/>
-        </w:numPr>
-        <w:jc w:val="both"/>
-        <w:rPr>
-          <w:rFonts w:ascii="Arial" w:hAnsi="Arial" w:cs="Arial"/>
-          <w:lang w:val="bg-BG"/>
-        </w:rPr>
-      </w:pPr>
-      <w:r>
-        <w:rPr>
-          <w:rFonts w:ascii="Arial" w:hAnsi="Arial" w:cs="Arial"/>
-          <w:lang w:val="bg-BG"/>
-        </w:rPr>
-        <w:t>Чрез телефонно обаждане</w:t>
-      </w:r>
-    </w:p>
-    <w:p>
-      <w:pPr>
-        <w:pStyle w:val="a3"/>
-        <w:numPr>
-          <w:ilvl w:val="1"/>
-          <w:numId w:val="19"/>
-        </w:numPr>
-        <w:jc w:val="both"/>
-        <w:rPr>
-          <w:rFonts w:ascii="Arial" w:hAnsi="Arial" w:cs="Arial"/>
-          <w:lang w:val="bg-BG"/>
-        </w:rPr>
-      </w:pPr>
-      <w:r>
-        <w:rPr>
-          <w:rFonts w:ascii="Arial" w:hAnsi="Arial" w:cs="Arial"/>
-          <w:lang w:val="bg-BG"/>
-        </w:rPr>
-        <w:t>Онлайн</w:t>
-      </w:r>
-    </w:p>
-    <w:p>
-      <w:pPr>
-        <w:pStyle w:val="a3"/>
-        <w:numPr>
-          <w:ilvl w:val="1"/>
-          <w:numId w:val="19"/>
-        </w:numPr>
-        <w:jc w:val="both"/>
-        <w:rPr>
-          <w:rFonts w:ascii="Arial" w:hAnsi="Arial" w:cs="Arial"/>
-          <w:lang w:val="bg-BG"/>
-        </w:rPr>
-      </w:pPr>
-      <w:r>
-        <w:rPr>
-          <w:rFonts w:ascii="Arial" w:hAnsi="Arial" w:cs="Arial"/>
-          <w:lang w:val="bg-BG"/>
-        </w:rPr>
-        <w:t>През мобилно приложение</w:t>
-      </w:r>
-    </w:p>
-    <w:p>
-      <w:pPr>
-        <w:pStyle w:val="a3"/>
-        <w:numPr>
-          <w:ilvl w:val="1"/>
-          <w:numId w:val="19"/>
-        </w:numPr>
-        <w:jc w:val="both"/>
-        <w:rPr>
-          <w:rFonts w:ascii="Arial" w:hAnsi="Arial" w:cs="Arial"/>
-          <w:lang w:val="bg-BG"/>
-        </w:rPr>
-      </w:pPr>
-      <w:r>
-        <w:rPr>
-          <w:rFonts w:ascii="Arial" w:hAnsi="Arial" w:cs="Arial"/>
-          <w:lang w:val="bg-BG"/>
-        </w:rPr>
-        <w:t>На място</w:t>
-      </w:r>
-    </w:p>
-    <w:p>
-      <w:pPr>
-        <w:pStyle w:val="a3"/>
-        <w:numPr>
-          <w:ilvl w:val="0"/>
-          <w:numId w:val="19"/>
-        </w:numPr>
-        <w:jc w:val="both"/>
-        <w:rPr>
-          <w:rFonts w:ascii="Arial" w:hAnsi="Arial" w:cs="Arial"/>
-          <w:lang w:val="bg-BG"/>
-        </w:rPr>
-      </w:pPr>
-      <w:r>
-        <w:rPr>
-          <w:rFonts w:ascii="Arial" w:hAnsi="Arial" w:cs="Arial"/>
-          <w:lang w:val="bg-BG"/>
-        </w:rPr>
-        <w:t>Бихте ли желали клиен</w:t>
-      </w:r>
-      <w:r>
-        <w:rPr>
-          <w:rFonts w:ascii="Arial" w:hAnsi="Arial" w:cs="Arial"/>
-          <w:lang w:val="bg-BG"/>
-        </w:rPr>
-        <w:t>т</w:t>
-      </w:r>
-      <w:r>
-        <w:rPr>
-          <w:rFonts w:ascii="Arial" w:hAnsi="Arial" w:cs="Arial"/>
-          <w:lang w:val="bg-BG"/>
-        </w:rPr>
-        <w:t xml:space="preserve">ите да правят резервация за вашият </w:t>
-      </w:r>
-      <w:r>
-        <w:rPr>
-          <w:rFonts w:ascii="Arial" w:hAnsi="Arial" w:cs="Arial"/>
-          <w:lang w:val="bg-BG"/>
-        </w:rPr>
-        <w:t>ресторант през онлайн платформа</w:t>
-      </w:r>
-      <w:r>
-        <w:rPr>
-          <w:rFonts w:ascii="Arial" w:hAnsi="Arial" w:cs="Arial"/>
-          <w:lang w:val="bg-BG"/>
-        </w:rPr>
-        <w:t>?</w:t>
-      </w:r>
-    </w:p>
-    <w:p>
-      <w:pPr>
-        <w:pStyle w:val="a3"/>
-        <w:numPr>
-          <w:ilvl w:val="1"/>
-          <w:numId w:val="19"/>
-        </w:numPr>
-        <w:jc w:val="both"/>
-        <w:rPr>
-          <w:rFonts w:ascii="Arial" w:hAnsi="Arial" w:cs="Arial"/>
-          <w:lang w:val="bg-BG"/>
-        </w:rPr>
-      </w:pPr>
-      <w:r>
-        <w:rPr>
-          <w:rFonts w:ascii="Arial" w:hAnsi="Arial" w:cs="Arial"/>
-          <w:lang w:val="bg-BG"/>
-        </w:rPr>
-        <w:t>Да</w:t>
-      </w:r>
-    </w:p>
-    <w:p>
-      <w:pPr>
-        <w:pStyle w:val="a3"/>
-        <w:numPr>
-          <w:ilvl w:val="1"/>
-          <w:numId w:val="19"/>
-        </w:numPr>
-        <w:jc w:val="both"/>
-        <w:rPr>
-          <w:rFonts w:ascii="Arial" w:hAnsi="Arial" w:cs="Arial"/>
-          <w:lang w:val="bg-BG"/>
-        </w:rPr>
-      </w:pPr>
-      <w:r>
-        <w:rPr>
-          <w:rFonts w:ascii="Arial" w:hAnsi="Arial" w:cs="Arial"/>
-          <w:lang w:val="bg-BG"/>
-        </w:rPr>
-        <w:t>ако не, кажете ни</w:t>
-      </w:r>
-      <w:r>
-        <w:rPr>
-          <w:rFonts w:ascii="Arial" w:hAnsi="Arial" w:cs="Arial"/>
-          <w:lang w:val="bg-BG"/>
-        </w:rPr>
-        <w:t xml:space="preserve"> какви са недостатъците от онлайн резервирането</w:t>
-      </w:r>
-      <w:r>
-        <w:rPr>
-          <w:rFonts w:ascii="Arial" w:hAnsi="Arial" w:cs="Arial"/>
-          <w:lang w:val="bg-BG"/>
-        </w:rPr>
-        <w:t xml:space="preserve"> :  </w:t>
-      </w:r>
-      <w:r>
-        <w:rPr>
-          <w:rFonts w:ascii="Arial" w:hAnsi="Arial" w:cs="Arial"/>
-          <w:lang w:val="bg-BG"/>
-        </w:rPr>
-        <w:t>…</w:t>
-      </w:r>
-    </w:p>
-    <w:p>
-      <w:pPr>
-        <w:pStyle w:val="a3"/>
-        <w:numPr>
-          <w:ilvl w:val="0"/>
-          <w:numId w:val="19"/>
-        </w:numPr>
-        <w:jc w:val="both"/>
-        <w:rPr>
-          <w:rFonts w:ascii="Arial" w:hAnsi="Arial" w:cs="Arial"/>
-          <w:lang w:val="bg-BG"/>
-        </w:rPr>
-      </w:pPr>
-      <w:r>
-        <w:rPr>
-          <w:rFonts w:ascii="Arial" w:hAnsi="Arial" w:cs="Arial"/>
-          <w:lang w:val="bg-BG"/>
-        </w:rPr>
-        <w:t>Бихте ли желали да рекламирате ресторанта си в онлайн платформа</w:t>
-      </w:r>
-      <w:r>
-        <w:rPr>
-          <w:rFonts w:ascii="Arial" w:hAnsi="Arial" w:cs="Arial"/>
-          <w:lang w:val="bg-BG"/>
-        </w:rPr>
-        <w:t>?</w:t>
-      </w:r>
-    </w:p>
-    <w:p>
-      <w:pPr>
-        <w:pStyle w:val="a3"/>
-        <w:numPr>
-          <w:ilvl w:val="1"/>
-          <w:numId w:val="19"/>
-        </w:numPr>
-        <w:jc w:val="both"/>
-        <w:rPr>
-          <w:rFonts w:ascii="Arial" w:hAnsi="Arial" w:cs="Arial"/>
-          <w:lang w:val="bg-BG"/>
-        </w:rPr>
-      </w:pPr>
-      <w:r>
-        <w:rPr>
-          <w:rFonts w:ascii="Arial" w:hAnsi="Arial" w:cs="Arial"/>
-          <w:lang w:val="bg-BG"/>
-        </w:rPr>
-        <w:t>Да</w:t>
-      </w:r>
-    </w:p>
-    <w:p>
-      <w:pPr>
-        <w:pStyle w:val="a3"/>
-        <w:numPr>
-          <w:ilvl w:val="1"/>
-          <w:numId w:val="19"/>
-        </w:numPr>
-        <w:jc w:val="both"/>
-        <w:rPr>
-          <w:rFonts w:ascii="Arial" w:hAnsi="Arial" w:cs="Arial"/>
-          <w:lang w:val="bg-BG"/>
-        </w:rPr>
-      </w:pPr>
-      <w:r>
-        <w:rPr>
-          <w:rFonts w:ascii="Arial" w:hAnsi="Arial" w:cs="Arial"/>
-          <w:lang w:val="bg-BG"/>
-        </w:rPr>
-        <w:t>Не</w:t>
-      </w:r>
-    </w:p>
-    <w:p>
-      <w:pPr>
-        <w:pStyle w:val="a3"/>
-        <w:numPr>
-          <w:ilvl w:val="0"/>
-          <w:numId w:val="19"/>
-        </w:numPr>
-        <w:jc w:val="both"/>
-        <w:rPr>
-          <w:rFonts w:ascii="Arial" w:hAnsi="Arial" w:cs="Arial"/>
-          <w:lang w:val="bg-BG"/>
-        </w:rPr>
-      </w:pPr>
-      <w:r>
-        <w:rPr>
-          <w:rFonts w:ascii="Arial" w:hAnsi="Arial" w:cs="Arial"/>
-          <w:lang w:val="bg-BG"/>
-        </w:rPr>
-        <w:t>Бихте ли дали отстъпка на клиен</w:t>
-      </w:r>
-      <w:r>
-        <w:rPr>
-          <w:rFonts w:ascii="Arial" w:hAnsi="Arial" w:cs="Arial"/>
-          <w:lang w:val="bg-BG"/>
-        </w:rPr>
-        <w:t>т</w:t>
-      </w:r>
-      <w:r>
-        <w:rPr>
-          <w:rFonts w:ascii="Arial" w:hAnsi="Arial" w:cs="Arial"/>
-          <w:lang w:val="bg-BG"/>
-        </w:rPr>
-        <w:t>ите ако резервират през онлайн платформа</w:t>
-      </w:r>
-      <w:r>
-        <w:rPr>
-          <w:rFonts w:ascii="Arial" w:hAnsi="Arial" w:cs="Arial"/>
-          <w:lang w:val="bg-BG"/>
-        </w:rPr>
-        <w:t>та ни</w:t>
-      </w:r>
-      <w:r>
-        <w:rPr>
-          <w:rFonts w:ascii="Arial" w:hAnsi="Arial" w:cs="Arial"/>
-          <w:lang w:val="bg-BG"/>
-        </w:rPr>
-        <w:t>?</w:t>
-      </w:r>
-    </w:p>
-    <w:p>
-      <w:pPr>
-        <w:pStyle w:val="a3"/>
-        <w:numPr>
-          <w:ilvl w:val="1"/>
-          <w:numId w:val="19"/>
-        </w:numPr>
-        <w:jc w:val="both"/>
-        <w:rPr>
-          <w:rFonts w:ascii="Arial" w:hAnsi="Arial" w:cs="Arial"/>
-          <w:lang w:val="bg-BG"/>
-        </w:rPr>
-      </w:pPr>
-      <w:r>
-        <w:rPr>
-          <w:rFonts w:ascii="Arial" w:hAnsi="Arial" w:cs="Arial"/>
-          <w:lang w:val="bg-BG"/>
-        </w:rPr>
-        <w:t>Да</w:t>
-      </w:r>
-    </w:p>
-    <w:p>
-      <w:pPr>
-        <w:pStyle w:val="a3"/>
-        <w:numPr>
-          <w:ilvl w:val="1"/>
-          <w:numId w:val="19"/>
-        </w:numPr>
-        <w:jc w:val="both"/>
-        <w:rPr>
-          <w:rFonts w:ascii="Arial" w:hAnsi="Arial" w:cs="Arial"/>
-          <w:lang w:val="bg-BG"/>
-        </w:rPr>
-      </w:pPr>
-      <w:r>
-        <w:rPr>
-          <w:rFonts w:ascii="Arial" w:hAnsi="Arial" w:cs="Arial"/>
-          <w:lang w:val="bg-BG"/>
-        </w:rPr>
-        <w:t>Не</w:t>
-      </w:r>
-    </w:p>
-    <w:p>
-      <w:pPr>
-        <w:pStyle w:val="a3"/>
-        <w:numPr>
-          <w:ilvl w:val="0"/>
-          <w:numId w:val="19"/>
-        </w:numPr>
-        <w:jc w:val="both"/>
-        <w:rPr>
-          <w:rFonts w:ascii="Arial" w:hAnsi="Arial" w:cs="Arial"/>
-          <w:lang w:val="bg-BG"/>
-        </w:rPr>
-      </w:pPr>
-      <w:r>
-        <w:rPr>
-          <w:rFonts w:ascii="Arial" w:hAnsi="Arial" w:cs="Arial"/>
-          <w:lang w:val="bg-BG"/>
-        </w:rPr>
-        <w:t>Бихте ли желали да използвате система, чрез която да</w:t>
-      </w:r>
-      <w:r>
-        <w:rPr>
-          <w:rFonts w:ascii="Arial" w:hAnsi="Arial" w:cs="Arial"/>
-          <w:lang w:val="bg-BG"/>
-        </w:rPr>
-        <w:t xml:space="preserve"> </w:t>
-      </w:r>
-      <w:r>
-        <w:rPr>
-          <w:rFonts w:ascii="Arial" w:hAnsi="Arial" w:cs="Arial"/>
-          <w:lang w:val="bg-BG"/>
-        </w:rPr>
-        <w:t>улесните</w:t>
-      </w:r>
-      <w:r>
-        <w:rPr>
-          <w:rFonts w:ascii="Arial" w:hAnsi="Arial" w:cs="Arial"/>
-          <w:lang w:val="bg-BG"/>
-        </w:rPr>
-        <w:t xml:space="preserve"> процеса по</w:t>
-      </w:r>
-      <w:r>
-        <w:rPr>
-          <w:rFonts w:ascii="Arial" w:hAnsi="Arial" w:cs="Arial"/>
-          <w:lang w:val="bg-BG"/>
-        </w:rPr>
-        <w:t xml:space="preserve"> настаня</w:t>
-      </w:r>
-      <w:r>
-        <w:rPr>
-          <w:rFonts w:ascii="Arial" w:hAnsi="Arial" w:cs="Arial"/>
-          <w:lang w:val="bg-BG"/>
-        </w:rPr>
-        <w:t>ването на резервираните клиенти?</w:t>
-      </w:r>
-    </w:p>
-    <w:p>
-      <w:pPr>
-        <w:pStyle w:val="a3"/>
-        <w:numPr>
-          <w:ilvl w:val="1"/>
-          <w:numId w:val="19"/>
-        </w:numPr>
-        <w:jc w:val="both"/>
-        <w:rPr>
-          <w:rFonts w:ascii="Arial" w:hAnsi="Arial" w:cs="Arial"/>
-          <w:lang w:val="bg-BG"/>
-        </w:rPr>
-      </w:pPr>
-      <w:r>
-        <w:rPr>
-          <w:rFonts w:ascii="Arial" w:hAnsi="Arial" w:cs="Arial"/>
-          <w:lang w:val="bg-BG"/>
-        </w:rPr>
-        <w:t>Да</w:t>
-      </w:r>
-    </w:p>
-    <w:p>
-      <w:pPr>
-        <w:pStyle w:val="a3"/>
-        <w:numPr>
-          <w:ilvl w:val="1"/>
-          <w:numId w:val="19"/>
-        </w:numPr>
-        <w:jc w:val="both"/>
-        <w:rPr>
-          <w:rFonts w:ascii="Arial" w:hAnsi="Arial" w:cs="Arial"/>
-          <w:lang w:val="bg-BG"/>
-        </w:rPr>
-      </w:pPr>
-      <w:r>
-        <w:rPr>
-          <w:rFonts w:ascii="Arial" w:hAnsi="Arial" w:cs="Arial"/>
-          <w:lang w:val="bg-BG"/>
-        </w:rPr>
-        <w:t>Не</w:t>
-      </w:r>
-    </w:p>
-    <w:p>
-      <w:pPr>
-        <w:pStyle w:val="a3"/>
-        <w:numPr>
-          <w:ilvl w:val="0"/>
-          <w:numId w:val="19"/>
-        </w:numPr>
-        <w:jc w:val="both"/>
-        <w:rPr>
-          <w:rFonts w:ascii="Arial" w:hAnsi="Arial" w:cs="Arial"/>
-          <w:lang w:val="bg-BG"/>
-        </w:rPr>
-      </w:pPr>
-      <w:r>
-        <w:rPr>
-          <w:rFonts w:ascii="Arial" w:hAnsi="Arial" w:cs="Arial"/>
-          <w:lang w:val="bg-BG"/>
-        </w:rPr>
-        <w:t>Какви информация за резервация бихте желали да получавате от клиентите?</w:t>
-      </w:r>
-    </w:p>
-    <w:p>
-      <w:pPr>
-        <w:pStyle w:val="a3"/>
-        <w:numPr>
-          <w:ilvl w:val="1"/>
-          <w:numId w:val="19"/>
-        </w:numPr>
-        <w:jc w:val="both"/>
-        <w:rPr>
-          <w:rFonts w:ascii="Arial" w:hAnsi="Arial" w:cs="Arial"/>
-          <w:lang w:val="bg-BG"/>
-        </w:rPr>
-      </w:pPr>
-      <w:r>
-        <w:rPr>
-          <w:rFonts w:ascii="Arial" w:hAnsi="Arial" w:cs="Arial"/>
-          <w:lang w:val="bg-BG"/>
-        </w:rPr>
-        <w:lastRenderedPageBreak/>
-        <w:t>Да изберат</w:t>
-      </w:r>
-      <w:r>
-        <w:rPr>
-          <w:rFonts w:ascii="Arial" w:hAnsi="Arial" w:cs="Arial"/>
-          <w:lang w:val="bg-BG"/>
-        </w:rPr>
-        <w:t xml:space="preserve"> големина на маса</w:t>
-      </w:r>
-    </w:p>
-    <w:p>
-      <w:pPr>
-        <w:pStyle w:val="a3"/>
-        <w:numPr>
-          <w:ilvl w:val="1"/>
-          <w:numId w:val="19"/>
-        </w:numPr>
-        <w:jc w:val="both"/>
-        <w:rPr>
-          <w:rFonts w:ascii="Arial" w:hAnsi="Arial" w:cs="Arial"/>
-          <w:lang w:val="bg-BG"/>
-        </w:rPr>
-      </w:pPr>
-      <w:r>
-        <w:rPr>
-          <w:rFonts w:ascii="Arial" w:hAnsi="Arial" w:cs="Arial"/>
-          <w:lang w:val="bg-BG"/>
-        </w:rPr>
-        <w:t>Да изберат</w:t>
-      </w:r>
-      <w:r>
-        <w:rPr>
-          <w:rFonts w:ascii="Arial" w:hAnsi="Arial" w:cs="Arial"/>
-          <w:lang w:val="bg-BG"/>
-        </w:rPr>
-        <w:t xml:space="preserve"> местоположение в ресторанта</w:t>
-      </w:r>
-    </w:p>
-    <w:p>
-      <w:pPr>
-        <w:pStyle w:val="a3"/>
-        <w:numPr>
-          <w:ilvl w:val="1"/>
-          <w:numId w:val="19"/>
-        </w:numPr>
-        <w:jc w:val="both"/>
-        <w:rPr>
-          <w:rFonts w:ascii="Arial" w:hAnsi="Arial" w:cs="Arial"/>
-          <w:lang w:val="bg-BG"/>
-        </w:rPr>
-      </w:pPr>
-      <w:r>
-        <w:rPr>
-          <w:rFonts w:ascii="Arial" w:hAnsi="Arial" w:cs="Arial"/>
-          <w:lang w:val="bg-BG"/>
-        </w:rPr>
-        <w:t>Да има</w:t>
-      </w:r>
-      <w:r>
-        <w:rPr>
-          <w:rFonts w:ascii="Arial" w:hAnsi="Arial" w:cs="Arial"/>
-          <w:lang w:val="bg-BG"/>
-        </w:rPr>
-        <w:t>т</w:t>
-      </w:r>
-      <w:r>
-        <w:rPr>
-          <w:rFonts w:ascii="Arial" w:hAnsi="Arial" w:cs="Arial"/>
-          <w:lang w:val="bg-BG"/>
-        </w:rPr>
-        <w:t xml:space="preserve"> възможност предварително да поръч</w:t>
-      </w:r>
-      <w:r>
-        <w:rPr>
-          <w:rFonts w:ascii="Arial" w:hAnsi="Arial" w:cs="Arial"/>
-          <w:lang w:val="bg-BG"/>
-        </w:rPr>
-        <w:t>в</w:t>
-      </w:r>
-      <w:r>
-        <w:rPr>
-          <w:rFonts w:ascii="Arial" w:hAnsi="Arial" w:cs="Arial"/>
-          <w:lang w:val="bg-BG"/>
-        </w:rPr>
-        <w:t>а</w:t>
-      </w:r>
-      <w:r>
-        <w:rPr>
-          <w:rFonts w:ascii="Arial" w:hAnsi="Arial" w:cs="Arial"/>
-          <w:lang w:val="bg-BG"/>
-        </w:rPr>
-        <w:t>т</w:t>
-      </w:r>
-      <w:r>
-        <w:rPr>
-          <w:rFonts w:ascii="Arial" w:hAnsi="Arial" w:cs="Arial"/>
-          <w:lang w:val="bg-BG"/>
-        </w:rPr>
-        <w:t xml:space="preserve"> храни и напитки</w:t>
-      </w:r>
-    </w:p>
-    <w:p>
-      <w:pPr>
-        <w:pStyle w:val="a3"/>
-        <w:numPr>
-          <w:ilvl w:val="1"/>
-          <w:numId w:val="19"/>
-        </w:numPr>
-        <w:jc w:val="both"/>
-        <w:rPr>
-          <w:rFonts w:ascii="Arial" w:hAnsi="Arial" w:cs="Arial"/>
-          <w:lang w:val="bg-BG"/>
-        </w:rPr>
-      </w:pPr>
-      <w:r>
-        <w:rPr>
-          <w:rFonts w:ascii="Arial" w:hAnsi="Arial" w:cs="Arial"/>
-          <w:lang w:val="bg-BG"/>
-        </w:rPr>
-        <w:t>Други : …</w:t>
-      </w:r>
-    </w:p>
-    <w:p>
-      <w:pPr>
-        <w:pStyle w:val="a3"/>
-        <w:numPr>
-          <w:ilvl w:val="0"/>
-          <w:numId w:val="19"/>
-        </w:numPr>
-        <w:jc w:val="both"/>
-        <w:rPr>
-          <w:rFonts w:ascii="Arial" w:hAnsi="Arial" w:cs="Arial"/>
-          <w:lang w:val="bg-BG"/>
-        </w:rPr>
-      </w:pPr>
-      <w:r>
-        <w:rPr>
-          <w:rFonts w:ascii="Arial" w:hAnsi="Arial" w:cs="Arial"/>
-          <w:lang w:val="bg-BG"/>
-        </w:rPr>
-        <w:t>Как бихте желали да</w:t>
-      </w:r>
-      <w:r>
-        <w:rPr>
-          <w:rFonts w:ascii="Arial" w:hAnsi="Arial" w:cs="Arial"/>
-          <w:lang w:val="bg-BG"/>
-        </w:rPr>
-        <w:t xml:space="preserve"> виждате информацията за заетите и свободни места в ресторанта?</w:t>
-      </w:r>
-    </w:p>
-    <w:p>
-      <w:pPr>
-        <w:pStyle w:val="a3"/>
-        <w:numPr>
-          <w:ilvl w:val="1"/>
-          <w:numId w:val="19"/>
-        </w:numPr>
-        <w:jc w:val="both"/>
-        <w:rPr>
-          <w:rFonts w:ascii="Arial" w:hAnsi="Arial" w:cs="Arial"/>
-          <w:lang w:val="bg-BG"/>
-        </w:rPr>
-      </w:pPr>
-      <w:r>
-        <w:rPr>
-          <w:rFonts w:ascii="Arial" w:hAnsi="Arial" w:cs="Arial"/>
-          <w:lang w:val="bg-BG"/>
-        </w:rPr>
-        <w:t>Чрез интерактивна карта в реално време</w:t>
-      </w:r>
-    </w:p>
-    <w:p>
-      <w:pPr>
-        <w:pStyle w:val="a3"/>
-        <w:numPr>
-          <w:ilvl w:val="1"/>
-          <w:numId w:val="19"/>
-        </w:numPr>
-        <w:jc w:val="both"/>
-        <w:rPr>
-          <w:rFonts w:ascii="Arial" w:hAnsi="Arial" w:cs="Arial"/>
-          <w:lang w:val="bg-BG"/>
-        </w:rPr>
-      </w:pPr>
-      <w:r>
-        <w:rPr>
-          <w:rFonts w:ascii="Arial" w:hAnsi="Arial" w:cs="Arial"/>
-          <w:lang w:val="bg-BG"/>
-        </w:rPr>
-        <w:t xml:space="preserve">Чрез </w:t>
-      </w:r>
-      <w:r>
-        <w:rPr>
-          <w:rFonts w:ascii="Arial" w:hAnsi="Arial" w:cs="Arial"/>
-          <w:lang w:val="bg-BG"/>
-        </w:rPr>
-        <w:t>списък</w:t>
-      </w:r>
-      <w:r>
-        <w:rPr>
-          <w:rFonts w:ascii="Arial" w:hAnsi="Arial" w:cs="Arial"/>
-          <w:lang w:val="bg-BG"/>
-        </w:rPr>
-        <w:t xml:space="preserve"> на масите</w:t>
-      </w:r>
-    </w:p>
-    <w:p>
-      <w:pPr>
-        <w:pStyle w:val="a3"/>
-        <w:numPr>
-          <w:ilvl w:val="1"/>
-          <w:numId w:val="19"/>
-        </w:numPr>
-        <w:jc w:val="both"/>
-        <w:rPr>
-          <w:rFonts w:ascii="Arial" w:hAnsi="Arial" w:cs="Arial"/>
-          <w:lang w:val="bg-BG"/>
-        </w:rPr>
-      </w:pPr>
-      <w:r>
-        <w:rPr>
-          <w:rFonts w:ascii="Arial" w:hAnsi="Arial" w:cs="Arial"/>
-          <w:lang w:val="bg-BG"/>
-        </w:rPr>
-        <w:t xml:space="preserve">По друг начин : </w:t>
-      </w:r>
-    </w:p>
-    <w:p>
-      <w:pPr>
-        <w:pStyle w:val="a3"/>
-        <w:numPr>
-          <w:ilvl w:val="0"/>
-          <w:numId w:val="19"/>
-        </w:numPr>
-        <w:jc w:val="both"/>
-        <w:rPr>
-          <w:rFonts w:ascii="Arial" w:hAnsi="Arial" w:cs="Arial"/>
-          <w:lang w:val="bg-BG"/>
-        </w:rPr>
-      </w:pPr>
-      <w:r>
-        <w:rPr>
-          <w:rFonts w:ascii="Arial" w:hAnsi="Arial" w:cs="Arial"/>
-          <w:lang w:val="bg-BG"/>
-        </w:rPr>
-        <w:t xml:space="preserve">Каква </w:t>
-      </w:r>
-      <w:r>
-        <w:rPr>
-          <w:rFonts w:ascii="Arial" w:hAnsi="Arial" w:cs="Arial"/>
-          <w:lang w:val="bg-BG"/>
-        </w:rPr>
-        <w:t>обратна връзка</w:t>
-      </w:r>
-      <w:r>
-        <w:rPr>
-          <w:rFonts w:ascii="Arial" w:hAnsi="Arial" w:cs="Arial"/>
-          <w:lang w:val="bg-BG"/>
-        </w:rPr>
-        <w:t xml:space="preserve"> бихте искали клиентите да дадат</w:t>
-      </w:r>
-      <w:r>
-        <w:rPr>
-          <w:rFonts w:ascii="Arial" w:hAnsi="Arial" w:cs="Arial"/>
-          <w:lang w:val="bg-BG"/>
-        </w:rPr>
-        <w:t xml:space="preserve"> за преживяването си?</w:t>
-      </w:r>
-      <w:r>
-        <w:rPr>
-          <w:rFonts w:ascii="Arial" w:hAnsi="Arial" w:cs="Arial"/>
-          <w:lang w:val="bg-BG"/>
-        </w:rPr>
-        <w:t>(</w:t>
-      </w:r>
-      <w:r>
-        <w:rPr>
-          <w:rFonts w:ascii="Arial" w:hAnsi="Arial" w:cs="Arial"/>
-        </w:rPr>
-        <w:t>multiple)</w:t>
-      </w:r>
-    </w:p>
-    <w:p>
-      <w:pPr>
-        <w:pStyle w:val="a3"/>
-        <w:numPr>
-          <w:ilvl w:val="1"/>
-          <w:numId w:val="19"/>
-        </w:numPr>
-        <w:jc w:val="both"/>
-        <w:rPr>
-          <w:rFonts w:ascii="Arial" w:hAnsi="Arial" w:cs="Arial"/>
-          <w:lang w:val="bg-BG"/>
-        </w:rPr>
-      </w:pPr>
-      <w:r>
-        <w:rPr>
-          <w:rFonts w:ascii="Arial" w:hAnsi="Arial" w:cs="Arial"/>
-          <w:lang w:val="bg-BG"/>
-        </w:rPr>
-        <w:t>За процеса по резервиране</w:t>
-      </w:r>
-    </w:p>
-    <w:p>
-      <w:pPr>
-        <w:pStyle w:val="a3"/>
-        <w:numPr>
-          <w:ilvl w:val="1"/>
-          <w:numId w:val="19"/>
-        </w:numPr>
-        <w:jc w:val="both"/>
-        <w:rPr>
-          <w:rFonts w:ascii="Arial" w:hAnsi="Arial" w:cs="Arial"/>
-          <w:lang w:val="bg-BG"/>
-        </w:rPr>
-      </w:pPr>
-      <w:r>
-        <w:rPr>
-          <w:rFonts w:ascii="Arial" w:hAnsi="Arial" w:cs="Arial"/>
-          <w:lang w:val="bg-BG"/>
-        </w:rPr>
-        <w:t>Отзив за обслужването</w:t>
-      </w:r>
-    </w:p>
-    <w:p>
-      <w:pPr>
-        <w:pStyle w:val="a3"/>
-        <w:numPr>
-          <w:ilvl w:val="1"/>
-          <w:numId w:val="19"/>
-        </w:numPr>
-        <w:jc w:val="both"/>
-        <w:rPr>
-          <w:rFonts w:ascii="Arial" w:hAnsi="Arial" w:cs="Arial"/>
-          <w:lang w:val="bg-BG"/>
-        </w:rPr>
-      </w:pPr>
-      <w:r>
-        <w:rPr>
-          <w:rFonts w:ascii="Arial" w:hAnsi="Arial" w:cs="Arial"/>
-          <w:lang w:val="bg-BG"/>
-        </w:rPr>
-        <w:t>Качеството на храната</w:t>
-      </w:r>
-    </w:p>
-    <w:p>
-      <w:pPr>
-        <w:pStyle w:val="a3"/>
-        <w:numPr>
-          <w:ilvl w:val="1"/>
-          <w:numId w:val="19"/>
-        </w:numPr>
-        <w:jc w:val="both"/>
-        <w:rPr>
-          <w:rFonts w:ascii="Arial" w:hAnsi="Arial" w:cs="Arial"/>
-          <w:lang w:val="bg-BG"/>
-        </w:rPr>
-      </w:pPr>
-      <w:r>
-        <w:rPr>
-          <w:rFonts w:ascii="Arial" w:hAnsi="Arial" w:cs="Arial"/>
-          <w:lang w:val="bg-BG"/>
-        </w:rPr>
-        <w:t xml:space="preserve">Други : </w:t>
-      </w:r>
-    </w:p>
-    <w:p>
-      <w:pPr>
-        <w:pStyle w:val="a3"/>
-        <w:numPr>
-          <w:ilvl w:val="0"/>
-          <w:numId w:val="19"/>
-        </w:numPr>
-        <w:jc w:val="both"/>
-        <w:rPr>
-          <w:rFonts w:ascii="Arial" w:hAnsi="Arial" w:cs="Arial"/>
-          <w:lang w:val="bg-BG"/>
-        </w:rPr>
-      </w:pPr>
-      <w:r>
-        <w:rPr>
-          <w:rFonts w:ascii="Arial" w:hAnsi="Arial" w:cs="Arial"/>
-          <w:lang w:val="bg-BG"/>
-        </w:rPr>
-        <w:t>Бихте</w:t>
-      </w:r>
-      <w:r>
-        <w:rPr>
-          <w:rFonts w:ascii="Arial" w:hAnsi="Arial" w:cs="Arial"/>
-          <w:lang w:val="bg-BG"/>
-        </w:rPr>
-        <w:t xml:space="preserve"> желали</w:t>
-      </w:r>
-      <w:r>
-        <w:rPr>
-          <w:rFonts w:ascii="Arial" w:hAnsi="Arial" w:cs="Arial"/>
-          <w:lang w:val="bg-BG"/>
-        </w:rPr>
-        <w:t xml:space="preserve"> да изпращате бюлетин на вашите клиенти, които с</w:t>
-      </w:r>
-      <w:r>
-        <w:rPr>
-          <w:rFonts w:ascii="Arial" w:hAnsi="Arial" w:cs="Arial"/>
-          <w:lang w:val="bg-BG"/>
-        </w:rPr>
-        <w:t>а потребители на нашата система</w:t>
-      </w:r>
-      <w:r>
-        <w:rPr>
-          <w:rFonts w:ascii="Arial" w:hAnsi="Arial" w:cs="Arial"/>
-          <w:lang w:val="bg-BG"/>
-        </w:rPr>
-        <w:t>?</w:t>
-      </w:r>
-    </w:p>
-    <w:p>
-      <w:pPr>
-        <w:pStyle w:val="a3"/>
-        <w:numPr>
-          <w:ilvl w:val="1"/>
-          <w:numId w:val="19"/>
-        </w:numPr>
-        <w:jc w:val="both"/>
-        <w:rPr>
-          <w:rFonts w:ascii="Arial" w:hAnsi="Arial" w:cs="Arial"/>
-          <w:lang w:val="bg-BG"/>
-        </w:rPr>
-      </w:pPr>
-      <w:r>
-        <w:rPr>
-          <w:rFonts w:ascii="Arial" w:hAnsi="Arial" w:cs="Arial"/>
-          <w:lang w:val="bg-BG"/>
-        </w:rPr>
-        <w:t>Да</w:t>
-      </w:r>
-    </w:p>
-    <w:p>
-      <w:pPr>
-        <w:pStyle w:val="a3"/>
-        <w:numPr>
-          <w:ilvl w:val="1"/>
-          <w:numId w:val="19"/>
-        </w:numPr>
-        <w:jc w:val="both"/>
-        <w:rPr>
-          <w:rFonts w:ascii="Arial" w:hAnsi="Arial" w:cs="Arial"/>
-          <w:lang w:val="bg-BG"/>
-        </w:rPr>
-      </w:pPr>
-      <w:r>
-        <w:rPr>
-          <w:rFonts w:ascii="Arial" w:hAnsi="Arial" w:cs="Arial"/>
-          <w:lang w:val="bg-BG"/>
-        </w:rPr>
-        <w:t>Не</w:t>
-      </w:r>
-    </w:p>
-    <w:p>
-      <w:pPr>
-        <w:pStyle w:val="a3"/>
-        <w:numPr>
-          <w:ilvl w:val="0"/>
-          <w:numId w:val="19"/>
-        </w:numPr>
-        <w:jc w:val="both"/>
-        <w:rPr>
-          <w:rFonts w:ascii="Arial" w:hAnsi="Arial" w:cs="Arial"/>
-          <w:lang w:val="bg-BG"/>
-        </w:rPr>
-      </w:pPr>
-      <w:r>
-        <w:rPr>
-          <w:rFonts w:ascii="Arial" w:hAnsi="Arial" w:cs="Arial"/>
-          <w:lang w:val="bg-BG"/>
-        </w:rPr>
-        <w:t>По какъв начин бихте желали</w:t>
-      </w:r>
-      <w:r>
-        <w:rPr>
-          <w:rFonts w:ascii="Arial" w:hAnsi="Arial" w:cs="Arial"/>
-          <w:lang w:val="bg-BG"/>
-        </w:rPr>
-        <w:t xml:space="preserve"> </w:t>
-      </w:r>
-      <w:r>
-        <w:rPr>
-          <w:rFonts w:ascii="Arial" w:hAnsi="Arial" w:cs="Arial"/>
-          <w:lang w:val="bg-BG"/>
-        </w:rPr>
-        <w:t xml:space="preserve">да </w:t>
-      </w:r>
-      <w:r>
-        <w:rPr>
-          <w:rFonts w:ascii="Arial" w:hAnsi="Arial" w:cs="Arial"/>
-          <w:lang w:val="bg-BG"/>
-        </w:rPr>
-        <w:t xml:space="preserve">създавате </w:t>
-      </w:r>
-      <w:r>
-        <w:rPr>
-          <w:rFonts w:ascii="Arial" w:hAnsi="Arial" w:cs="Arial"/>
-          <w:lang w:val="bg-BG"/>
-        </w:rPr>
-        <w:t>бюлетина?</w:t>
-      </w:r>
-    </w:p>
-    <w:p>
-      <w:pPr>
-        <w:pStyle w:val="a3"/>
-        <w:numPr>
-          <w:ilvl w:val="1"/>
-          <w:numId w:val="19"/>
-        </w:numPr>
-        <w:jc w:val="both"/>
-        <w:rPr>
-          <w:rFonts w:ascii="Arial" w:hAnsi="Arial" w:cs="Arial"/>
-          <w:lang w:val="bg-BG"/>
-        </w:rPr>
-      </w:pPr>
-      <w:r>
-        <w:rPr>
-          <w:rFonts w:ascii="Arial" w:hAnsi="Arial" w:cs="Arial"/>
-          <w:lang w:val="bg-BG"/>
-        </w:rPr>
-        <w:t>В нашата система</w:t>
-      </w:r>
-    </w:p>
-    <w:p>
-      <w:pPr>
-        <w:pStyle w:val="a3"/>
-        <w:numPr>
-          <w:ilvl w:val="1"/>
-          <w:numId w:val="19"/>
-        </w:numPr>
-        <w:jc w:val="both"/>
-        <w:rPr>
-          <w:rFonts w:ascii="Arial" w:hAnsi="Arial" w:cs="Arial"/>
-          <w:lang w:val="bg-BG"/>
-        </w:rPr>
-      </w:pPr>
-      <w:r>
-        <w:rPr>
-          <w:rFonts w:ascii="Arial" w:hAnsi="Arial" w:cs="Arial"/>
-          <w:lang w:val="bg-BG"/>
-        </w:rPr>
-        <w:t>Като прикачите готова бюлетина</w:t>
-      </w:r>
-    </w:p>
-    <w:p>
-      <w:pPr>
-        <w:pStyle w:val="a3"/>
-        <w:numPr>
-          <w:ilvl w:val="1"/>
-          <w:numId w:val="19"/>
-        </w:numPr>
-        <w:jc w:val="both"/>
-        <w:rPr>
-          <w:rFonts w:ascii="Arial" w:hAnsi="Arial" w:cs="Arial"/>
-          <w:lang w:val="bg-BG"/>
-        </w:rPr>
-      </w:pPr>
-      <w:r>
-        <w:rPr>
-          <w:rFonts w:ascii="Arial" w:hAnsi="Arial" w:cs="Arial"/>
-          <w:lang w:val="bg-BG"/>
-        </w:rPr>
-        <w:t>по друг начин : …</w:t>
-      </w:r>
-    </w:p>
-    <w:p>
-      <w:pPr>
-        <w:pStyle w:val="a3"/>
-        <w:numPr>
-          <w:ilvl w:val="0"/>
-          <w:numId w:val="19"/>
-        </w:numPr>
-        <w:jc w:val="both"/>
-        <w:rPr>
-          <w:rFonts w:ascii="Arial" w:hAnsi="Arial" w:cs="Arial"/>
-          <w:lang w:val="bg-BG"/>
-        </w:rPr>
-      </w:pPr>
-      <w:r>
-        <w:rPr>
-          <w:rFonts w:ascii="Arial" w:hAnsi="Arial" w:cs="Arial"/>
-          <w:lang w:val="bg-BG"/>
-        </w:rPr>
-        <w:t xml:space="preserve">Каква информация </w:t>
-      </w:r>
-      <w:r>
-        <w:rPr>
-          <w:rFonts w:ascii="Arial" w:hAnsi="Arial" w:cs="Arial"/>
-          <w:lang w:val="bg-BG"/>
-        </w:rPr>
-        <w:t>бихте желали да включите в бюлетината?</w:t>
-      </w:r>
-    </w:p>
-    <w:p>
-      <w:pPr>
-        <w:pStyle w:val="a3"/>
-        <w:numPr>
-          <w:ilvl w:val="1"/>
-          <w:numId w:val="19"/>
-        </w:numPr>
-        <w:jc w:val="both"/>
-        <w:rPr>
-          <w:rFonts w:ascii="Arial" w:hAnsi="Arial" w:cs="Arial"/>
-          <w:lang w:val="bg-BG"/>
-        </w:rPr>
-      </w:pPr>
-      <w:r>
-        <w:rPr>
-          <w:rFonts w:ascii="Arial" w:hAnsi="Arial" w:cs="Arial"/>
-          <w:lang w:val="bg-BG"/>
-        </w:rPr>
-        <w:t>Реклама на предлаганите от вашия ресторант услуги</w:t>
-      </w:r>
-    </w:p>
-    <w:p>
-      <w:pPr>
-        <w:pStyle w:val="a3"/>
-        <w:numPr>
-          <w:ilvl w:val="1"/>
-          <w:numId w:val="19"/>
-        </w:numPr>
-        <w:jc w:val="both"/>
-        <w:rPr>
-          <w:rFonts w:ascii="Arial" w:hAnsi="Arial" w:cs="Arial"/>
-          <w:lang w:val="bg-BG"/>
-        </w:rPr>
-      </w:pPr>
-      <w:r>
-        <w:rPr>
-          <w:rFonts w:ascii="Arial" w:hAnsi="Arial" w:cs="Arial"/>
-          <w:lang w:val="bg-BG"/>
-        </w:rPr>
-        <w:t>Ексклузивни оферти и промоции</w:t>
-      </w:r>
-    </w:p>
-    <w:p>
-      <w:pPr>
-        <w:pStyle w:val="a3"/>
-        <w:numPr>
-          <w:ilvl w:val="1"/>
-          <w:numId w:val="19"/>
-        </w:numPr>
-        <w:jc w:val="both"/>
-        <w:rPr>
-          <w:rFonts w:ascii="Arial" w:hAnsi="Arial" w:cs="Arial"/>
-          <w:lang w:val="bg-BG"/>
-        </w:rPr>
-      </w:pPr>
-      <w:r>
-        <w:rPr>
-          <w:rFonts w:ascii="Arial" w:hAnsi="Arial" w:cs="Arial"/>
-          <w:lang w:val="bg-BG"/>
-        </w:rPr>
-        <w:t xml:space="preserve">друго : </w:t>
-      </w:r>
       <w:bookmarkStart w:id="0" w:name="_GoBack"/>
       <w:bookmarkEnd w:id="0"/>
-    </w:p>
-    <w:p>
-      <w:pPr>
-        <w:pStyle w:val="a3"/>
-        <w:numPr>
-          <w:ilvl w:val="0"/>
-          <w:numId w:val="19"/>
-        </w:numPr>
-        <w:jc w:val="both"/>
-        <w:rPr>
-          <w:rFonts w:ascii="Arial" w:hAnsi="Arial" w:cs="Arial"/>
-          <w:lang w:val="bg-BG"/>
-        </w:rPr>
-      </w:pPr>
-      <w:r>
-        <w:rPr>
-          <w:rFonts w:ascii="Arial" w:hAnsi="Arial" w:cs="Arial"/>
-          <w:lang w:val="bg-BG"/>
-        </w:rPr>
-        <w:t xml:space="preserve">Какво би помогнало предварителното </w:t>
-      </w:r>
-      <w:r>
-        <w:rPr>
-          <w:rFonts w:ascii="Arial" w:hAnsi="Arial" w:cs="Arial"/>
-          <w:lang w:val="bg-BG"/>
-        </w:rPr>
-        <w:t>поръчване на храни</w:t>
-      </w:r>
-      <w:r>
-        <w:rPr>
-          <w:rFonts w:ascii="Arial" w:hAnsi="Arial" w:cs="Arial"/>
-          <w:lang w:val="bg-BG"/>
-        </w:rPr>
-        <w:t>?</w:t>
-      </w:r>
-    </w:p>
-    <w:p>
-      <w:pPr>
-        <w:pStyle w:val="a3"/>
-        <w:numPr>
-          <w:ilvl w:val="1"/>
-          <w:numId w:val="19"/>
-        </w:numPr>
-        <w:jc w:val="both"/>
-        <w:rPr>
-          <w:rFonts w:ascii="Arial" w:hAnsi="Arial" w:cs="Arial"/>
-          <w:lang w:val="bg-BG"/>
-        </w:rPr>
-      </w:pPr>
-      <w:r>
-        <w:rPr>
-          <w:rFonts w:ascii="Arial" w:hAnsi="Arial" w:cs="Arial"/>
-          <w:lang w:val="bg-BG"/>
-        </w:rPr>
-        <w:t>по-добра организация при приготвянето на поръчките</w:t>
-      </w:r>
-    </w:p>
-    <w:p>
-      <w:pPr>
-        <w:pStyle w:val="a3"/>
-        <w:numPr>
-          <w:ilvl w:val="1"/>
-          <w:numId w:val="19"/>
-        </w:numPr>
-        <w:jc w:val="both"/>
-        <w:rPr>
-          <w:rFonts w:ascii="Arial" w:hAnsi="Arial" w:cs="Arial"/>
-          <w:lang w:val="bg-BG"/>
-        </w:rPr>
-      </w:pPr>
-      <w:r>
-        <w:rPr>
-          <w:rFonts w:ascii="Arial" w:hAnsi="Arial" w:cs="Arial"/>
-          <w:lang w:val="bg-BG"/>
-        </w:rPr>
-        <w:t>по-лесно изготвяне на графика на настаняване</w:t>
-      </w:r>
-    </w:p>
-    <w:p>
-      <w:pPr>
-        <w:pStyle w:val="a3"/>
-        <w:numPr>
-          <w:ilvl w:val="1"/>
-          <w:numId w:val="19"/>
-        </w:numPr>
-        <w:jc w:val="both"/>
-        <w:rPr>
-          <w:rFonts w:ascii="Arial" w:hAnsi="Arial" w:cs="Arial"/>
-          <w:lang w:val="bg-BG"/>
-        </w:rPr>
-      </w:pPr>
-      <w:r>
-        <w:rPr>
-          <w:rFonts w:ascii="Arial" w:hAnsi="Arial" w:cs="Arial"/>
-          <w:lang w:val="bg-BG"/>
-        </w:rPr>
-        <w:t xml:space="preserve">облекчаване на натоварването </w:t>
-      </w:r>
-    </w:p>
-    <w:p>
-      <w:pPr>
-        <w:pStyle w:val="a3"/>
-        <w:numPr>
-          <w:ilvl w:val="1"/>
-          <w:numId w:val="19"/>
-        </w:numPr>
-        <w:jc w:val="both"/>
-        <w:rPr>
-          <w:rFonts w:ascii="Arial" w:hAnsi="Arial" w:cs="Arial"/>
-          <w:lang w:val="bg-BG"/>
-        </w:rPr>
-      </w:pPr>
-      <w:r>
-        <w:rPr>
-          <w:rFonts w:ascii="Arial" w:hAnsi="Arial" w:cs="Arial"/>
-          <w:lang w:val="bg-BG"/>
-        </w:rPr>
-        <w:t xml:space="preserve">Друго : </w:t>
-      </w:r>
-    </w:p>
-    <w:p>
-      <w:pPr>
-        <w:pStyle w:val="a3"/>
-        <w:numPr>
-          <w:ilvl w:val="0"/>
-          <w:numId w:val="19"/>
-        </w:numPr>
-        <w:jc w:val="both"/>
-        <w:rPr>
-          <w:rFonts w:ascii="Arial" w:hAnsi="Arial" w:cs="Arial"/>
-          <w:lang w:val="bg-BG"/>
-        </w:rPr>
-      </w:pPr>
-      <w:r>
-        <w:rPr>
-          <w:rFonts w:ascii="Arial" w:hAnsi="Arial" w:cs="Arial"/>
-          <w:lang w:val="bg-BG"/>
-        </w:rPr>
-        <w:t>Какви начини за плащане</w:t>
-      </w:r>
-      <w:r>
-        <w:rPr>
-          <w:rFonts w:ascii="Arial" w:hAnsi="Arial" w:cs="Arial"/>
-          <w:lang w:val="bg-BG"/>
-        </w:rPr>
-        <w:t xml:space="preserve"> на предварителните поръчки</w:t>
-      </w:r>
-      <w:r>
-        <w:rPr>
-          <w:rFonts w:ascii="Arial" w:hAnsi="Arial" w:cs="Arial"/>
-          <w:lang w:val="bg-BG"/>
-        </w:rPr>
-        <w:t xml:space="preserve"> </w:t>
-      </w:r>
-      <w:r>
-        <w:rPr>
-          <w:rFonts w:ascii="Arial" w:hAnsi="Arial" w:cs="Arial"/>
-          <w:lang w:val="bg-BG"/>
-        </w:rPr>
-        <w:t>биха били най-удобни</w:t>
-      </w:r>
-      <w:r>
-        <w:rPr>
-          <w:rFonts w:ascii="Arial" w:hAnsi="Arial" w:cs="Arial"/>
-          <w:lang w:val="bg-BG"/>
-        </w:rPr>
-        <w:t>?</w:t>
-      </w:r>
-    </w:p>
-    <w:p>
-      <w:pPr>
-        <w:pStyle w:val="a3"/>
-        <w:numPr>
-          <w:ilvl w:val="1"/>
-          <w:numId w:val="19"/>
-        </w:numPr>
-        <w:jc w:val="both"/>
-        <w:rPr>
-          <w:rFonts w:ascii="Arial" w:hAnsi="Arial" w:cs="Arial"/>
-          <w:lang w:val="bg-BG"/>
-        </w:rPr>
-      </w:pPr>
-      <w:r>
-        <w:rPr>
-          <w:rFonts w:ascii="Arial" w:hAnsi="Arial" w:cs="Arial"/>
-          <w:lang w:val="bg-BG"/>
-        </w:rPr>
-        <w:t xml:space="preserve">чрез </w:t>
-      </w:r>
-      <w:r>
-        <w:rPr>
-          <w:rFonts w:ascii="Arial" w:hAnsi="Arial" w:cs="Arial"/>
-          <w:lang w:val="bg-BG"/>
-        </w:rPr>
-        <w:t xml:space="preserve">нашата система </w:t>
-      </w:r>
-    </w:p>
-    <w:p>
-      <w:pPr>
-        <w:pStyle w:val="a3"/>
-        <w:numPr>
-          <w:ilvl w:val="1"/>
-          <w:numId w:val="19"/>
-        </w:numPr>
-        <w:jc w:val="both"/>
-        <w:rPr>
-          <w:rFonts w:ascii="Arial" w:hAnsi="Arial" w:cs="Arial"/>
-          <w:lang w:val="bg-BG"/>
-        </w:rPr>
-      </w:pPr>
-      <w:r>
-        <w:rPr>
-          <w:rFonts w:ascii="Arial" w:hAnsi="Arial" w:cs="Arial"/>
-          <w:lang w:val="bg-BG"/>
-        </w:rPr>
-        <w:t xml:space="preserve">чрез </w:t>
-      </w:r>
-      <w:r>
-        <w:rPr>
-          <w:rFonts w:ascii="Arial" w:hAnsi="Arial" w:cs="Arial"/>
-        </w:rPr>
-        <w:t>PayPal</w:t>
-      </w:r>
-    </w:p>
-    <w:p>
-      <w:pPr>
-        <w:pStyle w:val="a3"/>
-        <w:numPr>
-          <w:ilvl w:val="1"/>
-          <w:numId w:val="19"/>
-        </w:numPr>
-        <w:jc w:val="both"/>
-        <w:rPr>
-          <w:rFonts w:ascii="Arial" w:hAnsi="Arial" w:cs="Arial"/>
-          <w:lang w:val="bg-BG"/>
-        </w:rPr>
-      </w:pPr>
-      <w:r>
-        <w:rPr>
-          <w:rFonts w:ascii="Arial" w:hAnsi="Arial" w:cs="Arial"/>
-          <w:lang w:val="bg-BG"/>
-        </w:rPr>
-        <w:t>чрез кредитна/дебитна карта</w:t>
-      </w:r>
-    </w:p>
-    <w:p>
-      <w:pPr>
-        <w:pStyle w:val="a3"/>
-        <w:numPr>
-          <w:ilvl w:val="1"/>
-          <w:numId w:val="19"/>
-        </w:numPr>
-        <w:jc w:val="both"/>
-        <w:rPr>
-          <w:rFonts w:ascii="Arial" w:hAnsi="Arial" w:cs="Arial"/>
-          <w:lang w:val="bg-BG"/>
-        </w:rPr>
-      </w:pPr>
-      <w:r>
-        <w:rPr>
-          <w:rFonts w:ascii="Arial" w:hAnsi="Arial" w:cs="Arial"/>
-          <w:lang w:val="bg-BG"/>
-        </w:rPr>
-        <w:t xml:space="preserve">по друг начин : </w:t>
-      </w:r>
-    </w:p>
-    <w:p>
-      <w:pPr>
-        <w:jc w:val="both"/>
-        <w:rPr>
-          <w:rFonts w:ascii="Arial" w:hAnsi="Arial" w:cs="Arial"/>
-          <w:b/>
-          <w:bCs/>
-          <w:lang w:val="bg-BG"/>
-        </w:rPr>
-      </w:pPr>
-      <w:r>
-        <w:rPr>
-          <w:rFonts w:ascii="Arial" w:hAnsi="Arial" w:cs="Arial"/>
-          <w:b/>
-          <w:bCs/>
-          <w:lang w:val="bg-BG"/>
-        </w:rPr>
-        <w:t>Въпроси към</w:t>
-      </w:r>
-      <w:r>
-        <w:rPr>
-          <w:rFonts w:ascii="Arial" w:hAnsi="Arial" w:cs="Arial"/>
-          <w:b/>
-          <w:bCs/>
-          <w:lang w:val="bg-BG"/>
-        </w:rPr>
-        <w:t xml:space="preserve"> разработчиците</w:t>
-      </w:r>
-      <w:r>
-        <w:rPr>
-          <w:rFonts w:ascii="Arial" w:hAnsi="Arial" w:cs="Arial"/>
-          <w:b/>
-          <w:bCs/>
-          <w:lang w:val="bg-BG"/>
-        </w:rPr>
-        <w:t xml:space="preserve"> :</w:t>
-      </w:r>
-    </w:p>
-    <w:p>
-      <w:pPr>
-        <w:pStyle w:val="a3"/>
-        <w:numPr>
-          <w:ilvl w:val="0"/>
-          <w:numId w:val="21"/>
-        </w:numPr>
-        <w:jc w:val="both"/>
-        <w:rPr>
-          <w:rFonts w:ascii="Arial" w:hAnsi="Arial" w:cs="Arial"/>
-          <w:lang w:val="bg-BG"/>
-        </w:rPr>
-      </w:pPr>
-      <w:r>
-        <w:rPr>
-          <w:rFonts w:ascii="Arial" w:hAnsi="Arial" w:cs="Arial"/>
-          <w:lang w:val="bg-BG"/>
-        </w:rPr>
-        <w:t xml:space="preserve">Какви типове потребители ще </w:t>
-      </w:r>
-      <w:r>
-        <w:rPr>
-          <w:rFonts w:ascii="Arial" w:hAnsi="Arial" w:cs="Arial"/>
-          <w:lang w:val="bg-BG"/>
-        </w:rPr>
-        <w:t xml:space="preserve">използват </w:t>
-      </w:r>
-      <w:r>
-        <w:rPr>
-          <w:rFonts w:ascii="Arial" w:hAnsi="Arial" w:cs="Arial"/>
-          <w:lang w:val="bg-BG"/>
-        </w:rPr>
-        <w:t>системата</w:t>
-      </w:r>
-      <w:r>
-        <w:rPr>
-          <w:rFonts w:ascii="Arial" w:hAnsi="Arial" w:cs="Arial"/>
-          <w:lang w:val="bg-BG"/>
-        </w:rPr>
-        <w:t>?</w:t>
-      </w:r>
-    </w:p>
-    <w:p>
-      <w:pPr>
-        <w:pStyle w:val="a3"/>
-        <w:numPr>
-          <w:ilvl w:val="0"/>
-          <w:numId w:val="21"/>
-        </w:numPr>
-        <w:jc w:val="both"/>
-        <w:rPr>
-          <w:rFonts w:ascii="Arial" w:hAnsi="Arial" w:cs="Arial"/>
-          <w:lang w:val="bg-BG"/>
-        </w:rPr>
-      </w:pPr>
-      <w:r>
-        <w:rPr>
-          <w:rFonts w:ascii="Arial" w:hAnsi="Arial" w:cs="Arial"/>
-          <w:lang w:val="bg-BG"/>
-        </w:rPr>
-        <w:t>Какви права ще имат нерегистрираните и регистрирани</w:t>
-      </w:r>
-      <w:r>
-        <w:rPr>
-          <w:rFonts w:ascii="Arial" w:hAnsi="Arial" w:cs="Arial"/>
-          <w:lang w:val="bg-BG"/>
-        </w:rPr>
-        <w:t>те</w:t>
-      </w:r>
-      <w:r>
-        <w:rPr>
-          <w:rFonts w:ascii="Arial" w:hAnsi="Arial" w:cs="Arial"/>
-          <w:lang w:val="bg-BG"/>
-        </w:rPr>
-        <w:t xml:space="preserve"> потребители?</w:t>
-      </w:r>
-    </w:p>
-    <w:p>
-      <w:pPr>
-        <w:pStyle w:val="a3"/>
-        <w:numPr>
-          <w:ilvl w:val="0"/>
-          <w:numId w:val="21"/>
-        </w:numPr>
-        <w:jc w:val="both"/>
-        <w:rPr>
-          <w:rFonts w:ascii="Arial" w:hAnsi="Arial" w:cs="Arial"/>
-          <w:lang w:val="bg-BG"/>
-        </w:rPr>
-      </w:pPr>
-      <w:r>
-        <w:rPr>
-          <w:rFonts w:ascii="Arial" w:hAnsi="Arial" w:cs="Arial"/>
-          <w:lang w:val="bg-BG"/>
-        </w:rPr>
-        <w:t>На какви платформи трябва да работи системата?</w:t>
-      </w:r>
-    </w:p>
-    <w:p>
-      <w:pPr>
-        <w:pStyle w:val="a3"/>
-        <w:numPr>
-          <w:ilvl w:val="0"/>
-          <w:numId w:val="21"/>
-        </w:numPr>
-        <w:jc w:val="both"/>
-        <w:rPr>
-          <w:rFonts w:ascii="Arial" w:hAnsi="Arial" w:cs="Arial"/>
-          <w:lang w:val="bg-BG"/>
-        </w:rPr>
-      </w:pPr>
-      <w:r>
-        <w:rPr>
-          <w:rFonts w:ascii="Arial" w:hAnsi="Arial" w:cs="Arial"/>
-          <w:lang w:val="bg-BG"/>
-        </w:rPr>
-        <w:t xml:space="preserve">Системата ще предоставя ли някакъв вид отчети, </w:t>
-      </w:r>
-      <w:r>
-        <w:rPr>
-          <w:rFonts w:ascii="Arial" w:hAnsi="Arial" w:cs="Arial"/>
-          <w:lang w:val="bg-BG"/>
-        </w:rPr>
-        <w:t>и ако да на кой тип потребители</w:t>
-      </w:r>
-      <w:r>
-        <w:rPr>
-          <w:rFonts w:ascii="Arial" w:hAnsi="Arial" w:cs="Arial"/>
-          <w:lang w:val="bg-BG"/>
-        </w:rPr>
-        <w:t>?</w:t>
-      </w:r>
-    </w:p>
-    <w:p>
-      <w:pPr>
-        <w:pStyle w:val="a3"/>
-        <w:numPr>
-          <w:ilvl w:val="0"/>
-          <w:numId w:val="21"/>
-        </w:numPr>
-        <w:jc w:val="both"/>
-        <w:rPr>
-          <w:rFonts w:ascii="Arial" w:hAnsi="Arial" w:cs="Arial"/>
-          <w:lang w:val="bg-BG"/>
-        </w:rPr>
-      </w:pPr>
-      <w:r>
-        <w:rPr>
-          <w:rFonts w:ascii="Arial" w:hAnsi="Arial" w:cs="Arial"/>
-          <w:lang w:val="bg-BG"/>
-        </w:rPr>
-        <w:t xml:space="preserve">Можете ли да дадете оценка за броя на потребителите, които биха </w:t>
-      </w:r>
-      <w:r>
-        <w:rPr>
-          <w:rFonts w:ascii="Arial" w:hAnsi="Arial" w:cs="Arial"/>
-          <w:lang w:val="bg-BG"/>
-        </w:rPr>
-        <w:t>използвали</w:t>
-      </w:r>
-      <w:r>
-        <w:rPr>
-          <w:rFonts w:ascii="Arial" w:hAnsi="Arial" w:cs="Arial"/>
-          <w:lang w:val="bg-BG"/>
-        </w:rPr>
-        <w:t xml:space="preserve"> на системата?</w:t>
-      </w:r>
-      <w:r>
-        <w:rPr>
-          <w:rFonts w:ascii="Arial" w:hAnsi="Arial" w:cs="Arial"/>
-          <w:lang w:val="bg-BG"/>
-        </w:rPr>
-        <w:t xml:space="preserve"> (производителност)</w:t>
-      </w:r>
-    </w:p>
-    <w:p>
-      <w:pPr>
-        <w:pStyle w:val="a3"/>
-        <w:numPr>
-          <w:ilvl w:val="0"/>
-          <w:numId w:val="21"/>
-        </w:numPr>
-        <w:jc w:val="both"/>
-        <w:rPr>
-          <w:rFonts w:ascii="Arial" w:hAnsi="Arial" w:cs="Arial"/>
-          <w:lang w:val="bg-BG"/>
-        </w:rPr>
-      </w:pPr>
-      <w:r>
-        <w:rPr>
-          <w:rFonts w:ascii="Arial" w:hAnsi="Arial" w:cs="Arial"/>
-          <w:lang w:val="bg-BG"/>
-        </w:rPr>
-        <w:t>Как ще се осъществяват плащанията в системата?</w:t>
-      </w:r>
-    </w:p>
-    <w:p>
-      <w:pPr>
-        <w:pStyle w:val="a3"/>
-        <w:numPr>
-          <w:ilvl w:val="0"/>
-          <w:numId w:val="21"/>
-        </w:numPr>
-        <w:jc w:val="both"/>
-        <w:rPr>
-          <w:rFonts w:ascii="Arial" w:hAnsi="Arial" w:cs="Arial"/>
-          <w:lang w:val="bg-BG"/>
-        </w:rPr>
-      </w:pPr>
-      <w:r>
-        <w:rPr>
-          <w:rFonts w:ascii="Arial" w:hAnsi="Arial" w:cs="Arial"/>
-          <w:lang w:val="bg-BG"/>
-        </w:rPr>
-        <w:t>Системата ще съхранява ли лични данни за потребителите си и какви?</w:t>
-      </w:r>
-    </w:p>
-    <w:p>
-      <w:pPr>
-        <w:pStyle w:val="a3"/>
-        <w:numPr>
-          <w:ilvl w:val="0"/>
-          <w:numId w:val="21"/>
-        </w:numPr>
-        <w:jc w:val="both"/>
-        <w:rPr>
-          <w:rFonts w:ascii="Arial" w:hAnsi="Arial" w:cs="Arial"/>
-          <w:lang w:val="bg-BG"/>
-        </w:rPr>
-      </w:pPr>
-      <w:r>
-        <w:rPr>
-          <w:rFonts w:ascii="Arial" w:hAnsi="Arial" w:cs="Arial"/>
-          <w:lang w:val="bg-BG"/>
-        </w:rPr>
-        <w:t>Трябва ли по време на разработката да бъдат спазени стандарти за качество?</w:t>
-      </w:r>
-    </w:p>
-    <w:p>
-      <w:pPr>
-        <w:pStyle w:val="a3"/>
-        <w:numPr>
-          <w:ilvl w:val="0"/>
-          <w:numId w:val="21"/>
-        </w:numPr>
-        <w:jc w:val="both"/>
-        <w:rPr>
-          <w:rFonts w:ascii="Arial" w:hAnsi="Arial" w:cs="Arial"/>
-          <w:lang w:val="bg-BG"/>
-        </w:rPr>
-      </w:pPr>
-      <w:r>
-        <w:rPr>
-          <w:rFonts w:ascii="Arial" w:hAnsi="Arial" w:cs="Arial"/>
-          <w:lang w:val="bg-BG"/>
-        </w:rPr>
-        <w:t>Може ли дадете прогноза за обхвата на системата?</w:t>
-      </w:r>
-    </w:p>
-    <w:p>
-      <w:pPr>
-        <w:pStyle w:val="a3"/>
-        <w:numPr>
-          <w:ilvl w:val="0"/>
-          <w:numId w:val="21"/>
-        </w:numPr>
-        <w:jc w:val="both"/>
-        <w:rPr>
-          <w:rFonts w:ascii="Arial" w:hAnsi="Arial" w:cs="Arial"/>
-          <w:lang w:val="bg-BG"/>
-        </w:rPr>
-      </w:pPr>
-      <w:r>
-        <w:rPr>
-          <w:rFonts w:ascii="Arial" w:hAnsi="Arial" w:cs="Arial"/>
-          <w:lang w:val="bg-BG"/>
-        </w:rPr>
-        <w:t xml:space="preserve">Кой ще е отговорен за </w:t>
-      </w:r>
-      <w:r>
-        <w:rPr>
-          <w:rFonts w:ascii="Arial" w:hAnsi="Arial" w:cs="Arial"/>
-          <w:lang w:val="bg-BG"/>
-        </w:rPr>
-        <w:t>хостинга</w:t>
-      </w:r>
-      <w:r>
-        <w:rPr>
-          <w:rFonts w:ascii="Arial" w:hAnsi="Arial" w:cs="Arial"/>
-          <w:lang w:val="bg-BG"/>
-        </w:rPr>
-        <w:t xml:space="preserve"> на</w:t>
-      </w:r>
-      <w:r>
-        <w:rPr>
-          <w:rFonts w:ascii="Arial" w:hAnsi="Arial" w:cs="Arial"/>
-          <w:lang w:val="bg-BG"/>
-        </w:rPr>
-        <w:t xml:space="preserve"> системата</w:t>
-      </w:r>
-      <w:r>
-        <w:rPr>
-          <w:rFonts w:ascii="Arial" w:hAnsi="Arial" w:cs="Arial"/>
-          <w:lang w:val="bg-BG"/>
-        </w:rPr>
-        <w:t>?</w:t>
-      </w:r>
-    </w:p>
-    <w:p>
-      <w:pPr>
-        <w:pStyle w:val="a3"/>
-        <w:numPr>
-          <w:ilvl w:val="0"/>
-          <w:numId w:val="21"/>
-        </w:numPr>
-        <w:jc w:val="both"/>
-        <w:rPr>
-          <w:rFonts w:ascii="Arial" w:hAnsi="Arial" w:cs="Arial"/>
-          <w:lang w:val="bg-BG"/>
-        </w:rPr>
-      </w:pPr>
-      <w:r>
-        <w:rPr>
-          <w:rFonts w:ascii="Arial" w:hAnsi="Arial" w:cs="Arial"/>
-          <w:lang w:val="bg-BG"/>
-        </w:rPr>
-        <w:t>Кой ще е отговорен за поддръжката на системата?</w:t>
-      </w:r>
-    </w:p>
-    <w:p>
-      <w:pPr>
-        <w:jc w:val="both"/>
-        <w:rPr>
-          <w:rFonts w:ascii="Arial" w:hAnsi="Arial" w:cs="Arial"/>
-          <w:lang w:val="bg-BG"/>
-        </w:rPr>
-      </w:pPr>
       <w:r>
         <w:rPr>
           <w:rFonts w:ascii="Arial" w:hAnsi="Arial" w:cs="Arial"/>
@@ -5667,7 +1994,6 @@
           <w:bCs/>
           <w:lang w:val="bg-BG"/>
         </w:rPr>
-        <w:lastRenderedPageBreak/>
         <w:t>Прототип</w:t>
       </w:r>
     </w:p>

</xml_diff>

<commit_message>
added brainstorming sessions notes
</commit_message>
<xml_diff>
--- a/rezervito-hw-02/rezervito-62121-62151-62167-hw-02-Q-A.docx
+++ b/rezervito-hw-02/rezervito-62121-62151-62167-hw-02-Q-A.docx
@@ -1800,6 +1800,2548 @@
     <w:p>
       <w:pPr>
         <w:pStyle w:val="a3"/>
+        <w:ind w:left="360"/>
+        <w:jc w:val="both"/>
+        <w:rPr>
+          <w:rFonts w:ascii="Arial" w:hAnsi="Arial" w:cs="Arial"/>
+          <w:lang w:val="bg-BG"/>
+        </w:rPr>
+      </w:pPr>
+    </w:p>
+    <w:p>
+      <w:pPr>
+        <w:pStyle w:val="a3"/>
+        <w:ind w:left="360"/>
+        <w:jc w:val="both"/>
+        <w:rPr>
+          <w:rFonts w:ascii="Arial" w:hAnsi="Arial" w:cs="Arial"/>
+          <w:lang w:val="bg-BG"/>
+        </w:rPr>
+      </w:pPr>
+    </w:p>
+    <w:p>
+      <w:pPr>
+        <w:pStyle w:val="a3"/>
+        <w:ind w:left="360"/>
+        <w:jc w:val="both"/>
+        <w:rPr>
+          <w:rFonts w:ascii="Arial" w:hAnsi="Arial" w:cs="Arial"/>
+          <w:lang w:val="bg-BG"/>
+        </w:rPr>
+      </w:pPr>
+    </w:p>
+    <w:p>
+      <w:pPr>
+        <w:pStyle w:val="a3"/>
+        <w:ind w:left="360"/>
+        <w:jc w:val="both"/>
+        <w:rPr>
+          <w:rFonts w:ascii="Arial" w:hAnsi="Arial" w:cs="Arial"/>
+          <w:lang w:val="bg-BG"/>
+        </w:rPr>
+      </w:pPr>
+    </w:p>
+    <w:p>
+      <w:pPr>
+        <w:pStyle w:val="a3"/>
+        <w:ind w:left="360"/>
+        <w:jc w:val="both"/>
+        <w:rPr>
+          <w:rFonts w:ascii="Arial" w:hAnsi="Arial" w:cs="Arial"/>
+          <w:b/>
+          <w:sz w:val="24"/>
+          <w:lang w:val="bg-BG"/>
+        </w:rPr>
+      </w:pPr>
+      <w:r>
+        <w:rPr>
+          <w:rFonts w:ascii="Arial" w:hAnsi="Arial" w:cs="Arial"/>
+          <w:b/>
+          <w:sz w:val="24"/>
+        </w:rPr>
+        <w:lastRenderedPageBreak/>
+        <w:t xml:space="preserve">Brainstorming </w:t>
+      </w:r>
+      <w:r>
+        <w:rPr>
+          <w:rFonts w:ascii="Arial" w:hAnsi="Arial" w:cs="Arial"/>
+          <w:b/>
+          <w:sz w:val="24"/>
+          <w:lang w:val="bg-BG"/>
+        </w:rPr>
+        <w:t>сесии</w:t>
+      </w:r>
+    </w:p>
+    <w:p>
+      <w:pPr>
+        <w:pStyle w:val="a3"/>
+        <w:numPr>
+          <w:ilvl w:val="0"/>
+          <w:numId w:val="23"/>
+        </w:numPr>
+        <w:jc w:val="both"/>
+        <w:rPr>
+          <w:rFonts w:ascii="Arial" w:hAnsi="Arial" w:cs="Arial"/>
+          <w:b/>
+          <w:lang w:val="bg-BG"/>
+        </w:rPr>
+      </w:pPr>
+      <w:r>
+        <w:rPr>
+          <w:rFonts w:ascii="Arial" w:hAnsi="Arial" w:cs="Arial"/>
+          <w:b/>
+          <w:lang w:val="bg-BG"/>
+        </w:rPr>
+        <w:t>Среща 1</w:t>
+      </w:r>
+    </w:p>
+    <w:p>
+      <w:pPr>
+        <w:pStyle w:val="a3"/>
+        <w:numPr>
+          <w:ilvl w:val="1"/>
+          <w:numId w:val="24"/>
+        </w:numPr>
+        <w:jc w:val="both"/>
+        <w:rPr>
+          <w:rFonts w:ascii="Arial" w:hAnsi="Arial" w:cs="Arial"/>
+          <w:b/>
+          <w:lang w:val="bg-BG"/>
+        </w:rPr>
+      </w:pPr>
+      <w:r>
+        <w:rPr>
+          <w:rFonts w:ascii="Arial" w:hAnsi="Arial" w:cs="Arial"/>
+          <w:b/>
+          <w:lang w:val="bg-BG"/>
+        </w:rPr>
+        <w:t>дата</w:t>
+      </w:r>
+      <w:r>
+        <w:rPr>
+          <w:rFonts w:ascii="Arial" w:hAnsi="Arial" w:cs="Arial"/>
+          <w:b/>
+          <w:lang w:val="bg-BG"/>
+        </w:rPr>
+        <w:t xml:space="preserve"> : </w:t>
+      </w:r>
+      <w:r>
+        <w:rPr>
+          <w:rFonts w:ascii="Arial" w:hAnsi="Arial" w:cs="Arial"/>
+          <w:lang w:val="bg-BG"/>
+        </w:rPr>
+        <w:t>30.03.2020г.</w:t>
+      </w:r>
+    </w:p>
+    <w:p>
+      <w:pPr>
+        <w:pStyle w:val="a3"/>
+        <w:numPr>
+          <w:ilvl w:val="1"/>
+          <w:numId w:val="24"/>
+        </w:numPr>
+        <w:jc w:val="both"/>
+        <w:rPr>
+          <w:rFonts w:ascii="Arial" w:hAnsi="Arial" w:cs="Arial"/>
+          <w:b/>
+          <w:lang w:val="bg-BG"/>
+        </w:rPr>
+      </w:pPr>
+      <w:r>
+        <w:rPr>
+          <w:rFonts w:ascii="Arial" w:hAnsi="Arial" w:cs="Arial"/>
+          <w:b/>
+          <w:lang w:val="bg-BG"/>
+        </w:rPr>
+        <w:t>времетраене</w:t>
+      </w:r>
+      <w:r>
+        <w:rPr>
+          <w:rFonts w:ascii="Arial" w:hAnsi="Arial" w:cs="Arial"/>
+          <w:b/>
+          <w:lang w:val="bg-BG"/>
+        </w:rPr>
+        <w:t xml:space="preserve"> : </w:t>
+      </w:r>
+      <w:r>
+        <w:rPr>
+          <w:rFonts w:ascii="Arial" w:hAnsi="Arial" w:cs="Arial"/>
+          <w:b/>
+        </w:rPr>
+        <w:t xml:space="preserve"> </w:t>
+      </w:r>
+      <w:r>
+        <w:rPr>
+          <w:rFonts w:ascii="Arial" w:hAnsi="Arial" w:cs="Arial"/>
+          <w:lang w:val="bg-BG"/>
+        </w:rPr>
+        <w:t>1 час</w:t>
+      </w:r>
+    </w:p>
+    <w:p>
+      <w:pPr>
+        <w:pStyle w:val="a3"/>
+        <w:numPr>
+          <w:ilvl w:val="1"/>
+          <w:numId w:val="24"/>
+        </w:numPr>
+        <w:jc w:val="both"/>
+        <w:rPr>
+          <w:rFonts w:ascii="Arial" w:hAnsi="Arial" w:cs="Arial"/>
+          <w:b/>
+          <w:lang w:val="bg-BG"/>
+        </w:rPr>
+      </w:pPr>
+      <w:r>
+        <w:rPr>
+          <w:rFonts w:ascii="Arial" w:hAnsi="Arial" w:cs="Arial"/>
+          <w:b/>
+          <w:lang w:val="bg-BG"/>
+        </w:rPr>
+        <w:t>участници</w:t>
+      </w:r>
+      <w:r>
+        <w:rPr>
+          <w:rFonts w:ascii="Arial" w:hAnsi="Arial" w:cs="Arial"/>
+          <w:b/>
+          <w:lang w:val="bg-BG"/>
+        </w:rPr>
+        <w:t xml:space="preserve"> : </w:t>
+      </w:r>
+      <w:r>
+        <w:rPr>
+          <w:rFonts w:ascii="Arial" w:hAnsi="Arial" w:cs="Arial"/>
+          <w:lang w:val="bg-BG"/>
+        </w:rPr>
+        <w:t>Даниел, Виктор, Иван</w:t>
+      </w:r>
+    </w:p>
+    <w:p>
+      <w:pPr>
+        <w:pStyle w:val="a3"/>
+        <w:numPr>
+          <w:ilvl w:val="1"/>
+          <w:numId w:val="24"/>
+        </w:numPr>
+        <w:jc w:val="both"/>
+        <w:rPr>
+          <w:rFonts w:ascii="Arial" w:hAnsi="Arial" w:cs="Arial"/>
+          <w:b/>
+          <w:lang w:val="bg-BG"/>
+        </w:rPr>
+      </w:pPr>
+      <w:r>
+        <w:rPr>
+          <w:rFonts w:ascii="Arial" w:hAnsi="Arial" w:cs="Arial"/>
+          <w:b/>
+          <w:lang w:val="bg-BG"/>
+        </w:rPr>
+        <w:t>дейност</w:t>
+      </w:r>
+      <w:r>
+        <w:rPr>
+          <w:rFonts w:ascii="Arial" w:hAnsi="Arial" w:cs="Arial"/>
+          <w:b/>
+          <w:lang w:val="bg-BG"/>
+        </w:rPr>
+        <w:t xml:space="preserve"> : </w:t>
+      </w:r>
+      <w:r>
+        <w:rPr>
+          <w:rFonts w:ascii="Arial" w:hAnsi="Arial" w:cs="Arial"/>
+          <w:lang w:val="bg-BG"/>
+        </w:rPr>
+        <w:t>сесия</w:t>
+      </w:r>
+      <w:r>
+        <w:rPr>
+          <w:rFonts w:ascii="Arial" w:hAnsi="Arial" w:cs="Arial"/>
+          <w:lang w:val="bg-BG"/>
+        </w:rPr>
+        <w:t xml:space="preserve"> за формулиране на идея</w:t>
+      </w:r>
+      <w:r>
+        <w:rPr>
+          <w:rFonts w:ascii="Arial" w:hAnsi="Arial" w:cs="Arial"/>
+        </w:rPr>
+        <w:t xml:space="preserve"> </w:t>
+      </w:r>
+      <w:r>
+        <w:rPr>
+          <w:rFonts w:ascii="Arial" w:hAnsi="Arial" w:cs="Arial"/>
+          <w:lang w:val="bg-BG"/>
+        </w:rPr>
+        <w:t>за проект</w:t>
+      </w:r>
+    </w:p>
+    <w:p>
+      <w:pPr>
+        <w:pStyle w:val="a3"/>
+        <w:numPr>
+          <w:ilvl w:val="1"/>
+          <w:numId w:val="24"/>
+        </w:numPr>
+        <w:jc w:val="both"/>
+        <w:rPr>
+          <w:rFonts w:ascii="Arial" w:hAnsi="Arial" w:cs="Arial"/>
+          <w:b/>
+          <w:lang w:val="bg-BG"/>
+        </w:rPr>
+      </w:pPr>
+      <w:r>
+        <w:rPr>
+          <w:rFonts w:ascii="Arial" w:hAnsi="Arial" w:cs="Arial"/>
+          <w:b/>
+          <w:lang w:val="bg-BG"/>
+        </w:rPr>
+        <w:t>резултат</w:t>
+      </w:r>
+      <w:r>
+        <w:rPr>
+          <w:rFonts w:ascii="Arial" w:hAnsi="Arial" w:cs="Arial"/>
+          <w:b/>
+          <w:lang w:val="bg-BG"/>
+        </w:rPr>
+        <w:t xml:space="preserve"> : </w:t>
+      </w:r>
+      <w:r>
+        <w:rPr>
+          <w:rFonts w:ascii="Arial" w:hAnsi="Arial" w:cs="Arial"/>
+          <w:lang w:val="bg-BG"/>
+        </w:rPr>
+        <w:t>и</w:t>
+      </w:r>
+      <w:r>
+        <w:rPr>
+          <w:rFonts w:ascii="Arial" w:hAnsi="Arial" w:cs="Arial"/>
+          <w:lang w:val="bg-BG"/>
+        </w:rPr>
+        <w:t>збор на идеята на проекта, идентифициране на три подобни системи и проучване за осъществимост</w:t>
+      </w:r>
+    </w:p>
+    <w:p>
+      <w:pPr>
+        <w:pStyle w:val="a3"/>
+        <w:numPr>
+          <w:ilvl w:val="0"/>
+          <w:numId w:val="24"/>
+        </w:numPr>
+        <w:jc w:val="both"/>
+        <w:rPr>
+          <w:rFonts w:ascii="Arial" w:hAnsi="Arial" w:cs="Arial"/>
+          <w:b/>
+          <w:lang w:val="bg-BG"/>
+        </w:rPr>
+      </w:pPr>
+      <w:r>
+        <w:rPr>
+          <w:rFonts w:ascii="Arial" w:hAnsi="Arial" w:cs="Arial"/>
+          <w:b/>
+          <w:lang w:val="bg-BG"/>
+        </w:rPr>
+        <w:t>Среща 2</w:t>
+      </w:r>
+    </w:p>
+    <w:p>
+      <w:pPr>
+        <w:pStyle w:val="a3"/>
+        <w:numPr>
+          <w:ilvl w:val="1"/>
+          <w:numId w:val="24"/>
+        </w:numPr>
+        <w:jc w:val="both"/>
+        <w:rPr>
+          <w:rFonts w:ascii="Arial" w:hAnsi="Arial" w:cs="Arial"/>
+          <w:b/>
+          <w:lang w:val="bg-BG"/>
+        </w:rPr>
+      </w:pPr>
+      <w:r>
+        <w:rPr>
+          <w:rFonts w:ascii="Arial" w:hAnsi="Arial" w:cs="Arial"/>
+          <w:b/>
+          <w:lang w:val="bg-BG"/>
+        </w:rPr>
+        <w:t>дата</w:t>
+      </w:r>
+      <w:r>
+        <w:rPr>
+          <w:rFonts w:ascii="Arial" w:hAnsi="Arial" w:cs="Arial"/>
+          <w:b/>
+          <w:lang w:val="bg-BG"/>
+        </w:rPr>
+        <w:t xml:space="preserve"> : </w:t>
+      </w:r>
+      <w:r>
+        <w:rPr>
+          <w:rFonts w:ascii="Arial" w:hAnsi="Arial" w:cs="Arial"/>
+          <w:lang w:val="bg-BG"/>
+        </w:rPr>
+        <w:t>03.04</w:t>
+      </w:r>
+      <w:r>
+        <w:rPr>
+          <w:rFonts w:ascii="Arial" w:hAnsi="Arial" w:cs="Arial"/>
+          <w:lang w:val="bg-BG"/>
+        </w:rPr>
+        <w:t>.2020г.</w:t>
+      </w:r>
+    </w:p>
+    <w:p>
+      <w:pPr>
+        <w:pStyle w:val="a3"/>
+        <w:numPr>
+          <w:ilvl w:val="1"/>
+          <w:numId w:val="24"/>
+        </w:numPr>
+        <w:jc w:val="both"/>
+        <w:rPr>
+          <w:rFonts w:ascii="Arial" w:hAnsi="Arial" w:cs="Arial"/>
+          <w:b/>
+          <w:lang w:val="bg-BG"/>
+        </w:rPr>
+      </w:pPr>
+      <w:r>
+        <w:rPr>
+          <w:rFonts w:ascii="Arial" w:hAnsi="Arial" w:cs="Arial"/>
+          <w:b/>
+          <w:lang w:val="bg-BG"/>
+        </w:rPr>
+        <w:t>времетраене</w:t>
+      </w:r>
+      <w:r>
+        <w:rPr>
+          <w:rFonts w:ascii="Arial" w:hAnsi="Arial" w:cs="Arial"/>
+          <w:b/>
+          <w:lang w:val="bg-BG"/>
+        </w:rPr>
+        <w:t xml:space="preserve"> : </w:t>
+      </w:r>
+      <w:r>
+        <w:rPr>
+          <w:rFonts w:ascii="Arial" w:hAnsi="Arial" w:cs="Arial"/>
+          <w:b/>
+        </w:rPr>
+        <w:t xml:space="preserve"> </w:t>
+      </w:r>
+      <w:r>
+        <w:rPr>
+          <w:rFonts w:ascii="Arial" w:hAnsi="Arial" w:cs="Arial"/>
+          <w:lang w:val="bg-BG"/>
+        </w:rPr>
+        <w:t>1 час</w:t>
+      </w:r>
+    </w:p>
+    <w:p>
+      <w:pPr>
+        <w:pStyle w:val="a3"/>
+        <w:numPr>
+          <w:ilvl w:val="1"/>
+          <w:numId w:val="24"/>
+        </w:numPr>
+        <w:jc w:val="both"/>
+        <w:rPr>
+          <w:rFonts w:ascii="Arial" w:hAnsi="Arial" w:cs="Arial"/>
+          <w:b/>
+          <w:lang w:val="bg-BG"/>
+        </w:rPr>
+      </w:pPr>
+      <w:r>
+        <w:rPr>
+          <w:rFonts w:ascii="Arial" w:hAnsi="Arial" w:cs="Arial"/>
+          <w:b/>
+          <w:lang w:val="bg-BG"/>
+        </w:rPr>
+        <w:t>участници</w:t>
+      </w:r>
+      <w:r>
+        <w:rPr>
+          <w:rFonts w:ascii="Arial" w:hAnsi="Arial" w:cs="Arial"/>
+          <w:b/>
+          <w:lang w:val="bg-BG"/>
+        </w:rPr>
+        <w:t xml:space="preserve"> : </w:t>
+      </w:r>
+      <w:r>
+        <w:rPr>
+          <w:rFonts w:ascii="Arial" w:hAnsi="Arial" w:cs="Arial"/>
+          <w:lang w:val="bg-BG"/>
+        </w:rPr>
+        <w:t>Даниел, Виктор, Иван</w:t>
+      </w:r>
+    </w:p>
+    <w:p>
+      <w:pPr>
+        <w:pStyle w:val="a3"/>
+        <w:numPr>
+          <w:ilvl w:val="1"/>
+          <w:numId w:val="24"/>
+        </w:numPr>
+        <w:jc w:val="both"/>
+        <w:rPr>
+          <w:rFonts w:ascii="Arial" w:hAnsi="Arial" w:cs="Arial"/>
+          <w:b/>
+          <w:lang w:val="bg-BG"/>
+        </w:rPr>
+      </w:pPr>
+      <w:r>
+        <w:rPr>
+          <w:rFonts w:ascii="Arial" w:hAnsi="Arial" w:cs="Arial"/>
+          <w:b/>
+          <w:lang w:val="bg-BG"/>
+        </w:rPr>
+        <w:t>дейност</w:t>
+      </w:r>
+      <w:r>
+        <w:rPr>
+          <w:rFonts w:ascii="Arial" w:hAnsi="Arial" w:cs="Arial"/>
+          <w:b/>
+          <w:lang w:val="bg-BG"/>
+        </w:rPr>
+        <w:t xml:space="preserve"> : </w:t>
+      </w:r>
+      <w:r>
+        <w:rPr>
+          <w:rFonts w:ascii="Arial" w:hAnsi="Arial" w:cs="Arial"/>
+          <w:lang w:val="bg-BG"/>
+        </w:rPr>
+        <w:t>сесия</w:t>
+      </w:r>
+      <w:r>
+        <w:rPr>
+          <w:rFonts w:ascii="Arial" w:hAnsi="Arial" w:cs="Arial"/>
+          <w:lang w:val="bg-BG"/>
+        </w:rPr>
+        <w:t xml:space="preserve"> </w:t>
+      </w:r>
+      <w:r>
+        <w:rPr>
+          <w:rFonts w:ascii="Arial" w:hAnsi="Arial" w:cs="Arial"/>
+          <w:lang w:val="bg-BG"/>
+        </w:rPr>
+        <w:t xml:space="preserve">за </w:t>
+      </w:r>
+      <w:r>
+        <w:rPr>
+          <w:rFonts w:ascii="Arial" w:hAnsi="Arial" w:cs="Arial"/>
+          <w:lang w:val="bg-BG"/>
+        </w:rPr>
+        <w:t>идентифициране на заинтересовани лица и</w:t>
+      </w:r>
+      <w:r>
+        <w:rPr>
+          <w:rFonts w:ascii="Arial" w:hAnsi="Arial" w:cs="Arial"/>
+          <w:lang w:val="bg-BG"/>
+        </w:rPr>
+        <w:t xml:space="preserve"> обсъждане на</w:t>
+      </w:r>
+      <w:r>
+        <w:rPr>
+          <w:rFonts w:ascii="Arial" w:hAnsi="Arial" w:cs="Arial"/>
+          <w:lang w:val="bg-BG"/>
+        </w:rPr>
+        <w:t xml:space="preserve"> написване на бизнес изисквания</w:t>
+      </w:r>
+    </w:p>
+    <w:p>
+      <w:pPr>
+        <w:pStyle w:val="a3"/>
+        <w:numPr>
+          <w:ilvl w:val="1"/>
+          <w:numId w:val="24"/>
+        </w:numPr>
+        <w:jc w:val="both"/>
+        <w:rPr>
+          <w:rFonts w:ascii="Arial" w:hAnsi="Arial" w:cs="Arial"/>
+          <w:b/>
+          <w:lang w:val="bg-BG"/>
+        </w:rPr>
+      </w:pPr>
+      <w:r>
+        <w:rPr>
+          <w:rFonts w:ascii="Arial" w:hAnsi="Arial" w:cs="Arial"/>
+          <w:b/>
+          <w:lang w:val="bg-BG"/>
+        </w:rPr>
+        <w:t>резултат</w:t>
+      </w:r>
+      <w:r>
+        <w:rPr>
+          <w:rFonts w:ascii="Arial" w:hAnsi="Arial" w:cs="Arial"/>
+          <w:b/>
+          <w:lang w:val="bg-BG"/>
+        </w:rPr>
+        <w:t xml:space="preserve"> : </w:t>
+      </w:r>
+      <w:r>
+        <w:rPr>
+          <w:rFonts w:ascii="Arial" w:hAnsi="Arial" w:cs="Arial"/>
+          <w:lang w:val="bg-BG"/>
+        </w:rPr>
+        <w:t xml:space="preserve">уточняване на заинтересованите лица и </w:t>
+      </w:r>
+      <w:r>
+        <w:rPr>
+          <w:rFonts w:ascii="Arial" w:hAnsi="Arial" w:cs="Arial"/>
+          <w:lang w:val="bg-BG"/>
+        </w:rPr>
+        <w:t>написване на бизнес изисквания</w:t>
+      </w:r>
+    </w:p>
+    <w:p>
+      <w:pPr>
+        <w:pStyle w:val="a3"/>
+        <w:numPr>
+          <w:ilvl w:val="0"/>
+          <w:numId w:val="24"/>
+        </w:numPr>
+        <w:jc w:val="both"/>
+        <w:rPr>
+          <w:rFonts w:ascii="Arial" w:hAnsi="Arial" w:cs="Arial"/>
+          <w:b/>
+          <w:lang w:val="bg-BG"/>
+        </w:rPr>
+      </w:pPr>
+      <w:r>
+        <w:rPr>
+          <w:rFonts w:ascii="Arial" w:hAnsi="Arial" w:cs="Arial"/>
+          <w:b/>
+          <w:lang w:val="bg-BG"/>
+        </w:rPr>
+        <w:t xml:space="preserve">Среща </w:t>
+      </w:r>
+      <w:r>
+        <w:rPr>
+          <w:rFonts w:ascii="Arial" w:hAnsi="Arial" w:cs="Arial"/>
+          <w:b/>
+          <w:lang w:val="bg-BG"/>
+        </w:rPr>
+        <w:t>3</w:t>
+      </w:r>
+    </w:p>
+    <w:p>
+      <w:pPr>
+        <w:pStyle w:val="a3"/>
+        <w:numPr>
+          <w:ilvl w:val="1"/>
+          <w:numId w:val="24"/>
+        </w:numPr>
+        <w:jc w:val="both"/>
+        <w:rPr>
+          <w:rFonts w:ascii="Arial" w:hAnsi="Arial" w:cs="Arial"/>
+          <w:b/>
+          <w:lang w:val="bg-BG"/>
+        </w:rPr>
+      </w:pPr>
+      <w:r>
+        <w:rPr>
+          <w:rFonts w:ascii="Arial" w:hAnsi="Arial" w:cs="Arial"/>
+          <w:b/>
+          <w:lang w:val="bg-BG"/>
+        </w:rPr>
+        <w:t>дата</w:t>
+      </w:r>
+      <w:r>
+        <w:rPr>
+          <w:rFonts w:ascii="Arial" w:hAnsi="Arial" w:cs="Arial"/>
+          <w:b/>
+          <w:lang w:val="bg-BG"/>
+        </w:rPr>
+        <w:t xml:space="preserve"> : </w:t>
+      </w:r>
+      <w:r>
+        <w:rPr>
+          <w:rFonts w:ascii="Arial" w:hAnsi="Arial" w:cs="Arial"/>
+          <w:lang w:val="bg-BG"/>
+        </w:rPr>
+        <w:t>0</w:t>
+      </w:r>
+      <w:r>
+        <w:rPr>
+          <w:rFonts w:ascii="Arial" w:hAnsi="Arial" w:cs="Arial"/>
+          <w:lang w:val="bg-BG"/>
+        </w:rPr>
+        <w:t>4</w:t>
+      </w:r>
+      <w:r>
+        <w:rPr>
+          <w:rFonts w:ascii="Arial" w:hAnsi="Arial" w:cs="Arial"/>
+          <w:lang w:val="bg-BG"/>
+        </w:rPr>
+        <w:t>.04.2020г.</w:t>
+      </w:r>
+    </w:p>
+    <w:p>
+      <w:pPr>
+        <w:pStyle w:val="a3"/>
+        <w:numPr>
+          <w:ilvl w:val="1"/>
+          <w:numId w:val="24"/>
+        </w:numPr>
+        <w:jc w:val="both"/>
+        <w:rPr>
+          <w:rFonts w:ascii="Arial" w:hAnsi="Arial" w:cs="Arial"/>
+          <w:b/>
+          <w:lang w:val="bg-BG"/>
+        </w:rPr>
+      </w:pPr>
+      <w:r>
+        <w:rPr>
+          <w:rFonts w:ascii="Arial" w:hAnsi="Arial" w:cs="Arial"/>
+          <w:b/>
+          <w:lang w:val="bg-BG"/>
+        </w:rPr>
+        <w:t>времетраене</w:t>
+      </w:r>
+      <w:r>
+        <w:rPr>
+          <w:rFonts w:ascii="Arial" w:hAnsi="Arial" w:cs="Arial"/>
+          <w:b/>
+          <w:lang w:val="bg-BG"/>
+        </w:rPr>
+        <w:t xml:space="preserve"> : </w:t>
+      </w:r>
+      <w:r>
+        <w:rPr>
+          <w:rFonts w:ascii="Arial" w:hAnsi="Arial" w:cs="Arial"/>
+          <w:b/>
+        </w:rPr>
+        <w:t xml:space="preserve"> </w:t>
+      </w:r>
+      <w:r>
+        <w:rPr>
+          <w:rFonts w:ascii="Arial" w:hAnsi="Arial" w:cs="Arial"/>
+          <w:lang w:val="bg-BG"/>
+        </w:rPr>
+        <w:t>2</w:t>
+      </w:r>
+      <w:r>
+        <w:rPr>
+          <w:rFonts w:ascii="Arial" w:hAnsi="Arial" w:cs="Arial"/>
+          <w:lang w:val="bg-BG"/>
+        </w:rPr>
+        <w:t xml:space="preserve"> час</w:t>
+      </w:r>
+      <w:r>
+        <w:rPr>
+          <w:rFonts w:ascii="Arial" w:hAnsi="Arial" w:cs="Arial"/>
+          <w:lang w:val="bg-BG"/>
+        </w:rPr>
+        <w:t>а</w:t>
+      </w:r>
+    </w:p>
+    <w:p>
+      <w:pPr>
+        <w:pStyle w:val="a3"/>
+        <w:numPr>
+          <w:ilvl w:val="1"/>
+          <w:numId w:val="24"/>
+        </w:numPr>
+        <w:jc w:val="both"/>
+        <w:rPr>
+          <w:rFonts w:ascii="Arial" w:hAnsi="Arial" w:cs="Arial"/>
+          <w:b/>
+          <w:lang w:val="bg-BG"/>
+        </w:rPr>
+      </w:pPr>
+      <w:r>
+        <w:rPr>
+          <w:rFonts w:ascii="Arial" w:hAnsi="Arial" w:cs="Arial"/>
+          <w:b/>
+          <w:lang w:val="bg-BG"/>
+        </w:rPr>
+        <w:t>участници</w:t>
+      </w:r>
+      <w:r>
+        <w:rPr>
+          <w:rFonts w:ascii="Arial" w:hAnsi="Arial" w:cs="Arial"/>
+          <w:b/>
+          <w:lang w:val="bg-BG"/>
+        </w:rPr>
+        <w:t xml:space="preserve"> : </w:t>
+      </w:r>
+      <w:r>
+        <w:rPr>
+          <w:rFonts w:ascii="Arial" w:hAnsi="Arial" w:cs="Arial"/>
+          <w:lang w:val="bg-BG"/>
+        </w:rPr>
+        <w:t>Даниел, Виктор, Иван</w:t>
+      </w:r>
+    </w:p>
+    <w:p>
+      <w:pPr>
+        <w:pStyle w:val="a3"/>
+        <w:numPr>
+          <w:ilvl w:val="1"/>
+          <w:numId w:val="24"/>
+        </w:numPr>
+        <w:jc w:val="both"/>
+        <w:rPr>
+          <w:rFonts w:ascii="Arial" w:hAnsi="Arial" w:cs="Arial"/>
+          <w:b/>
+          <w:lang w:val="bg-BG"/>
+        </w:rPr>
+      </w:pPr>
+      <w:r>
+        <w:rPr>
+          <w:rFonts w:ascii="Arial" w:hAnsi="Arial" w:cs="Arial"/>
+          <w:b/>
+          <w:lang w:val="bg-BG"/>
+        </w:rPr>
+        <w:t>дейност</w:t>
+      </w:r>
+      <w:r>
+        <w:rPr>
+          <w:rFonts w:ascii="Arial" w:hAnsi="Arial" w:cs="Arial"/>
+          <w:b/>
+          <w:lang w:val="bg-BG"/>
+        </w:rPr>
+        <w:t xml:space="preserve"> : </w:t>
+      </w:r>
+      <w:r>
+        <w:rPr>
+          <w:rFonts w:ascii="Arial" w:hAnsi="Arial" w:cs="Arial"/>
+          <w:lang w:val="bg-BG"/>
+        </w:rPr>
+        <w:t xml:space="preserve">сесия </w:t>
+      </w:r>
+      <w:r>
+        <w:rPr>
+          <w:rFonts w:ascii="Arial" w:hAnsi="Arial" w:cs="Arial"/>
+          <w:lang w:val="bg-BG"/>
+        </w:rPr>
+        <w:t xml:space="preserve">за </w:t>
+      </w:r>
+      <w:r>
+        <w:rPr>
+          <w:rFonts w:ascii="Arial" w:hAnsi="Arial" w:cs="Arial"/>
+          <w:lang w:val="bg-BG"/>
+        </w:rPr>
+        <w:t>изготвяне на</w:t>
+      </w:r>
+      <w:r>
+        <w:rPr>
+          <w:rFonts w:ascii="Arial" w:hAnsi="Arial" w:cs="Arial"/>
+          <w:lang w:val="bg-BG"/>
+        </w:rPr>
+        <w:t xml:space="preserve"> предварителни</w:t>
+      </w:r>
+      <w:r>
+        <w:rPr>
+          <w:rFonts w:ascii="Arial" w:hAnsi="Arial" w:cs="Arial"/>
+          <w:lang w:val="bg-BG"/>
+        </w:rPr>
+        <w:t xml:space="preserve"> въпросници </w:t>
+      </w:r>
+    </w:p>
+    <w:p>
+      <w:pPr>
+        <w:pStyle w:val="a3"/>
+        <w:numPr>
+          <w:ilvl w:val="1"/>
+          <w:numId w:val="24"/>
+        </w:numPr>
+        <w:jc w:val="both"/>
+        <w:rPr>
+          <w:rFonts w:ascii="Arial" w:hAnsi="Arial" w:cs="Arial"/>
+          <w:b/>
+          <w:lang w:val="bg-BG"/>
+        </w:rPr>
+      </w:pPr>
+      <w:r>
+        <w:rPr>
+          <w:rFonts w:ascii="Arial" w:hAnsi="Arial" w:cs="Arial"/>
+          <w:b/>
+          <w:lang w:val="bg-BG"/>
+        </w:rPr>
+        <w:t>резултат</w:t>
+      </w:r>
+      <w:r>
+        <w:rPr>
+          <w:rFonts w:ascii="Arial" w:hAnsi="Arial" w:cs="Arial"/>
+          <w:b/>
+          <w:lang w:val="bg-BG"/>
+        </w:rPr>
+        <w:t xml:space="preserve"> : </w:t>
+      </w:r>
+      <w:r>
+        <w:rPr>
+          <w:rFonts w:ascii="Arial" w:hAnsi="Arial" w:cs="Arial"/>
+          <w:lang w:val="bg-BG"/>
+        </w:rPr>
+        <w:t>изготвяне на въпросници към клиентите, управителите и разработчиците</w:t>
+      </w:r>
+    </w:p>
+    <w:p>
+      <w:pPr>
+        <w:pStyle w:val="a3"/>
+        <w:numPr>
+          <w:ilvl w:val="0"/>
+          <w:numId w:val="24"/>
+        </w:numPr>
+        <w:jc w:val="both"/>
+        <w:rPr>
+          <w:rFonts w:ascii="Arial" w:hAnsi="Arial" w:cs="Arial"/>
+          <w:b/>
+          <w:lang w:val="bg-BG"/>
+        </w:rPr>
+      </w:pPr>
+      <w:r>
+        <w:rPr>
+          <w:rFonts w:ascii="Arial" w:hAnsi="Arial" w:cs="Arial"/>
+          <w:b/>
+          <w:lang w:val="bg-BG"/>
+        </w:rPr>
+        <w:t xml:space="preserve">Среща </w:t>
+      </w:r>
+      <w:r>
+        <w:rPr>
+          <w:rFonts w:ascii="Arial" w:hAnsi="Arial" w:cs="Arial"/>
+          <w:b/>
+          <w:lang w:val="bg-BG"/>
+        </w:rPr>
+        <w:t>4</w:t>
+      </w:r>
+    </w:p>
+    <w:p>
+      <w:pPr>
+        <w:pStyle w:val="a3"/>
+        <w:numPr>
+          <w:ilvl w:val="1"/>
+          <w:numId w:val="24"/>
+        </w:numPr>
+        <w:jc w:val="both"/>
+        <w:rPr>
+          <w:rFonts w:ascii="Arial" w:hAnsi="Arial" w:cs="Arial"/>
+          <w:b/>
+          <w:lang w:val="bg-BG"/>
+        </w:rPr>
+      </w:pPr>
+      <w:r>
+        <w:rPr>
+          <w:rFonts w:ascii="Arial" w:hAnsi="Arial" w:cs="Arial"/>
+          <w:b/>
+          <w:lang w:val="bg-BG"/>
+        </w:rPr>
+        <w:t>дата</w:t>
+      </w:r>
+      <w:r>
+        <w:rPr>
+          <w:rFonts w:ascii="Arial" w:hAnsi="Arial" w:cs="Arial"/>
+          <w:b/>
+          <w:lang w:val="bg-BG"/>
+        </w:rPr>
+        <w:t xml:space="preserve"> : </w:t>
+      </w:r>
+      <w:r>
+        <w:rPr>
+          <w:rFonts w:ascii="Arial" w:hAnsi="Arial" w:cs="Arial"/>
+          <w:lang w:val="bg-BG"/>
+        </w:rPr>
+        <w:t>0</w:t>
+      </w:r>
+      <w:r>
+        <w:rPr>
+          <w:rFonts w:ascii="Arial" w:hAnsi="Arial" w:cs="Arial"/>
+          <w:lang w:val="bg-BG"/>
+        </w:rPr>
+        <w:t>6</w:t>
+      </w:r>
+      <w:r>
+        <w:rPr>
+          <w:rFonts w:ascii="Arial" w:hAnsi="Arial" w:cs="Arial"/>
+          <w:lang w:val="bg-BG"/>
+        </w:rPr>
+        <w:t>.04.2020г.</w:t>
+      </w:r>
+    </w:p>
+    <w:p>
+      <w:pPr>
+        <w:pStyle w:val="a3"/>
+        <w:numPr>
+          <w:ilvl w:val="1"/>
+          <w:numId w:val="24"/>
+        </w:numPr>
+        <w:jc w:val="both"/>
+        <w:rPr>
+          <w:rFonts w:ascii="Arial" w:hAnsi="Arial" w:cs="Arial"/>
+          <w:b/>
+          <w:lang w:val="bg-BG"/>
+        </w:rPr>
+      </w:pPr>
+      <w:r>
+        <w:rPr>
+          <w:rFonts w:ascii="Arial" w:hAnsi="Arial" w:cs="Arial"/>
+          <w:b/>
+          <w:lang w:val="bg-BG"/>
+        </w:rPr>
+        <w:t>времетраене</w:t>
+      </w:r>
+      <w:r>
+        <w:rPr>
+          <w:rFonts w:ascii="Arial" w:hAnsi="Arial" w:cs="Arial"/>
+          <w:b/>
+          <w:lang w:val="bg-BG"/>
+        </w:rPr>
+        <w:t xml:space="preserve"> : </w:t>
+      </w:r>
+      <w:r>
+        <w:rPr>
+          <w:rFonts w:ascii="Arial" w:hAnsi="Arial" w:cs="Arial"/>
+          <w:b/>
+        </w:rPr>
+        <w:t xml:space="preserve"> </w:t>
+      </w:r>
+      <w:r>
+        <w:rPr>
+          <w:rFonts w:ascii="Arial" w:hAnsi="Arial" w:cs="Arial"/>
+          <w:lang w:val="bg-BG"/>
+        </w:rPr>
+        <w:t>25 минути</w:t>
+      </w:r>
+    </w:p>
+    <w:p>
+      <w:pPr>
+        <w:pStyle w:val="a3"/>
+        <w:numPr>
+          <w:ilvl w:val="1"/>
+          <w:numId w:val="24"/>
+        </w:numPr>
+        <w:jc w:val="both"/>
+        <w:rPr>
+          <w:rFonts w:ascii="Arial" w:hAnsi="Arial" w:cs="Arial"/>
+          <w:b/>
+          <w:lang w:val="bg-BG"/>
+        </w:rPr>
+      </w:pPr>
+      <w:r>
+        <w:rPr>
+          <w:rFonts w:ascii="Arial" w:hAnsi="Arial" w:cs="Arial"/>
+          <w:b/>
+          <w:lang w:val="bg-BG"/>
+        </w:rPr>
+        <w:t>участници</w:t>
+      </w:r>
+      <w:r>
+        <w:rPr>
+          <w:rFonts w:ascii="Arial" w:hAnsi="Arial" w:cs="Arial"/>
+          <w:b/>
+          <w:lang w:val="bg-BG"/>
+        </w:rPr>
+        <w:t xml:space="preserve"> : </w:t>
+      </w:r>
+      <w:r>
+        <w:rPr>
+          <w:rFonts w:ascii="Arial" w:hAnsi="Arial" w:cs="Arial"/>
+          <w:lang w:val="bg-BG"/>
+        </w:rPr>
+        <w:t>Даниел, Виктор, Иван</w:t>
+      </w:r>
+      <w:r>
+        <w:rPr>
+          <w:rFonts w:ascii="Arial" w:hAnsi="Arial" w:cs="Arial"/>
+          <w:lang w:val="bg-BG"/>
+        </w:rPr>
+        <w:t>, Ирена Павлова</w:t>
+      </w:r>
+    </w:p>
+    <w:p>
+      <w:pPr>
+        <w:pStyle w:val="a3"/>
+        <w:numPr>
+          <w:ilvl w:val="1"/>
+          <w:numId w:val="24"/>
+        </w:numPr>
+        <w:jc w:val="both"/>
+        <w:rPr>
+          <w:rFonts w:ascii="Arial" w:hAnsi="Arial" w:cs="Arial"/>
+          <w:b/>
+          <w:lang w:val="bg-BG"/>
+        </w:rPr>
+      </w:pPr>
+      <w:r>
+        <w:rPr>
+          <w:rFonts w:ascii="Arial" w:hAnsi="Arial" w:cs="Arial"/>
+          <w:b/>
+          <w:lang w:val="bg-BG"/>
+        </w:rPr>
+        <w:t>дейност</w:t>
+      </w:r>
+      <w:r>
+        <w:rPr>
+          <w:rFonts w:ascii="Arial" w:hAnsi="Arial" w:cs="Arial"/>
+          <w:b/>
+          <w:lang w:val="bg-BG"/>
+        </w:rPr>
+        <w:t xml:space="preserve"> : </w:t>
+      </w:r>
+      <w:r>
+        <w:rPr>
+          <w:rFonts w:ascii="Arial" w:hAnsi="Arial" w:cs="Arial"/>
+          <w:lang w:val="bg-BG"/>
+        </w:rPr>
+        <w:t>провеждане на предварително интервю с асистент Ирена Павлова</w:t>
+      </w:r>
+    </w:p>
+    <w:p>
+      <w:pPr>
+        <w:pStyle w:val="a3"/>
+        <w:numPr>
+          <w:ilvl w:val="1"/>
+          <w:numId w:val="24"/>
+        </w:numPr>
+        <w:jc w:val="both"/>
+        <w:rPr>
+          <w:rFonts w:ascii="Arial" w:hAnsi="Arial" w:cs="Arial"/>
+          <w:b/>
+          <w:lang w:val="bg-BG"/>
+        </w:rPr>
+      </w:pPr>
+      <w:r>
+        <w:rPr>
+          <w:rFonts w:ascii="Arial" w:hAnsi="Arial" w:cs="Arial"/>
+          <w:b/>
+          <w:lang w:val="bg-BG"/>
+        </w:rPr>
+        <w:t>резултат</w:t>
+      </w:r>
+      <w:r>
+        <w:rPr>
+          <w:rFonts w:ascii="Arial" w:hAnsi="Arial" w:cs="Arial"/>
+          <w:b/>
+          <w:lang w:val="bg-BG"/>
+        </w:rPr>
+        <w:t xml:space="preserve"> : </w:t>
+      </w:r>
+      <w:r>
+        <w:rPr>
+          <w:rFonts w:ascii="Arial" w:hAnsi="Arial" w:cs="Arial"/>
+        </w:rPr>
+        <w:t>получаване на о</w:t>
+      </w:r>
+      <w:r>
+        <w:rPr>
+          <w:rFonts w:ascii="Arial" w:hAnsi="Arial" w:cs="Arial"/>
+          <w:lang w:val="bg-BG"/>
+        </w:rPr>
+        <w:t>братна връзка за основната идея на проекта, както и съставените въпросници</w:t>
+      </w:r>
+    </w:p>
+    <w:p>
+      <w:pPr>
+        <w:pStyle w:val="a3"/>
+        <w:numPr>
+          <w:ilvl w:val="0"/>
+          <w:numId w:val="24"/>
+        </w:numPr>
+        <w:jc w:val="both"/>
+        <w:rPr>
+          <w:rFonts w:ascii="Arial" w:hAnsi="Arial" w:cs="Arial"/>
+          <w:b/>
+          <w:lang w:val="bg-BG"/>
+        </w:rPr>
+      </w:pPr>
+      <w:r>
+        <w:rPr>
+          <w:rFonts w:ascii="Arial" w:hAnsi="Arial" w:cs="Arial"/>
+          <w:b/>
+          <w:lang w:val="bg-BG"/>
+        </w:rPr>
+        <w:t xml:space="preserve">Среща </w:t>
+      </w:r>
+      <w:r>
+        <w:rPr>
+          <w:rFonts w:ascii="Arial" w:hAnsi="Arial" w:cs="Arial"/>
+          <w:b/>
+          <w:lang w:val="bg-BG"/>
+        </w:rPr>
+        <w:t>5</w:t>
+      </w:r>
+    </w:p>
+    <w:p>
+      <w:pPr>
+        <w:pStyle w:val="a3"/>
+        <w:numPr>
+          <w:ilvl w:val="1"/>
+          <w:numId w:val="24"/>
+        </w:numPr>
+        <w:jc w:val="both"/>
+        <w:rPr>
+          <w:rFonts w:ascii="Arial" w:hAnsi="Arial" w:cs="Arial"/>
+          <w:b/>
+          <w:lang w:val="bg-BG"/>
+        </w:rPr>
+      </w:pPr>
+      <w:r>
+        <w:rPr>
+          <w:rFonts w:ascii="Arial" w:hAnsi="Arial" w:cs="Arial"/>
+          <w:b/>
+          <w:lang w:val="bg-BG"/>
+        </w:rPr>
+        <w:t>дата</w:t>
+      </w:r>
+      <w:r>
+        <w:rPr>
+          <w:rFonts w:ascii="Arial" w:hAnsi="Arial" w:cs="Arial"/>
+          <w:b/>
+          <w:lang w:val="bg-BG"/>
+        </w:rPr>
+        <w:t xml:space="preserve"> : </w:t>
+      </w:r>
+      <w:r>
+        <w:rPr>
+          <w:rFonts w:ascii="Arial" w:hAnsi="Arial" w:cs="Arial"/>
+          <w:lang w:val="bg-BG"/>
+        </w:rPr>
+        <w:t>11</w:t>
+      </w:r>
+      <w:r>
+        <w:rPr>
+          <w:rFonts w:ascii="Arial" w:hAnsi="Arial" w:cs="Arial"/>
+          <w:lang w:val="bg-BG"/>
+        </w:rPr>
+        <w:t>.04.2020г.</w:t>
+      </w:r>
+    </w:p>
+    <w:p>
+      <w:pPr>
+        <w:pStyle w:val="a3"/>
+        <w:numPr>
+          <w:ilvl w:val="1"/>
+          <w:numId w:val="24"/>
+        </w:numPr>
+        <w:jc w:val="both"/>
+        <w:rPr>
+          <w:rFonts w:ascii="Arial" w:hAnsi="Arial" w:cs="Arial"/>
+          <w:b/>
+          <w:lang w:val="bg-BG"/>
+        </w:rPr>
+      </w:pPr>
+      <w:r>
+        <w:rPr>
+          <w:rFonts w:ascii="Arial" w:hAnsi="Arial" w:cs="Arial"/>
+          <w:b/>
+          <w:lang w:val="bg-BG"/>
+        </w:rPr>
+        <w:t>времетраене</w:t>
+      </w:r>
+      <w:r>
+        <w:rPr>
+          <w:rFonts w:ascii="Arial" w:hAnsi="Arial" w:cs="Arial"/>
+          <w:b/>
+          <w:lang w:val="bg-BG"/>
+        </w:rPr>
+        <w:t xml:space="preserve"> : </w:t>
+      </w:r>
+      <w:r>
+        <w:rPr>
+          <w:rFonts w:ascii="Arial" w:hAnsi="Arial" w:cs="Arial"/>
+          <w:b/>
+        </w:rPr>
+        <w:t xml:space="preserve"> </w:t>
+      </w:r>
+      <w:r>
+        <w:rPr>
+          <w:rFonts w:ascii="Arial" w:hAnsi="Arial" w:cs="Arial"/>
+          <w:lang w:val="bg-BG"/>
+        </w:rPr>
+        <w:t>30</w:t>
+      </w:r>
+      <w:r>
+        <w:rPr>
+          <w:rFonts w:ascii="Arial" w:hAnsi="Arial" w:cs="Arial"/>
+          <w:b/>
+          <w:lang w:val="bg-BG"/>
+        </w:rPr>
+        <w:t xml:space="preserve"> </w:t>
+      </w:r>
+      <w:r>
+        <w:rPr>
+          <w:rFonts w:ascii="Arial" w:hAnsi="Arial" w:cs="Arial"/>
+          <w:lang w:val="bg-BG"/>
+        </w:rPr>
+        <w:t>минути</w:t>
+      </w:r>
+    </w:p>
+    <w:p>
+      <w:pPr>
+        <w:pStyle w:val="a3"/>
+        <w:numPr>
+          <w:ilvl w:val="1"/>
+          <w:numId w:val="24"/>
+        </w:numPr>
+        <w:jc w:val="both"/>
+        <w:rPr>
+          <w:rFonts w:ascii="Arial" w:hAnsi="Arial" w:cs="Arial"/>
+          <w:b/>
+          <w:lang w:val="bg-BG"/>
+        </w:rPr>
+      </w:pPr>
+      <w:r>
+        <w:rPr>
+          <w:rFonts w:ascii="Arial" w:hAnsi="Arial" w:cs="Arial"/>
+          <w:b/>
+          <w:lang w:val="bg-BG"/>
+        </w:rPr>
+        <w:t>участници</w:t>
+      </w:r>
+      <w:r>
+        <w:rPr>
+          <w:rFonts w:ascii="Arial" w:hAnsi="Arial" w:cs="Arial"/>
+          <w:b/>
+          <w:lang w:val="bg-BG"/>
+        </w:rPr>
+        <w:t xml:space="preserve"> : </w:t>
+      </w:r>
+      <w:r>
+        <w:rPr>
+          <w:rFonts w:ascii="Arial" w:hAnsi="Arial" w:cs="Arial"/>
+          <w:lang w:val="bg-BG"/>
+        </w:rPr>
+        <w:t>Даниел, Виктор, Иван</w:t>
+      </w:r>
+    </w:p>
+    <w:p>
+      <w:pPr>
+        <w:pStyle w:val="a3"/>
+        <w:numPr>
+          <w:ilvl w:val="1"/>
+          <w:numId w:val="24"/>
+        </w:numPr>
+        <w:jc w:val="both"/>
+        <w:rPr>
+          <w:rFonts w:ascii="Arial" w:hAnsi="Arial" w:cs="Arial"/>
+          <w:b/>
+          <w:lang w:val="bg-BG"/>
+        </w:rPr>
+      </w:pPr>
+      <w:r>
+        <w:rPr>
+          <w:rFonts w:ascii="Arial" w:hAnsi="Arial" w:cs="Arial"/>
+          <w:b/>
+          <w:lang w:val="bg-BG"/>
+        </w:rPr>
+        <w:t>дейност</w:t>
+      </w:r>
+      <w:r>
+        <w:rPr>
+          <w:rFonts w:ascii="Arial" w:hAnsi="Arial" w:cs="Arial"/>
+          <w:b/>
+          <w:lang w:val="bg-BG"/>
+        </w:rPr>
+        <w:t xml:space="preserve"> : </w:t>
+      </w:r>
+      <w:r>
+        <w:rPr>
+          <w:rFonts w:ascii="Arial" w:hAnsi="Arial" w:cs="Arial"/>
+          <w:lang w:val="bg-BG"/>
+        </w:rPr>
+        <w:t>сесия за допълване на въпросниците</w:t>
+      </w:r>
+    </w:p>
+    <w:p>
+      <w:pPr>
+        <w:pStyle w:val="a3"/>
+        <w:numPr>
+          <w:ilvl w:val="1"/>
+          <w:numId w:val="24"/>
+        </w:numPr>
+        <w:jc w:val="both"/>
+        <w:rPr>
+          <w:rFonts w:ascii="Arial" w:hAnsi="Arial" w:cs="Arial"/>
+          <w:b/>
+          <w:lang w:val="bg-BG"/>
+        </w:rPr>
+      </w:pPr>
+      <w:r>
+        <w:rPr>
+          <w:rFonts w:ascii="Arial" w:hAnsi="Arial" w:cs="Arial"/>
+          <w:b/>
+          <w:lang w:val="bg-BG"/>
+        </w:rPr>
+        <w:t xml:space="preserve">резултат : </w:t>
+      </w:r>
+      <w:r>
+        <w:rPr>
+          <w:rFonts w:ascii="Arial" w:hAnsi="Arial" w:cs="Arial"/>
+          <w:lang w:val="bg-BG"/>
+        </w:rPr>
+        <w:t>прена</w:t>
+      </w:r>
+      <w:r>
+        <w:rPr>
+          <w:rFonts w:ascii="Arial" w:hAnsi="Arial" w:cs="Arial"/>
+          <w:lang w:val="bg-BG"/>
+        </w:rPr>
+        <w:t>писване на въпросите към клиентите и управителите</w:t>
+      </w:r>
+    </w:p>
+    <w:p>
+      <w:pPr>
+        <w:pStyle w:val="a3"/>
+        <w:ind w:left="360"/>
+        <w:jc w:val="both"/>
+        <w:rPr>
+          <w:rFonts w:ascii="Arial" w:hAnsi="Arial" w:cs="Arial"/>
+          <w:lang w:val="bg-BG"/>
+        </w:rPr>
+      </w:pPr>
+    </w:p>
+    <w:p>
+      <w:pPr>
+        <w:pStyle w:val="a3"/>
+        <w:numPr>
+          <w:ilvl w:val="0"/>
+          <w:numId w:val="24"/>
+        </w:numPr>
+        <w:jc w:val="both"/>
+        <w:rPr>
+          <w:rFonts w:ascii="Arial" w:hAnsi="Arial" w:cs="Arial"/>
+          <w:b/>
+          <w:lang w:val="bg-BG"/>
+        </w:rPr>
+      </w:pPr>
+      <w:r>
+        <w:rPr>
+          <w:rFonts w:ascii="Arial" w:hAnsi="Arial" w:cs="Arial"/>
+          <w:b/>
+          <w:lang w:val="bg-BG"/>
+        </w:rPr>
+        <w:t>Среща 6</w:t>
+      </w:r>
+    </w:p>
+    <w:p>
+      <w:pPr>
+        <w:pStyle w:val="a3"/>
+        <w:numPr>
+          <w:ilvl w:val="1"/>
+          <w:numId w:val="24"/>
+        </w:numPr>
+        <w:jc w:val="both"/>
+        <w:rPr>
+          <w:rFonts w:ascii="Arial" w:hAnsi="Arial" w:cs="Arial"/>
+          <w:b/>
+          <w:lang w:val="bg-BG"/>
+        </w:rPr>
+      </w:pPr>
+      <w:r>
+        <w:rPr>
+          <w:rFonts w:ascii="Arial" w:hAnsi="Arial" w:cs="Arial"/>
+          <w:b/>
+          <w:lang w:val="bg-BG"/>
+        </w:rPr>
+        <w:t>дата</w:t>
+      </w:r>
+      <w:r>
+        <w:rPr>
+          <w:rFonts w:ascii="Arial" w:hAnsi="Arial" w:cs="Arial"/>
+          <w:b/>
+          <w:lang w:val="bg-BG"/>
+        </w:rPr>
+        <w:t xml:space="preserve"> : </w:t>
+      </w:r>
+      <w:r>
+        <w:rPr>
+          <w:rFonts w:ascii="Arial" w:hAnsi="Arial" w:cs="Arial"/>
+          <w:lang w:val="bg-BG"/>
+        </w:rPr>
+        <w:t>12</w:t>
+      </w:r>
+      <w:r>
+        <w:rPr>
+          <w:rFonts w:ascii="Arial" w:hAnsi="Arial" w:cs="Arial"/>
+          <w:lang w:val="bg-BG"/>
+        </w:rPr>
+        <w:t>.04.2020г.</w:t>
+      </w:r>
+    </w:p>
+    <w:p>
+      <w:pPr>
+        <w:pStyle w:val="a3"/>
+        <w:numPr>
+          <w:ilvl w:val="1"/>
+          <w:numId w:val="24"/>
+        </w:numPr>
+        <w:jc w:val="both"/>
+        <w:rPr>
+          <w:rFonts w:ascii="Arial" w:hAnsi="Arial" w:cs="Arial"/>
+          <w:b/>
+          <w:lang w:val="bg-BG"/>
+        </w:rPr>
+      </w:pPr>
+      <w:r>
+        <w:rPr>
+          <w:rFonts w:ascii="Arial" w:hAnsi="Arial" w:cs="Arial"/>
+          <w:b/>
+          <w:lang w:val="bg-BG"/>
+        </w:rPr>
+        <w:t>времетраене</w:t>
+      </w:r>
+      <w:r>
+        <w:rPr>
+          <w:rFonts w:ascii="Arial" w:hAnsi="Arial" w:cs="Arial"/>
+          <w:b/>
+          <w:lang w:val="bg-BG"/>
+        </w:rPr>
+        <w:t xml:space="preserve"> : </w:t>
+      </w:r>
+      <w:r>
+        <w:rPr>
+          <w:rFonts w:ascii="Arial" w:hAnsi="Arial" w:cs="Arial"/>
+          <w:b/>
+        </w:rPr>
+        <w:t xml:space="preserve"> </w:t>
+      </w:r>
+      <w:r>
+        <w:rPr>
+          <w:rFonts w:ascii="Arial" w:hAnsi="Arial" w:cs="Arial"/>
+          <w:lang w:val="bg-BG"/>
+        </w:rPr>
+        <w:t>2 часа</w:t>
+      </w:r>
+    </w:p>
+    <w:p>
+      <w:pPr>
+        <w:pStyle w:val="a3"/>
+        <w:numPr>
+          <w:ilvl w:val="1"/>
+          <w:numId w:val="24"/>
+        </w:numPr>
+        <w:jc w:val="both"/>
+        <w:rPr>
+          <w:rFonts w:ascii="Arial" w:hAnsi="Arial" w:cs="Arial"/>
+          <w:b/>
+          <w:lang w:val="bg-BG"/>
+        </w:rPr>
+      </w:pPr>
+      <w:r>
+        <w:rPr>
+          <w:rFonts w:ascii="Arial" w:hAnsi="Arial" w:cs="Arial"/>
+          <w:b/>
+          <w:lang w:val="bg-BG"/>
+        </w:rPr>
+        <w:t>участници</w:t>
+      </w:r>
+      <w:r>
+        <w:rPr>
+          <w:rFonts w:ascii="Arial" w:hAnsi="Arial" w:cs="Arial"/>
+          <w:b/>
+          <w:lang w:val="bg-BG"/>
+        </w:rPr>
+        <w:t xml:space="preserve"> : </w:t>
+      </w:r>
+      <w:r>
+        <w:rPr>
+          <w:rFonts w:ascii="Arial" w:hAnsi="Arial" w:cs="Arial"/>
+          <w:lang w:val="bg-BG"/>
+        </w:rPr>
+        <w:t>Даниел, Виктор, Иван</w:t>
+      </w:r>
+    </w:p>
+    <w:p>
+      <w:pPr>
+        <w:pStyle w:val="a3"/>
+        <w:numPr>
+          <w:ilvl w:val="1"/>
+          <w:numId w:val="24"/>
+        </w:numPr>
+        <w:jc w:val="both"/>
+        <w:rPr>
+          <w:rFonts w:ascii="Arial" w:hAnsi="Arial" w:cs="Arial"/>
+          <w:b/>
+          <w:lang w:val="bg-BG"/>
+        </w:rPr>
+      </w:pPr>
+      <w:r>
+        <w:rPr>
+          <w:rFonts w:ascii="Arial" w:hAnsi="Arial" w:cs="Arial"/>
+          <w:b/>
+          <w:lang w:val="bg-BG"/>
+        </w:rPr>
+        <w:t>дейност</w:t>
+      </w:r>
+      <w:r>
+        <w:rPr>
+          <w:rFonts w:ascii="Arial" w:hAnsi="Arial" w:cs="Arial"/>
+          <w:b/>
+          <w:lang w:val="bg-BG"/>
+        </w:rPr>
+        <w:t xml:space="preserve"> : </w:t>
+      </w:r>
+      <w:r>
+        <w:rPr>
+          <w:rFonts w:ascii="Arial" w:hAnsi="Arial" w:cs="Arial"/>
+          <w:lang w:val="bg-BG"/>
+        </w:rPr>
+        <w:t xml:space="preserve">сесия за </w:t>
+      </w:r>
+      <w:r>
+        <w:rPr>
+          <w:rFonts w:ascii="Arial" w:hAnsi="Arial" w:cs="Arial"/>
+          <w:lang w:val="bg-BG"/>
+        </w:rPr>
+        <w:t>генериране на идеи за изисквания</w:t>
+      </w:r>
+    </w:p>
+    <w:p>
+      <w:pPr>
+        <w:pStyle w:val="a3"/>
+        <w:numPr>
+          <w:ilvl w:val="1"/>
+          <w:numId w:val="24"/>
+        </w:numPr>
+        <w:jc w:val="both"/>
+        <w:rPr>
+          <w:rFonts w:ascii="Arial" w:hAnsi="Arial" w:cs="Arial"/>
+          <w:b/>
+          <w:lang w:val="bg-BG"/>
+        </w:rPr>
+      </w:pPr>
+      <w:r>
+        <w:rPr>
+          <w:rFonts w:ascii="Arial" w:hAnsi="Arial" w:cs="Arial"/>
+          <w:b/>
+          <w:lang w:val="bg-BG"/>
+        </w:rPr>
+        <w:t xml:space="preserve">резултат : </w:t>
+      </w:r>
+      <w:r>
+        <w:rPr>
+          <w:rFonts w:ascii="Arial" w:hAnsi="Arial" w:cs="Arial"/>
+          <w:lang w:val="bg-BG"/>
+        </w:rPr>
+        <w:t>написване на функционалните изисквания към системата</w:t>
+      </w:r>
+    </w:p>
+    <w:p>
+      <w:pPr>
+        <w:pStyle w:val="a3"/>
+        <w:numPr>
+          <w:ilvl w:val="0"/>
+          <w:numId w:val="24"/>
+        </w:numPr>
+        <w:jc w:val="both"/>
+        <w:rPr>
+          <w:rFonts w:ascii="Arial" w:hAnsi="Arial" w:cs="Arial"/>
+          <w:b/>
+          <w:lang w:val="bg-BG"/>
+        </w:rPr>
+      </w:pPr>
+      <w:r>
+        <w:rPr>
+          <w:rFonts w:ascii="Arial" w:hAnsi="Arial" w:cs="Arial"/>
+          <w:b/>
+          <w:lang w:val="bg-BG"/>
+        </w:rPr>
+        <w:t xml:space="preserve">Среща </w:t>
+      </w:r>
+      <w:r>
+        <w:rPr>
+          <w:rFonts w:ascii="Arial" w:hAnsi="Arial" w:cs="Arial"/>
+          <w:b/>
+          <w:lang w:val="bg-BG"/>
+        </w:rPr>
+        <w:t>7</w:t>
+      </w:r>
+    </w:p>
+    <w:p>
+      <w:pPr>
+        <w:pStyle w:val="a3"/>
+        <w:numPr>
+          <w:ilvl w:val="1"/>
+          <w:numId w:val="24"/>
+        </w:numPr>
+        <w:jc w:val="both"/>
+        <w:rPr>
+          <w:rFonts w:ascii="Arial" w:hAnsi="Arial" w:cs="Arial"/>
+          <w:b/>
+          <w:lang w:val="bg-BG"/>
+        </w:rPr>
+      </w:pPr>
+      <w:r>
+        <w:rPr>
+          <w:rFonts w:ascii="Arial" w:hAnsi="Arial" w:cs="Arial"/>
+          <w:b/>
+          <w:lang w:val="bg-BG"/>
+        </w:rPr>
+        <w:t>дата</w:t>
+      </w:r>
+      <w:r>
+        <w:rPr>
+          <w:rFonts w:ascii="Arial" w:hAnsi="Arial" w:cs="Arial"/>
+          <w:b/>
+          <w:lang w:val="bg-BG"/>
+        </w:rPr>
+        <w:t xml:space="preserve"> : </w:t>
+      </w:r>
+      <w:r>
+        <w:rPr>
+          <w:rFonts w:ascii="Arial" w:hAnsi="Arial" w:cs="Arial"/>
+          <w:lang w:val="bg-BG"/>
+        </w:rPr>
+        <w:t>1</w:t>
+      </w:r>
+      <w:r>
+        <w:rPr>
+          <w:rFonts w:ascii="Arial" w:hAnsi="Arial" w:cs="Arial"/>
+          <w:lang w:val="bg-BG"/>
+        </w:rPr>
+        <w:t>3</w:t>
+      </w:r>
+      <w:r>
+        <w:rPr>
+          <w:rFonts w:ascii="Arial" w:hAnsi="Arial" w:cs="Arial"/>
+          <w:lang w:val="bg-BG"/>
+        </w:rPr>
+        <w:t>.04.2020г.</w:t>
+      </w:r>
+    </w:p>
+    <w:p>
+      <w:pPr>
+        <w:pStyle w:val="a3"/>
+        <w:numPr>
+          <w:ilvl w:val="1"/>
+          <w:numId w:val="24"/>
+        </w:numPr>
+        <w:jc w:val="both"/>
+        <w:rPr>
+          <w:rFonts w:ascii="Arial" w:hAnsi="Arial" w:cs="Arial"/>
+          <w:b/>
+          <w:lang w:val="bg-BG"/>
+        </w:rPr>
+      </w:pPr>
+      <w:r>
+        <w:rPr>
+          <w:rFonts w:ascii="Arial" w:hAnsi="Arial" w:cs="Arial"/>
+          <w:b/>
+          <w:lang w:val="bg-BG"/>
+        </w:rPr>
+        <w:t>времетраене</w:t>
+      </w:r>
+      <w:r>
+        <w:rPr>
+          <w:rFonts w:ascii="Arial" w:hAnsi="Arial" w:cs="Arial"/>
+          <w:b/>
+          <w:lang w:val="bg-BG"/>
+        </w:rPr>
+        <w:t xml:space="preserve"> : </w:t>
+      </w:r>
+      <w:r>
+        <w:rPr>
+          <w:rFonts w:ascii="Arial" w:hAnsi="Arial" w:cs="Arial"/>
+          <w:b/>
+        </w:rPr>
+        <w:t xml:space="preserve"> </w:t>
+      </w:r>
+      <w:r>
+        <w:rPr>
+          <w:rFonts w:ascii="Arial" w:hAnsi="Arial" w:cs="Arial"/>
+          <w:lang w:val="bg-BG"/>
+        </w:rPr>
+        <w:t xml:space="preserve">20 мин </w:t>
+      </w:r>
+      <w:r>
+        <w:rPr>
+          <w:rFonts w:ascii="Arial" w:hAnsi="Arial" w:cs="Arial"/>
+        </w:rPr>
+        <w:t xml:space="preserve">+ </w:t>
+      </w:r>
+      <w:r>
+        <w:rPr>
+          <w:rFonts w:ascii="Arial" w:hAnsi="Arial" w:cs="Arial"/>
+          <w:lang w:val="bg-BG"/>
+        </w:rPr>
+        <w:t>30 минути</w:t>
+      </w:r>
+    </w:p>
+    <w:p>
+      <w:pPr>
+        <w:pStyle w:val="a3"/>
+        <w:numPr>
+          <w:ilvl w:val="1"/>
+          <w:numId w:val="24"/>
+        </w:numPr>
+        <w:jc w:val="both"/>
+        <w:rPr>
+          <w:rFonts w:ascii="Arial" w:hAnsi="Arial" w:cs="Arial"/>
+          <w:b/>
+          <w:lang w:val="bg-BG"/>
+        </w:rPr>
+      </w:pPr>
+      <w:r>
+        <w:rPr>
+          <w:rFonts w:ascii="Arial" w:hAnsi="Arial" w:cs="Arial"/>
+          <w:b/>
+          <w:lang w:val="bg-BG"/>
+        </w:rPr>
+        <w:t>участници</w:t>
+      </w:r>
+      <w:r>
+        <w:rPr>
+          <w:rFonts w:ascii="Arial" w:hAnsi="Arial" w:cs="Arial"/>
+          <w:b/>
+          <w:lang w:val="bg-BG"/>
+        </w:rPr>
+        <w:t xml:space="preserve"> : </w:t>
+      </w:r>
+      <w:r>
+        <w:rPr>
+          <w:rFonts w:ascii="Arial" w:hAnsi="Arial" w:cs="Arial"/>
+          <w:lang w:val="bg-BG"/>
+        </w:rPr>
+        <w:t>Даниел, Виктор, Иван</w:t>
+      </w:r>
+      <w:r>
+        <w:rPr>
+          <w:rFonts w:ascii="Arial" w:hAnsi="Arial" w:cs="Arial"/>
+          <w:lang w:val="bg-BG"/>
+        </w:rPr>
+        <w:t>,</w:t>
+      </w:r>
+      <w:r>
+        <w:rPr>
+          <w:rFonts w:ascii="Arial" w:hAnsi="Arial" w:cs="Arial"/>
+          <w:lang w:val="bg-BG"/>
+        </w:rPr>
+        <w:t xml:space="preserve"> </w:t>
+      </w:r>
+      <w:r>
+        <w:rPr>
+          <w:rFonts w:ascii="Arial" w:hAnsi="Arial" w:cs="Arial"/>
+          <w:lang w:val="bg-BG"/>
+        </w:rPr>
+        <w:t>Ирена Павлова</w:t>
+      </w:r>
+    </w:p>
+    <w:p>
+      <w:pPr>
+        <w:pStyle w:val="a3"/>
+        <w:numPr>
+          <w:ilvl w:val="1"/>
+          <w:numId w:val="24"/>
+        </w:numPr>
+        <w:jc w:val="both"/>
+        <w:rPr>
+          <w:rFonts w:ascii="Arial" w:hAnsi="Arial" w:cs="Arial"/>
+          <w:b/>
+          <w:lang w:val="bg-BG"/>
+        </w:rPr>
+      </w:pPr>
+      <w:r>
+        <w:rPr>
+          <w:rFonts w:ascii="Arial" w:hAnsi="Arial" w:cs="Arial"/>
+          <w:b/>
+          <w:lang w:val="bg-BG"/>
+        </w:rPr>
+        <w:t>дейност</w:t>
+      </w:r>
+      <w:r>
+        <w:rPr>
+          <w:rFonts w:ascii="Arial" w:hAnsi="Arial" w:cs="Arial"/>
+          <w:b/>
+          <w:lang w:val="bg-BG"/>
+        </w:rPr>
+        <w:t xml:space="preserve"> : </w:t>
+      </w:r>
+      <w:r>
+        <w:rPr>
+          <w:rFonts w:ascii="Arial" w:hAnsi="Arial" w:cs="Arial"/>
+          <w:lang w:val="bg-BG"/>
+        </w:rPr>
+        <w:t>сесия</w:t>
+      </w:r>
+      <w:r>
+        <w:rPr>
+          <w:rFonts w:ascii="Arial" w:hAnsi="Arial" w:cs="Arial"/>
+          <w:b/>
+          <w:lang w:val="bg-BG"/>
+        </w:rPr>
+        <w:t xml:space="preserve"> </w:t>
+      </w:r>
+      <w:r>
+        <w:rPr>
+          <w:rFonts w:ascii="Arial" w:hAnsi="Arial" w:cs="Arial"/>
+          <w:lang w:val="bg-BG"/>
+        </w:rPr>
+        <w:t>за</w:t>
+      </w:r>
+      <w:r>
+        <w:rPr>
+          <w:rFonts w:ascii="Arial" w:hAnsi="Arial" w:cs="Arial"/>
+          <w:lang w:val="bg-BG"/>
+        </w:rPr>
+        <w:t xml:space="preserve"> изглаждане на въпросите</w:t>
+      </w:r>
+      <w:r>
+        <w:rPr>
+          <w:rFonts w:ascii="Arial" w:hAnsi="Arial" w:cs="Arial"/>
+          <w:b/>
+          <w:lang w:val="bg-BG"/>
+        </w:rPr>
+        <w:t xml:space="preserve"> </w:t>
+      </w:r>
+      <w:r>
+        <w:rPr>
+          <w:rFonts w:ascii="Arial" w:hAnsi="Arial" w:cs="Arial"/>
+          <w:lang w:val="bg-BG"/>
+        </w:rPr>
+        <w:t>с асистент Ирена Павлова</w:t>
+      </w:r>
+    </w:p>
+    <w:p>
+      <w:pPr>
+        <w:pStyle w:val="a3"/>
+        <w:numPr>
+          <w:ilvl w:val="1"/>
+          <w:numId w:val="24"/>
+        </w:numPr>
+        <w:jc w:val="both"/>
+        <w:rPr>
+          <w:rFonts w:ascii="Arial" w:hAnsi="Arial" w:cs="Arial"/>
+          <w:b/>
+          <w:lang w:val="bg-BG"/>
+        </w:rPr>
+      </w:pPr>
+      <w:r>
+        <w:rPr>
+          <w:rFonts w:ascii="Arial" w:hAnsi="Arial" w:cs="Arial"/>
+          <w:b/>
+          <w:lang w:val="bg-BG"/>
+        </w:rPr>
+        <w:t>резултат :</w:t>
+      </w:r>
+      <w:r>
+        <w:rPr>
+          <w:rFonts w:ascii="Arial" w:hAnsi="Arial" w:cs="Arial"/>
+          <w:b/>
+        </w:rPr>
+        <w:t xml:space="preserve"> </w:t>
+      </w:r>
+      <w:r>
+        <w:rPr>
+          <w:rFonts w:ascii="Arial" w:hAnsi="Arial" w:cs="Arial"/>
+          <w:lang w:val="bg-BG"/>
+        </w:rPr>
+        <w:t xml:space="preserve">получаване на обратна връзка от </w:t>
+      </w:r>
+      <w:r>
+        <w:rPr>
+          <w:rFonts w:ascii="Arial" w:hAnsi="Arial" w:cs="Arial"/>
+          <w:lang w:val="bg-BG"/>
+        </w:rPr>
+        <w:t>асистент Ирена Павлова</w:t>
+      </w:r>
+      <w:r>
+        <w:rPr>
+          <w:rFonts w:ascii="Arial" w:hAnsi="Arial" w:cs="Arial"/>
+        </w:rPr>
+        <w:t>;</w:t>
+      </w:r>
+      <w:r>
+        <w:rPr>
+          <w:rFonts w:ascii="Arial" w:hAnsi="Arial" w:cs="Arial"/>
+          <w:lang w:val="bg-BG"/>
+        </w:rPr>
+        <w:t xml:space="preserve"> </w:t>
+      </w:r>
+      <w:r>
+        <w:rPr>
+          <w:rFonts w:ascii="Arial" w:hAnsi="Arial" w:cs="Arial"/>
+          <w:lang w:val="bg-BG"/>
+        </w:rPr>
+        <w:t xml:space="preserve">допълнения към въпросниците на клиентите и управителите, изготвяне на онлайн форми в </w:t>
+      </w:r>
+      <w:r>
+        <w:rPr>
+          <w:rFonts w:ascii="Arial" w:hAnsi="Arial" w:cs="Arial"/>
+        </w:rPr>
+        <w:t>Google forms</w:t>
+      </w:r>
+    </w:p>
+    <w:p>
+      <w:pPr>
+        <w:pStyle w:val="a3"/>
+        <w:numPr>
+          <w:ilvl w:val="0"/>
+          <w:numId w:val="24"/>
+        </w:numPr>
+        <w:jc w:val="both"/>
+        <w:rPr>
+          <w:rFonts w:ascii="Arial" w:hAnsi="Arial" w:cs="Arial"/>
+          <w:b/>
+          <w:lang w:val="bg-BG"/>
+        </w:rPr>
+      </w:pPr>
+      <w:r>
+        <w:rPr>
+          <w:rFonts w:ascii="Arial" w:hAnsi="Arial" w:cs="Arial"/>
+          <w:b/>
+          <w:lang w:val="bg-BG"/>
+        </w:rPr>
+        <w:t>Среща 7</w:t>
+      </w:r>
+    </w:p>
+    <w:p>
+      <w:pPr>
+        <w:pStyle w:val="a3"/>
+        <w:numPr>
+          <w:ilvl w:val="1"/>
+          <w:numId w:val="24"/>
+        </w:numPr>
+        <w:jc w:val="both"/>
+        <w:rPr>
+          <w:rFonts w:ascii="Arial" w:hAnsi="Arial" w:cs="Arial"/>
+          <w:b/>
+          <w:lang w:val="bg-BG"/>
+        </w:rPr>
+      </w:pPr>
+      <w:r>
+        <w:rPr>
+          <w:rFonts w:ascii="Arial" w:hAnsi="Arial" w:cs="Arial"/>
+          <w:b/>
+          <w:lang w:val="bg-BG"/>
+        </w:rPr>
+        <w:t>дата</w:t>
+      </w:r>
+      <w:r>
+        <w:rPr>
+          <w:rFonts w:ascii="Arial" w:hAnsi="Arial" w:cs="Arial"/>
+          <w:b/>
+          <w:lang w:val="bg-BG"/>
+        </w:rPr>
+        <w:t xml:space="preserve"> : </w:t>
+      </w:r>
+      <w:r>
+        <w:rPr>
+          <w:rFonts w:ascii="Arial" w:hAnsi="Arial" w:cs="Arial"/>
+          <w:lang w:val="bg-BG"/>
+        </w:rPr>
+        <w:t>1</w:t>
+      </w:r>
+      <w:r>
+        <w:rPr>
+          <w:rFonts w:ascii="Arial" w:hAnsi="Arial" w:cs="Arial"/>
+        </w:rPr>
+        <w:t>4</w:t>
+      </w:r>
+      <w:r>
+        <w:rPr>
+          <w:rFonts w:ascii="Arial" w:hAnsi="Arial" w:cs="Arial"/>
+          <w:lang w:val="bg-BG"/>
+        </w:rPr>
+        <w:t>.04.2020г.</w:t>
+      </w:r>
+    </w:p>
+    <w:p>
+      <w:pPr>
+        <w:pStyle w:val="a3"/>
+        <w:numPr>
+          <w:ilvl w:val="1"/>
+          <w:numId w:val="24"/>
+        </w:numPr>
+        <w:jc w:val="both"/>
+        <w:rPr>
+          <w:rFonts w:ascii="Arial" w:hAnsi="Arial" w:cs="Arial"/>
+          <w:b/>
+          <w:lang w:val="bg-BG"/>
+        </w:rPr>
+      </w:pPr>
+      <w:r>
+        <w:rPr>
+          <w:rFonts w:ascii="Arial" w:hAnsi="Arial" w:cs="Arial"/>
+          <w:b/>
+          <w:lang w:val="bg-BG"/>
+        </w:rPr>
+        <w:t>времетраене</w:t>
+      </w:r>
+      <w:r>
+        <w:rPr>
+          <w:rFonts w:ascii="Arial" w:hAnsi="Arial" w:cs="Arial"/>
+          <w:b/>
+          <w:lang w:val="bg-BG"/>
+        </w:rPr>
+        <w:t xml:space="preserve"> : </w:t>
+      </w:r>
+      <w:r>
+        <w:rPr>
+          <w:rFonts w:ascii="Arial" w:hAnsi="Arial" w:cs="Arial"/>
+          <w:b/>
+        </w:rPr>
+        <w:t xml:space="preserve"> </w:t>
+      </w:r>
+      <w:r>
+        <w:rPr>
+          <w:rFonts w:ascii="Arial" w:hAnsi="Arial" w:cs="Arial"/>
+          <w:lang w:val="bg-BG"/>
+        </w:rPr>
+        <w:t xml:space="preserve">30 </w:t>
+      </w:r>
+      <w:r>
+        <w:rPr>
+          <w:rFonts w:ascii="Arial" w:hAnsi="Arial" w:cs="Arial"/>
+          <w:lang w:val="bg-BG"/>
+        </w:rPr>
+        <w:t>минути</w:t>
+      </w:r>
+    </w:p>
+    <w:p>
+      <w:pPr>
+        <w:pStyle w:val="a3"/>
+        <w:numPr>
+          <w:ilvl w:val="1"/>
+          <w:numId w:val="24"/>
+        </w:numPr>
+        <w:jc w:val="both"/>
+        <w:rPr>
+          <w:rFonts w:ascii="Arial" w:hAnsi="Arial" w:cs="Arial"/>
+          <w:b/>
+          <w:lang w:val="bg-BG"/>
+        </w:rPr>
+      </w:pPr>
+      <w:r>
+        <w:rPr>
+          <w:rFonts w:ascii="Arial" w:hAnsi="Arial" w:cs="Arial"/>
+          <w:b/>
+          <w:lang w:val="bg-BG"/>
+        </w:rPr>
+        <w:t>участници</w:t>
+      </w:r>
+      <w:r>
+        <w:rPr>
+          <w:rFonts w:ascii="Arial" w:hAnsi="Arial" w:cs="Arial"/>
+          <w:b/>
+          <w:lang w:val="bg-BG"/>
+        </w:rPr>
+        <w:t xml:space="preserve"> : </w:t>
+      </w:r>
+      <w:r>
+        <w:rPr>
+          <w:rFonts w:ascii="Arial" w:hAnsi="Arial" w:cs="Arial"/>
+          <w:lang w:val="bg-BG"/>
+        </w:rPr>
+        <w:t>Даниел, Виктор, Иван</w:t>
+      </w:r>
+      <w:r>
+        <w:rPr>
+          <w:rFonts w:ascii="Arial" w:hAnsi="Arial" w:cs="Arial"/>
+        </w:rPr>
+        <w:t xml:space="preserve"> </w:t>
+      </w:r>
+    </w:p>
+    <w:p>
+      <w:pPr>
+        <w:pStyle w:val="a3"/>
+        <w:numPr>
+          <w:ilvl w:val="1"/>
+          <w:numId w:val="24"/>
+        </w:numPr>
+        <w:jc w:val="both"/>
+        <w:rPr>
+          <w:rFonts w:ascii="Arial" w:hAnsi="Arial" w:cs="Arial"/>
+          <w:b/>
+          <w:lang w:val="bg-BG"/>
+        </w:rPr>
+      </w:pPr>
+      <w:r>
+        <w:rPr>
+          <w:rFonts w:ascii="Arial" w:hAnsi="Arial" w:cs="Arial"/>
+          <w:b/>
+          <w:lang w:val="bg-BG"/>
+        </w:rPr>
+        <w:t>дейност</w:t>
+      </w:r>
+      <w:r>
+        <w:rPr>
+          <w:rFonts w:ascii="Arial" w:hAnsi="Arial" w:cs="Arial"/>
+          <w:b/>
+          <w:lang w:val="bg-BG"/>
+        </w:rPr>
+        <w:t xml:space="preserve"> : </w:t>
+      </w:r>
+      <w:r>
+        <w:rPr>
+          <w:rFonts w:ascii="Arial" w:hAnsi="Arial" w:cs="Arial"/>
+          <w:lang w:val="bg-BG"/>
+        </w:rPr>
+        <w:t>сесия</w:t>
+      </w:r>
+      <w:r>
+        <w:rPr>
+          <w:rFonts w:ascii="Arial" w:hAnsi="Arial" w:cs="Arial"/>
+          <w:b/>
+          <w:lang w:val="bg-BG"/>
+        </w:rPr>
+        <w:t xml:space="preserve"> </w:t>
+      </w:r>
+      <w:r>
+        <w:rPr>
+          <w:rFonts w:ascii="Arial" w:hAnsi="Arial" w:cs="Arial"/>
+          <w:lang w:val="bg-BG"/>
+        </w:rPr>
+        <w:t>за</w:t>
+      </w:r>
+      <w:r>
+        <w:rPr>
+          <w:rFonts w:ascii="Arial" w:hAnsi="Arial" w:cs="Arial"/>
+          <w:lang w:val="bg-BG"/>
+        </w:rPr>
+        <w:t xml:space="preserve"> </w:t>
+      </w:r>
+      <w:r>
+        <w:rPr>
+          <w:rFonts w:ascii="Arial" w:hAnsi="Arial" w:cs="Arial"/>
+          <w:lang w:val="bg-BG"/>
+        </w:rPr>
+        <w:t>интервюиране на клиенти и управител на ресторант</w:t>
+      </w:r>
+    </w:p>
+    <w:p>
+      <w:pPr>
+        <w:pStyle w:val="a3"/>
+        <w:numPr>
+          <w:ilvl w:val="1"/>
+          <w:numId w:val="24"/>
+        </w:numPr>
+        <w:jc w:val="both"/>
+        <w:rPr>
+          <w:rFonts w:ascii="Arial" w:hAnsi="Arial" w:cs="Arial"/>
+          <w:b/>
+          <w:lang w:val="bg-BG"/>
+        </w:rPr>
+      </w:pPr>
+      <w:r>
+        <w:rPr>
+          <w:rFonts w:ascii="Arial" w:hAnsi="Arial" w:cs="Arial"/>
+          <w:b/>
+          <w:lang w:val="bg-BG"/>
+        </w:rPr>
+        <w:t xml:space="preserve">резултат : </w:t>
+      </w:r>
+      <w:r>
+        <w:rPr>
+          <w:rFonts w:ascii="Arial" w:hAnsi="Arial" w:cs="Arial"/>
+          <w:lang w:val="bg-BG"/>
+        </w:rPr>
+        <w:t xml:space="preserve">попълване на </w:t>
+      </w:r>
+      <w:r>
+        <w:rPr>
+          <w:rFonts w:ascii="Arial" w:hAnsi="Arial" w:cs="Arial"/>
+          <w:lang w:val="bg-BG"/>
+        </w:rPr>
+        <w:t xml:space="preserve"> въпросници</w:t>
+      </w:r>
+      <w:r>
+        <w:rPr>
+          <w:rFonts w:ascii="Arial" w:hAnsi="Arial" w:cs="Arial"/>
+          <w:lang w:val="bg-BG"/>
+        </w:rPr>
+        <w:t>те на клиентите и управителите</w:t>
+      </w:r>
+    </w:p>
+    <w:p>
+      <w:pPr>
+        <w:pStyle w:val="a3"/>
+        <w:numPr>
+          <w:ilvl w:val="0"/>
+          <w:numId w:val="24"/>
+        </w:numPr>
+        <w:jc w:val="both"/>
+        <w:rPr>
+          <w:rFonts w:ascii="Arial" w:hAnsi="Arial" w:cs="Arial"/>
+          <w:b/>
+          <w:lang w:val="bg-BG"/>
+        </w:rPr>
+      </w:pPr>
+      <w:r>
+        <w:rPr>
+          <w:rFonts w:ascii="Arial" w:hAnsi="Arial" w:cs="Arial"/>
+          <w:b/>
+          <w:lang w:val="bg-BG"/>
+        </w:rPr>
+        <w:lastRenderedPageBreak/>
+        <w:t>Среща 7</w:t>
+      </w:r>
+    </w:p>
+    <w:p>
+      <w:pPr>
+        <w:pStyle w:val="a3"/>
+        <w:numPr>
+          <w:ilvl w:val="1"/>
+          <w:numId w:val="24"/>
+        </w:numPr>
+        <w:jc w:val="both"/>
+        <w:rPr>
+          <w:rFonts w:ascii="Arial" w:hAnsi="Arial" w:cs="Arial"/>
+          <w:b/>
+          <w:lang w:val="bg-BG"/>
+        </w:rPr>
+      </w:pPr>
+      <w:r>
+        <w:rPr>
+          <w:rFonts w:ascii="Arial" w:hAnsi="Arial" w:cs="Arial"/>
+          <w:b/>
+          <w:lang w:val="bg-BG"/>
+        </w:rPr>
+        <w:t>дата</w:t>
+      </w:r>
+      <w:r>
+        <w:rPr>
+          <w:rFonts w:ascii="Arial" w:hAnsi="Arial" w:cs="Arial"/>
+          <w:b/>
+          <w:lang w:val="bg-BG"/>
+        </w:rPr>
+        <w:t xml:space="preserve"> : </w:t>
+      </w:r>
+      <w:r>
+        <w:rPr>
+          <w:rFonts w:ascii="Arial" w:hAnsi="Arial" w:cs="Arial"/>
+          <w:lang w:val="bg-BG"/>
+        </w:rPr>
+        <w:t>1</w:t>
+      </w:r>
+      <w:r>
+        <w:rPr>
+          <w:rFonts w:ascii="Arial" w:hAnsi="Arial" w:cs="Arial"/>
+          <w:lang w:val="bg-BG"/>
+        </w:rPr>
+        <w:t>5</w:t>
+      </w:r>
+      <w:r>
+        <w:rPr>
+          <w:rFonts w:ascii="Arial" w:hAnsi="Arial" w:cs="Arial"/>
+          <w:lang w:val="bg-BG"/>
+        </w:rPr>
+        <w:t>.04.2020г.</w:t>
+      </w:r>
+    </w:p>
+    <w:p>
+      <w:pPr>
+        <w:pStyle w:val="a3"/>
+        <w:numPr>
+          <w:ilvl w:val="1"/>
+          <w:numId w:val="24"/>
+        </w:numPr>
+        <w:jc w:val="both"/>
+        <w:rPr>
+          <w:rFonts w:ascii="Arial" w:hAnsi="Arial" w:cs="Arial"/>
+          <w:b/>
+          <w:lang w:val="bg-BG"/>
+        </w:rPr>
+      </w:pPr>
+      <w:r>
+        <w:rPr>
+          <w:rFonts w:ascii="Arial" w:hAnsi="Arial" w:cs="Arial"/>
+          <w:b/>
+          <w:lang w:val="bg-BG"/>
+        </w:rPr>
+        <w:t>времетраене</w:t>
+      </w:r>
+      <w:r>
+        <w:rPr>
+          <w:rFonts w:ascii="Arial" w:hAnsi="Arial" w:cs="Arial"/>
+          <w:b/>
+          <w:lang w:val="bg-BG"/>
+        </w:rPr>
+        <w:t xml:space="preserve"> : </w:t>
+      </w:r>
+      <w:r>
+        <w:rPr>
+          <w:rFonts w:ascii="Arial" w:hAnsi="Arial" w:cs="Arial"/>
+          <w:b/>
+        </w:rPr>
+        <w:t xml:space="preserve"> </w:t>
+      </w:r>
+      <w:r>
+        <w:rPr>
+          <w:rFonts w:ascii="Arial" w:hAnsi="Arial" w:cs="Arial"/>
+          <w:lang w:val="bg-BG"/>
+        </w:rPr>
+        <w:t xml:space="preserve">2 часа </w:t>
+      </w:r>
+    </w:p>
+    <w:p>
+      <w:pPr>
+        <w:pStyle w:val="a3"/>
+        <w:numPr>
+          <w:ilvl w:val="1"/>
+          <w:numId w:val="24"/>
+        </w:numPr>
+        <w:jc w:val="both"/>
+        <w:rPr>
+          <w:rFonts w:ascii="Arial" w:hAnsi="Arial" w:cs="Arial"/>
+          <w:b/>
+          <w:lang w:val="bg-BG"/>
+        </w:rPr>
+      </w:pPr>
+      <w:r>
+        <w:rPr>
+          <w:rFonts w:ascii="Arial" w:hAnsi="Arial" w:cs="Arial"/>
+          <w:b/>
+          <w:lang w:val="bg-BG"/>
+        </w:rPr>
+        <w:t>участници</w:t>
+      </w:r>
+      <w:r>
+        <w:rPr>
+          <w:rFonts w:ascii="Arial" w:hAnsi="Arial" w:cs="Arial"/>
+          <w:b/>
+          <w:lang w:val="bg-BG"/>
+        </w:rPr>
+        <w:t xml:space="preserve"> : </w:t>
+      </w:r>
+      <w:r>
+        <w:rPr>
+          <w:rFonts w:ascii="Arial" w:hAnsi="Arial" w:cs="Arial"/>
+          <w:lang w:val="bg-BG"/>
+        </w:rPr>
+        <w:t>Даниел, Виктор, Иван</w:t>
+      </w:r>
+      <w:r>
+        <w:rPr>
+          <w:rFonts w:ascii="Arial" w:hAnsi="Arial" w:cs="Arial"/>
+        </w:rPr>
+        <w:t xml:space="preserve"> </w:t>
+      </w:r>
+    </w:p>
+    <w:p>
+      <w:pPr>
+        <w:pStyle w:val="a3"/>
+        <w:numPr>
+          <w:ilvl w:val="1"/>
+          <w:numId w:val="24"/>
+        </w:numPr>
+        <w:jc w:val="both"/>
+        <w:rPr>
+          <w:rFonts w:ascii="Arial" w:hAnsi="Arial" w:cs="Arial"/>
+          <w:b/>
+          <w:lang w:val="bg-BG"/>
+        </w:rPr>
+      </w:pPr>
+      <w:r>
+        <w:rPr>
+          <w:rFonts w:ascii="Arial" w:hAnsi="Arial" w:cs="Arial"/>
+          <w:b/>
+          <w:lang w:val="bg-BG"/>
+        </w:rPr>
+        <w:t>дейност</w:t>
+      </w:r>
+      <w:r>
+        <w:rPr>
+          <w:rFonts w:ascii="Arial" w:hAnsi="Arial" w:cs="Arial"/>
+          <w:b/>
+          <w:lang w:val="bg-BG"/>
+        </w:rPr>
+        <w:t xml:space="preserve"> : </w:t>
+      </w:r>
+      <w:r>
+        <w:rPr>
+          <w:rFonts w:ascii="Arial" w:hAnsi="Arial" w:cs="Arial"/>
+          <w:lang w:val="bg-BG"/>
+        </w:rPr>
+        <w:t>сесия</w:t>
+      </w:r>
+      <w:r>
+        <w:rPr>
+          <w:rFonts w:ascii="Arial" w:hAnsi="Arial" w:cs="Arial"/>
+          <w:b/>
+          <w:lang w:val="bg-BG"/>
+        </w:rPr>
+        <w:t xml:space="preserve"> </w:t>
+      </w:r>
+      <w:r>
+        <w:rPr>
+          <w:rFonts w:ascii="Arial" w:hAnsi="Arial" w:cs="Arial"/>
+          <w:lang w:val="bg-BG"/>
+        </w:rPr>
+        <w:t>за</w:t>
+      </w:r>
+      <w:r>
+        <w:rPr>
+          <w:rFonts w:ascii="Arial" w:hAnsi="Arial" w:cs="Arial"/>
+          <w:lang w:val="bg-BG"/>
+        </w:rPr>
+        <w:t xml:space="preserve"> </w:t>
+      </w:r>
+      <w:r>
+        <w:rPr>
+          <w:rFonts w:ascii="Arial" w:hAnsi="Arial" w:cs="Arial"/>
+          <w:lang w:val="bg-BG"/>
+        </w:rPr>
+        <w:t xml:space="preserve">направа на </w:t>
+      </w:r>
+      <w:r>
+        <w:rPr>
+          <w:rFonts w:ascii="Arial" w:hAnsi="Arial" w:cs="Arial"/>
+        </w:rPr>
+        <w:t xml:space="preserve">mockup </w:t>
+      </w:r>
+      <w:r>
+        <w:rPr>
+          <w:rFonts w:ascii="Arial" w:hAnsi="Arial" w:cs="Arial"/>
+          <w:lang w:val="bg-BG"/>
+        </w:rPr>
+        <w:t>на системата</w:t>
+      </w:r>
+      <w:r>
+        <w:rPr>
+          <w:rFonts w:ascii="Arial" w:hAnsi="Arial" w:cs="Arial"/>
+        </w:rPr>
+        <w:t xml:space="preserve"> </w:t>
+      </w:r>
+    </w:p>
+    <w:p>
+      <w:pPr>
+        <w:pStyle w:val="a3"/>
+        <w:numPr>
+          <w:ilvl w:val="1"/>
+          <w:numId w:val="24"/>
+        </w:numPr>
+        <w:jc w:val="both"/>
+        <w:rPr>
+          <w:rFonts w:ascii="Arial" w:hAnsi="Arial" w:cs="Arial"/>
+          <w:b/>
+          <w:lang w:val="bg-BG"/>
+        </w:rPr>
+      </w:pPr>
+      <w:r>
+        <w:rPr>
+          <w:rFonts w:ascii="Arial" w:hAnsi="Arial" w:cs="Arial"/>
+          <w:b/>
+          <w:lang w:val="bg-BG"/>
+        </w:rPr>
+        <w:t xml:space="preserve">резултат : </w:t>
+      </w:r>
+      <w:r>
+        <w:rPr>
+          <w:rFonts w:ascii="Arial" w:hAnsi="Arial" w:cs="Arial"/>
+          <w:lang w:val="bg-BG"/>
+        </w:rPr>
+        <w:t xml:space="preserve">изготвяне на mockup чрез приложението </w:t>
+      </w:r>
+      <w:r>
+        <w:rPr>
+          <w:rFonts w:ascii="Arial" w:hAnsi="Arial" w:cs="Arial"/>
+        </w:rPr>
+        <w:t>Balsamiq</w:t>
+      </w:r>
+      <w:bookmarkStart w:id="0" w:name="_GoBack"/>
+      <w:bookmarkEnd w:id="0"/>
+    </w:p>
+    <w:p>
+      <w:pPr>
+        <w:pStyle w:val="a3"/>
+        <w:ind w:left="360"/>
+        <w:jc w:val="both"/>
+        <w:rPr>
+          <w:rFonts w:ascii="Arial" w:hAnsi="Arial" w:cs="Arial"/>
+          <w:lang w:val="bg-BG"/>
+        </w:rPr>
+      </w:pPr>
+    </w:p>
+    <w:p>
+      <w:pPr>
+        <w:pStyle w:val="a3"/>
         <w:numPr>
           <w:ilvl w:val="0"/>
           <w:numId w:val="1"/>
@@ -1925,15 +4467,7 @@
           <w:rFonts w:ascii="Arial" w:hAnsi="Arial" w:cs="Arial"/>
           <w:lang w:val="bg-BG"/>
         </w:rPr>
-        <w:t xml:space="preserve">. Първата част от въпросника трябва </w:t>
-      </w:r>
-      <w:r>
-        <w:rPr>
-          <w:rFonts w:ascii="Arial" w:hAnsi="Arial" w:cs="Arial"/>
-          <w:lang w:val="bg-BG"/>
-        </w:rPr>
-        <w:lastRenderedPageBreak/>
-        <w:t>да е насочена за характеризиране на заинтересованото лице</w:t>
+        <w:t>. Първата част от въпросника трябва да е насочена за характеризиране на заинтересованото лице</w:t>
       </w:r>
       <w:r>
         <w:rPr>
@@ -1949,8 +4483,6 @@
         </w:rPr>
         <w:t>.</w:t>
       </w:r>
-      <w:bookmarkStart w:id="0" w:name="_GoBack"/>
-      <w:bookmarkEnd w:id="0"/>
       <w:r>
         <w:rPr>
           <w:rFonts w:ascii="Arial" w:hAnsi="Arial" w:cs="Arial"/>
@@ -2651,6 +5183,95 @@
     </w:lvl>
   </w:abstractNum>
   <w:abstractNum w:abstractNumId="6" w15:restartNumberingAfterBreak="0">
+    <w:nsid w:val="10762317"/>
+    <w:multiLevelType w:val="multilevel"/>
+    <w:tmpl w:val="3698D5E2"/>
+    <w:lvl w:ilvl="0">
+      <w:start w:val="1"/>
+      <w:numFmt w:val="decimal"/>
+      <w:lvlText w:val="%1."/>
+      <w:lvlJc w:val="left"/>
+      <w:pPr>
+        <w:ind w:left="360" w:hanging="360"/>
+      </w:pPr>
+    </w:lvl>
+    <w:lvl w:ilvl="1">
+      <w:start w:val="1"/>
+      <w:numFmt w:val="bullet"/>
+      <w:lvlText w:val=""/>
+      <w:lvlJc w:val="left"/>
+      <w:pPr>
+        <w:ind w:left="792" w:hanging="432"/>
+      </w:pPr>
+      <w:rPr>
+        <w:rFonts w:ascii="Symbol" w:hAnsi="Symbol" w:hint="default"/>
+      </w:rPr>
+    </w:lvl>
+    <w:lvl w:ilvl="2">
+      <w:start w:val="1"/>
+      <w:numFmt w:val="decimal"/>
+      <w:lvlText w:val="%1.%2.%3."/>
+      <w:lvlJc w:val="left"/>
+      <w:pPr>
+        <w:ind w:left="1224" w:hanging="504"/>
+      </w:pPr>
+    </w:lvl>
+    <w:lvl w:ilvl="3">
+      <w:start w:val="1"/>
+      <w:numFmt w:val="decimal"/>
+      <w:lvlText w:val="%1.%2.%3.%4."/>
+      <w:lvlJc w:val="left"/>
+      <w:pPr>
+        <w:ind w:left="1728" w:hanging="648"/>
+      </w:pPr>
+    </w:lvl>
+    <w:lvl w:ilvl="4">
+      <w:start w:val="1"/>
+      <w:numFmt w:val="decimal"/>
+      <w:lvlText w:val="%1.%2.%3.%4.%5."/>
+      <w:lvlJc w:val="left"/>
+      <w:pPr>
+        <w:ind w:left="2232" w:hanging="792"/>
+      </w:pPr>
+    </w:lvl>
+    <w:lvl w:ilvl="5">
+      <w:start w:val="1"/>
+      <w:numFmt w:val="decimal"/>
+      <w:lvlText w:val="%1.%2.%3.%4.%5.%6."/>
+      <w:lvlJc w:val="left"/>
+      <w:pPr>
+        <w:ind w:left="2736" w:hanging="936"/>
+      </w:pPr>
+    </w:lvl>
+    <w:lvl w:ilvl="6">
+      <w:start w:val="1"/>
+      <w:numFmt w:val="decimal"/>
+      <w:lvlText w:val="%1.%2.%3.%4.%5.%6.%7."/>
+      <w:lvlJc w:val="left"/>
+      <w:pPr>
+        <w:ind w:left="3240" w:hanging="1080"/>
+      </w:pPr>
+    </w:lvl>
+    <w:lvl w:ilvl="7">
+      <w:start w:val="1"/>
+      <w:numFmt w:val="decimal"/>
+      <w:lvlText w:val="%1.%2.%3.%4.%5.%6.%7.%8."/>
+      <w:lvlJc w:val="left"/>
+      <w:pPr>
+        <w:ind w:left="3744" w:hanging="1224"/>
+      </w:pPr>
+    </w:lvl>
+    <w:lvl w:ilvl="8">
+      <w:start w:val="1"/>
+      <w:numFmt w:val="decimal"/>
+      <w:lvlText w:val="%1.%2.%3.%4.%5.%6.%7.%8.%9."/>
+      <w:lvlJc w:val="left"/>
+      <w:pPr>
+        <w:ind w:left="4320" w:hanging="1440"/>
+      </w:pPr>
+    </w:lvl>
+  </w:abstractNum>
+  <w:abstractNum w:abstractNumId="7" w15:restartNumberingAfterBreak="0">
     <w:nsid w:val="1633535B"/>
     <w:multiLevelType w:val="hybridMultilevel"/>
     <w:tmpl w:val="023285A4"/>
@@ -2736,7 +5357,7 @@
       </w:pPr>
     </w:lvl>
   </w:abstractNum>
-  <w:abstractNum w:abstractNumId="7" w15:restartNumberingAfterBreak="0">
+  <w:abstractNum w:abstractNumId="8" w15:restartNumberingAfterBreak="0">
     <w:nsid w:val="1AB30696"/>
     <w:multiLevelType w:val="hybridMultilevel"/>
     <w:tmpl w:val="C74648E4"/>
@@ -2822,7 +5443,7 @@
       </w:pPr>
     </w:lvl>
   </w:abstractNum>
-  <w:abstractNum w:abstractNumId="8" w15:restartNumberingAfterBreak="0">
+  <w:abstractNum w:abstractNumId="9" w15:restartNumberingAfterBreak="0">
     <w:nsid w:val="1AD62951"/>
     <w:multiLevelType w:val="multilevel"/>
     <w:tmpl w:val="81E6FA4E"/>
@@ -2911,7 +5532,7 @@
       </w:pPr>
     </w:lvl>
   </w:abstractNum>
-  <w:abstractNum w:abstractNumId="9" w15:restartNumberingAfterBreak="0">
+  <w:abstractNum w:abstractNumId="10" w15:restartNumberingAfterBreak="0">
     <w:nsid w:val="25A273F2"/>
     <w:multiLevelType w:val="hybridMultilevel"/>
     <w:tmpl w:val="FCBC7630"/>
@@ -3024,7 +5645,7 @@
       </w:rPr>
     </w:lvl>
   </w:abstractNum>
-  <w:abstractNum w:abstractNumId="10" w15:restartNumberingAfterBreak="0">
+  <w:abstractNum w:abstractNumId="11" w15:restartNumberingAfterBreak="0">
     <w:nsid w:val="2CEE7295"/>
     <w:multiLevelType w:val="hybridMultilevel"/>
     <w:tmpl w:val="4AF2B06C"/>
@@ -3137,7 +5758,7 @@
       </w:rPr>
     </w:lvl>
   </w:abstractNum>
-  <w:abstractNum w:abstractNumId="11" w15:restartNumberingAfterBreak="0">
+  <w:abstractNum w:abstractNumId="12" w15:restartNumberingAfterBreak="0">
     <w:nsid w:val="37C37634"/>
     <w:multiLevelType w:val="hybridMultilevel"/>
     <w:tmpl w:val="061A7DD8"/>
@@ -3223,7 +5844,7 @@
       </w:pPr>
     </w:lvl>
   </w:abstractNum>
-  <w:abstractNum w:abstractNumId="12" w15:restartNumberingAfterBreak="0">
+  <w:abstractNum w:abstractNumId="13" w15:restartNumberingAfterBreak="0">
     <w:nsid w:val="38E4370B"/>
     <w:multiLevelType w:val="hybridMultilevel"/>
     <w:tmpl w:val="B9AA3D28"/>
@@ -3309,7 +5930,93 @@
       </w:pPr>
     </w:lvl>
   </w:abstractNum>
-  <w:abstractNum w:abstractNumId="13" w15:restartNumberingAfterBreak="0">
+  <w:abstractNum w:abstractNumId="14" w15:restartNumberingAfterBreak="0">
+    <w:nsid w:val="392A47F0"/>
+    <w:multiLevelType w:val="multilevel"/>
+    <w:tmpl w:val="0402001D"/>
+    <w:lvl w:ilvl="0">
+      <w:start w:val="1"/>
+      <w:numFmt w:val="decimal"/>
+      <w:lvlText w:val="%1)"/>
+      <w:lvlJc w:val="left"/>
+      <w:pPr>
+        <w:ind w:left="360" w:hanging="360"/>
+      </w:pPr>
+    </w:lvl>
+    <w:lvl w:ilvl="1">
+      <w:start w:val="1"/>
+      <w:numFmt w:val="lowerLetter"/>
+      <w:lvlText w:val="%2)"/>
+      <w:lvlJc w:val="left"/>
+      <w:pPr>
+        <w:ind w:left="720" w:hanging="360"/>
+      </w:pPr>
+    </w:lvl>
+    <w:lvl w:ilvl="2">
+      <w:start w:val="1"/>
+      <w:numFmt w:val="lowerRoman"/>
+      <w:lvlText w:val="%3)"/>
+      <w:lvlJc w:val="left"/>
+      <w:pPr>
+        <w:ind w:left="1080" w:hanging="360"/>
+      </w:pPr>
+    </w:lvl>
+    <w:lvl w:ilvl="3">
+      <w:start w:val="1"/>
+      <w:numFmt w:val="decimal"/>
+      <w:lvlText w:val="(%4)"/>
+      <w:lvlJc w:val="left"/>
+      <w:pPr>
+        <w:ind w:left="1440" w:hanging="360"/>
+      </w:pPr>
+    </w:lvl>
+    <w:lvl w:ilvl="4">
+      <w:start w:val="1"/>
+      <w:numFmt w:val="lowerLetter"/>
+      <w:lvlText w:val="(%5)"/>
+      <w:lvlJc w:val="left"/>
+      <w:pPr>
+        <w:ind w:left="1800" w:hanging="360"/>
+      </w:pPr>
+    </w:lvl>
+    <w:lvl w:ilvl="5">
+      <w:start w:val="1"/>
+      <w:numFmt w:val="lowerRoman"/>
+      <w:lvlText w:val="(%6)"/>
+      <w:lvlJc w:val="left"/>
+      <w:pPr>
+        <w:ind w:left="2160" w:hanging="360"/>
+      </w:pPr>
+    </w:lvl>
+    <w:lvl w:ilvl="6">
+      <w:start w:val="1"/>
+      <w:numFmt w:val="decimal"/>
+      <w:lvlText w:val="%7."/>
+      <w:lvlJc w:val="left"/>
+      <w:pPr>
+        <w:ind w:left="2520" w:hanging="360"/>
+      </w:pPr>
+    </w:lvl>
+    <w:lvl w:ilvl="7">
+      <w:start w:val="1"/>
+      <w:numFmt w:val="lowerLetter"/>
+      <w:lvlText w:val="%8."/>
+      <w:lvlJc w:val="left"/>
+      <w:pPr>
+        <w:ind w:left="2880" w:hanging="360"/>
+      </w:pPr>
+    </w:lvl>
+    <w:lvl w:ilvl="8">
+      <w:start w:val="1"/>
+      <w:numFmt w:val="lowerRoman"/>
+      <w:lvlText w:val="%9."/>
+      <w:lvlJc w:val="left"/>
+      <w:pPr>
+        <w:ind w:left="3240" w:hanging="360"/>
+      </w:pPr>
+    </w:lvl>
+  </w:abstractNum>
+  <w:abstractNum w:abstractNumId="15" w15:restartNumberingAfterBreak="0">
     <w:nsid w:val="52740424"/>
     <w:multiLevelType w:val="hybridMultilevel"/>
     <w:tmpl w:val="30323A7C"/>
@@ -3422,7 +6129,7 @@
       </w:rPr>
     </w:lvl>
   </w:abstractNum>
-  <w:abstractNum w:abstractNumId="14" w15:restartNumberingAfterBreak="0">
+  <w:abstractNum w:abstractNumId="16" w15:restartNumberingAfterBreak="0">
     <w:nsid w:val="57F33D10"/>
     <w:multiLevelType w:val="hybridMultilevel"/>
     <w:tmpl w:val="B17C8B5E"/>
@@ -3535,7 +6242,7 @@
       </w:rPr>
     </w:lvl>
   </w:abstractNum>
-  <w:abstractNum w:abstractNumId="15" w15:restartNumberingAfterBreak="0">
+  <w:abstractNum w:abstractNumId="17" w15:restartNumberingAfterBreak="0">
     <w:nsid w:val="621C124E"/>
     <w:multiLevelType w:val="hybridMultilevel"/>
     <w:tmpl w:val="C74648E4"/>
@@ -3621,7 +6328,96 @@
       </w:pPr>
     </w:lvl>
   </w:abstractNum>
-  <w:abstractNum w:abstractNumId="16" w15:restartNumberingAfterBreak="0">
+  <w:abstractNum w:abstractNumId="18" w15:restartNumberingAfterBreak="0">
+    <w:nsid w:val="6B9F0133"/>
+    <w:multiLevelType w:val="multilevel"/>
+    <w:tmpl w:val="3698D5E2"/>
+    <w:lvl w:ilvl="0">
+      <w:start w:val="1"/>
+      <w:numFmt w:val="decimal"/>
+      <w:lvlText w:val="%1."/>
+      <w:lvlJc w:val="left"/>
+      <w:pPr>
+        <w:ind w:left="360" w:hanging="360"/>
+      </w:pPr>
+    </w:lvl>
+    <w:lvl w:ilvl="1">
+      <w:start w:val="1"/>
+      <w:numFmt w:val="bullet"/>
+      <w:lvlText w:val=""/>
+      <w:lvlJc w:val="left"/>
+      <w:pPr>
+        <w:ind w:left="792" w:hanging="432"/>
+      </w:pPr>
+      <w:rPr>
+        <w:rFonts w:ascii="Symbol" w:hAnsi="Symbol" w:hint="default"/>
+      </w:rPr>
+    </w:lvl>
+    <w:lvl w:ilvl="2">
+      <w:start w:val="1"/>
+      <w:numFmt w:val="decimal"/>
+      <w:lvlText w:val="%1.%2.%3."/>
+      <w:lvlJc w:val="left"/>
+      <w:pPr>
+        <w:ind w:left="1224" w:hanging="504"/>
+      </w:pPr>
+    </w:lvl>
+    <w:lvl w:ilvl="3">
+      <w:start w:val="1"/>
+      <w:numFmt w:val="decimal"/>
+      <w:lvlText w:val="%1.%2.%3.%4."/>
+      <w:lvlJc w:val="left"/>
+      <w:pPr>
+        <w:ind w:left="1728" w:hanging="648"/>
+      </w:pPr>
+    </w:lvl>
+    <w:lvl w:ilvl="4">
+      <w:start w:val="1"/>
+      <w:numFmt w:val="decimal"/>
+      <w:lvlText w:val="%1.%2.%3.%4.%5."/>
+      <w:lvlJc w:val="left"/>
+      <w:pPr>
+        <w:ind w:left="2232" w:hanging="792"/>
+      </w:pPr>
+    </w:lvl>
+    <w:lvl w:ilvl="5">
+      <w:start w:val="1"/>
+      <w:numFmt w:val="decimal"/>
+      <w:lvlText w:val="%1.%2.%3.%4.%5.%6."/>
+      <w:lvlJc w:val="left"/>
+      <w:pPr>
+        <w:ind w:left="2736" w:hanging="936"/>
+      </w:pPr>
+    </w:lvl>
+    <w:lvl w:ilvl="6">
+      <w:start w:val="1"/>
+      <w:numFmt w:val="decimal"/>
+      <w:lvlText w:val="%1.%2.%3.%4.%5.%6.%7."/>
+      <w:lvlJc w:val="left"/>
+      <w:pPr>
+        <w:ind w:left="3240" w:hanging="1080"/>
+      </w:pPr>
+    </w:lvl>
+    <w:lvl w:ilvl="7">
+      <w:start w:val="1"/>
+      <w:numFmt w:val="decimal"/>
+      <w:lvlText w:val="%1.%2.%3.%4.%5.%6.%7.%8."/>
+      <w:lvlJc w:val="left"/>
+      <w:pPr>
+        <w:ind w:left="3744" w:hanging="1224"/>
+      </w:pPr>
+    </w:lvl>
+    <w:lvl w:ilvl="8">
+      <w:start w:val="1"/>
+      <w:numFmt w:val="decimal"/>
+      <w:lvlText w:val="%1.%2.%3.%4.%5.%6.%7.%8.%9."/>
+      <w:lvlJc w:val="left"/>
+      <w:pPr>
+        <w:ind w:left="4320" w:hanging="1440"/>
+      </w:pPr>
+    </w:lvl>
+  </w:abstractNum>
+  <w:abstractNum w:abstractNumId="19" w15:restartNumberingAfterBreak="0">
     <w:nsid w:val="6CE13CED"/>
     <w:multiLevelType w:val="hybridMultilevel"/>
     <w:tmpl w:val="061A7DD8"/>
@@ -3707,7 +6503,7 @@
       </w:pPr>
     </w:lvl>
   </w:abstractNum>
-  <w:abstractNum w:abstractNumId="17" w15:restartNumberingAfterBreak="0">
+  <w:abstractNum w:abstractNumId="20" w15:restartNumberingAfterBreak="0">
     <w:nsid w:val="6EF27BD1"/>
     <w:multiLevelType w:val="hybridMultilevel"/>
     <w:tmpl w:val="C05C2C7E"/>
@@ -3793,7 +6589,7 @@
       </w:pPr>
     </w:lvl>
   </w:abstractNum>
-  <w:abstractNum w:abstractNumId="18" w15:restartNumberingAfterBreak="0">
+  <w:abstractNum w:abstractNumId="21" w15:restartNumberingAfterBreak="0">
     <w:nsid w:val="71B74AF2"/>
     <w:multiLevelType w:val="hybridMultilevel"/>
     <w:tmpl w:val="EAE05A46"/>
@@ -3879,7 +6675,7 @@
       </w:pPr>
     </w:lvl>
   </w:abstractNum>
-  <w:abstractNum w:abstractNumId="19" w15:restartNumberingAfterBreak="0">
+  <w:abstractNum w:abstractNumId="22" w15:restartNumberingAfterBreak="0">
     <w:nsid w:val="72D5135F"/>
     <w:multiLevelType w:val="hybridMultilevel"/>
     <w:tmpl w:val="CCD470A0"/>
@@ -3965,7 +6761,7 @@
       </w:pPr>
     </w:lvl>
   </w:abstractNum>
-  <w:abstractNum w:abstractNumId="20" w15:restartNumberingAfterBreak="0">
+  <w:abstractNum w:abstractNumId="23" w15:restartNumberingAfterBreak="0">
     <w:nsid w:val="7AE0378B"/>
     <w:multiLevelType w:val="hybridMultilevel"/>
     <w:tmpl w:val="160052C0"/>
@@ -4058,61 +6854,70 @@
     <w:abstractNumId w:val="3"/>
   </w:num>
   <w:num w:numId="3">
-    <w:abstractNumId w:val="6"/>
+    <w:abstractNumId w:val="7"/>
   </w:num>
   <w:num w:numId="4">
     <w:abstractNumId w:val="4"/>
   </w:num>
   <w:num w:numId="5">
+    <w:abstractNumId w:val="11"/>
+  </w:num>
+  <w:num w:numId="6">
     <w:abstractNumId w:val="10"/>
   </w:num>
-  <w:num w:numId="6">
+  <w:num w:numId="7">
     <w:abstractNumId w:val="9"/>
   </w:num>
-  <w:num w:numId="7">
-    <w:abstractNumId w:val="8"/>
-  </w:num>
   <w:num w:numId="8">
-    <w:abstractNumId w:val="19"/>
+    <w:abstractNumId w:val="22"/>
   </w:num>
   <w:num w:numId="9">
     <w:abstractNumId w:val="0"/>
   </w:num>
   <w:num w:numId="10">
-    <w:abstractNumId w:val="14"/>
+    <w:abstractNumId w:val="16"/>
   </w:num>
   <w:num w:numId="11">
-    <w:abstractNumId w:val="13"/>
+    <w:abstractNumId w:val="15"/>
   </w:num>
   <w:num w:numId="12">
     <w:abstractNumId w:val="5"/>
   </w:num>
   <w:num w:numId="13">
+    <w:abstractNumId w:val="23"/>
+  </w:num>
+  <w:num w:numId="14">
+    <w:abstractNumId w:val="13"/>
+  </w:num>
+  <w:num w:numId="15">
     <w:abstractNumId w:val="20"/>
   </w:num>
-  <w:num w:numId="14">
-    <w:abstractNumId w:val="12"/>
-  </w:num>
-  <w:num w:numId="15">
-    <w:abstractNumId w:val="17"/>
-  </w:num>
   <w:num w:numId="16">
-    <w:abstractNumId w:val="16"/>
+    <w:abstractNumId w:val="19"/>
   </w:num>
   <w:num w:numId="17">
-    <w:abstractNumId w:val="18"/>
+    <w:abstractNumId w:val="21"/>
   </w:num>
   <w:num w:numId="18">
     <w:abstractNumId w:val="1"/>
   </w:num>
   <w:num w:numId="19">
-    <w:abstractNumId w:val="15"/>
+    <w:abstractNumId w:val="17"/>
   </w:num>
   <w:num w:numId="20">
-    <w:abstractNumId w:val="11"/>
+    <w:abstractNumId w:val="12"/>
   </w:num>
   <w:num w:numId="21">
-    <w:abstractNumId w:val="7"/>
+    <w:abstractNumId w:val="8"/>
+  </w:num>
+  <w:num w:numId="22">
+    <w:abstractNumId w:val="18"/>
+  </w:num>
+  <w:num w:numId="23">
+    <w:abstractNumId w:val="6"/>
+  </w:num>
+  <w:num w:numId="24">
+    <w:abstractNumId w:val="14"/>
   </w:num>
 </w:numbering>
 </file>
@@ -4549,6 +7354,25 @@
       <w:contextualSpacing/>
     </w:pPr>
   </w:style>
+  <w:style w:type="table" w:styleId="a4">
+    <w:name w:val="Table Grid"/>
+    <w:basedOn w:val="a1"/>
+    <w:uiPriority w:val="39"/>
+    <w:rsid w:val="00A1222A"/>
+    <w:pPr>
+      <w:spacing w:after="0" w:line="240" w:lineRule="auto"/>
+    </w:pPr>
+    <w:tblPr>
+      <w:tblBorders>
+        <w:top w:val="single" w:sz="4" w:space="0" w:color="auto"/>
+        <w:left w:val="single" w:sz="4" w:space="0" w:color="auto"/>
+        <w:bottom w:val="single" w:sz="4" w:space="0" w:color="auto"/>
+        <w:right w:val="single" w:sz="4" w:space="0" w:color="auto"/>
+        <w:insideH w:val="single" w:sz="4" w:space="0" w:color="auto"/>
+        <w:insideV w:val="single" w:sz="4" w:space="0" w:color="auto"/>
+      </w:tblBorders>
+    </w:tblPr>
+  </w:style>
 </w:styles>
 </file>
 

</xml_diff>